<commit_message>
Mer rapport och Pingviner
Skrivit mer på genomförande och lagt till en bild på pingviner (testade
uppladdning)
</commit_message>
<xml_diff>
--- a/Automatisk filtrering NY.docx
+++ b/Automatisk filtrering NY.docx
@@ -1603,21 +1603,19 @@
         <w:rPr>
           <w:color w:val="000000"/>
         </w:rPr>
-        <w:t xml:space="preserve">Internet gör det möjligt för gemene man att publicera innehåll som når ut till hela världen. Det fria ordet går liksom i verkligheten att missbruka. På </w:t>
-      </w:r>
-      <w:proofErr w:type="spellStart"/>
+        <w:t>Internet gör det möjligt för gemene man att publicera innehåll som når ut till hela världen. Det fria ordet går liksom i v</w:t>
+      </w:r>
       <w:r>
         <w:rPr>
           <w:color w:val="000000"/>
         </w:rPr>
-        <w:t>annnonssajter</w:t>
-      </w:r>
-      <w:proofErr w:type="spellEnd"/>
+        <w:t>erkligheten att missbruka. På a</w:t>
+      </w:r>
       <w:r>
         <w:rPr>
           <w:color w:val="000000"/>
         </w:rPr>
-        <w:t xml:space="preserve"> som till exempel Blocket förekommer det ibland annonser som inte är relevanta och är stötande. För nuvarande måste alla annonser granskas manuellt för att förhindra olämpligt innehåll. Vi tycker att det saknas ett fungerande filter som sorterar bort olämpligt innehåll automatiskt.</w:t>
+        <w:t>nnonssajter som till exempel Blocket förekommer det ibland annonser som inte är relevanta och är stötande. För nuvarande måste alla annonser granskas manuellt för att förhindra olämpligt innehåll. Vi tycker att det saknas ett fungerande filter som sorterar bort olämpligt innehåll automatiskt.</w:t>
       </w:r>
     </w:p>
     <w:p>
@@ -1826,27 +1824,14 @@
                             <w:r>
                               <w:t xml:space="preserve">Figur </w:t>
                             </w:r>
-                            <w:r>
-                              <w:fldChar w:fldCharType="begin"/>
-                            </w:r>
-                            <w:r>
-                              <w:instrText xml:space="preserve"> SEQ Figur \* ARABIC </w:instrText>
-                            </w:r>
-                            <w:r>
-                              <w:fldChar w:fldCharType="separate"/>
-                            </w:r>
-                            <w:r>
-                              <w:rPr>
-                                <w:noProof/>
-                              </w:rPr>
-                              <w:t>1</w:t>
-                            </w:r>
-                            <w:r>
-                              <w:rPr>
-                                <w:noProof/>
-                              </w:rPr>
-                              <w:fldChar w:fldCharType="end"/>
-                            </w:r>
+                            <w:fldSimple w:instr=" SEQ Figur \* ARABIC ">
+                              <w:r>
+                                <w:rPr>
+                                  <w:noProof/>
+                                </w:rPr>
+                                <w:t>1</w:t>
+                              </w:r>
+                            </w:fldSimple>
                             <w:r>
                               <w:t xml:space="preserve"> Förklarande bild som visar skillnaden mellan hög- och lågnivåspråk</w:t>
                             </w:r>
@@ -2021,16 +2006,11 @@
       <w:r>
         <w:t xml:space="preserve">Vidare har man konstaterat att automatisk granskning av bilder är svårt och att det förekommer bedrägerier. Antalet bedrägerier är få, men ett system som automatisk varnar för bedrägerier riskerar att flagga för fler </w:t>
       </w:r>
-      <w:proofErr w:type="spellStart"/>
-      <w:r>
-        <w:t>falskl</w:t>
-      </w:r>
-      <w:proofErr w:type="spellEnd"/>
-      <w:r>
-        <w:t xml:space="preserve"> </w:t>
-      </w:r>
-      <w:r>
-        <w:t xml:space="preserve">arm än faktiska bedrägerier. </w:t>
+      <w:r>
+        <w:t>falsklarm</w:t>
+      </w:r>
+      <w:r>
+        <w:t xml:space="preserve"> än faktiska bedrägerier. </w:t>
       </w:r>
       <w:sdt>
         <w:sdtPr>
@@ -2454,27 +2434,14 @@
                             <w:r>
                               <w:t xml:space="preserve">Figur </w:t>
                             </w:r>
-                            <w:r>
-                              <w:fldChar w:fldCharType="begin"/>
-                            </w:r>
-                            <w:r>
-                              <w:instrText xml:space="preserve"> SEQ Figur \* ARABIC </w:instrText>
-                            </w:r>
-                            <w:r>
-                              <w:fldChar w:fldCharType="separate"/>
-                            </w:r>
-                            <w:r>
-                              <w:rPr>
-                                <w:noProof/>
-                              </w:rPr>
-                              <w:t>3</w:t>
-                            </w:r>
-                            <w:r>
-                              <w:rPr>
-                                <w:noProof/>
-                              </w:rPr>
-                              <w:fldChar w:fldCharType="end"/>
-                            </w:r>
+                            <w:fldSimple w:instr=" SEQ Figur \* ARABIC ">
+                              <w:r>
+                                <w:rPr>
+                                  <w:noProof/>
+                                </w:rPr>
+                                <w:t>3</w:t>
+                              </w:r>
+                            </w:fldSimple>
                             <w:r>
                               <w:t xml:space="preserve"> Visar resultatet av filtrering med hjälp av </w:t>
                             </w:r>
@@ -2591,27 +2558,14 @@
                             <w:r>
                               <w:t xml:space="preserve">Figur </w:t>
                             </w:r>
-                            <w:r>
-                              <w:fldChar w:fldCharType="begin"/>
-                            </w:r>
-                            <w:r>
-                              <w:instrText xml:space="preserve"> SEQ Figur \* ARABIC </w:instrText>
-                            </w:r>
-                            <w:r>
-                              <w:fldChar w:fldCharType="separate"/>
-                            </w:r>
-                            <w:r>
-                              <w:rPr>
-                                <w:noProof/>
-                              </w:rPr>
-                              <w:t>2</w:t>
-                            </w:r>
-                            <w:r>
-                              <w:rPr>
-                                <w:noProof/>
-                              </w:rPr>
-                              <w:fldChar w:fldCharType="end"/>
-                            </w:r>
+                            <w:fldSimple w:instr=" SEQ Figur \* ARABIC ">
+                              <w:r>
+                                <w:rPr>
+                                  <w:noProof/>
+                                </w:rPr>
+                                <w:t>2</w:t>
+                              </w:r>
+                            </w:fldSimple>
                             <w:r>
                               <w:t xml:space="preserve"> Resultatet av en </w:t>
                             </w:r>
@@ -2623,11 +2577,18 @@
                             <w:r>
                               <w:t xml:space="preserve"> av </w:t>
                             </w:r>
-                            <w:proofErr w:type="spellStart"/>
                             <w:r>
-                              <w:t>olmäpligt</w:t>
+                              <w:t>ol</w:t>
                             </w:r>
-                            <w:proofErr w:type="spellEnd"/>
+                            <w:r>
+                              <w:t>ä</w:t>
+                            </w:r>
+                            <w:r>
+                              <w:t>m</w:t>
+                            </w:r>
+                            <w:r>
+                              <w:t>pligt</w:t>
+                            </w:r>
                             <w:r>
                               <w:t xml:space="preserve"> ord med dubbel vokal</w:t>
                             </w:r>
@@ -2648,6 +2609,10 @@
           </mc:Choice>
           <mc:Fallback>
             <w:pict>
+              <v:shapetype id="_x0000_t202" coordsize="21600,21600" o:spt="202" path="m,l,21600r21600,l21600,xe">
+                <v:stroke joinstyle="miter"/>
+                <v:path gradientshapeok="t" o:connecttype="rect"/>
+              </v:shapetype>
               <v:shape id="Textruta 8" o:spid="_x0000_s1028" type="#_x0000_t202" style="position:absolute;margin-left:395.65pt;margin-top:171.15pt;width:85.6pt;height:.05pt;z-index:251667456;visibility:visible;mso-wrap-style:square;mso-wrap-distance-left:9pt;mso-wrap-distance-top:0;mso-wrap-distance-right:9pt;mso-wrap-distance-bottom:0;mso-position-horizontal:absolute;mso-position-horizontal-relative:text;mso-position-vertical:absolute;mso-position-vertical-relative:text;v-text-anchor:top" o:gfxdata="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" stroked="f">
                 <v:textbox style="mso-fit-shape-to-text:t" inset="0,0,0,0">
                   <w:txbxContent>
@@ -2670,7 +2635,30 @@
                         </w:r>
                       </w:fldSimple>
                       <w:r>
-                        <w:t xml:space="preserve"> Resultatet av en Banbuilderfiltrering av olmäpligt ord med dubbel vokal</w:t>
+                        <w:t xml:space="preserve"> Resultatet av en </w:t>
+                      </w:r>
+                      <w:proofErr w:type="spellStart"/>
+                      <w:r>
+                        <w:t>Banbuilderfiltrering</w:t>
+                      </w:r>
+                      <w:proofErr w:type="spellEnd"/>
+                      <w:r>
+                        <w:t xml:space="preserve"> av </w:t>
+                      </w:r>
+                      <w:r>
+                        <w:t>ol</w:t>
+                      </w:r>
+                      <w:r>
+                        <w:t>ä</w:t>
+                      </w:r>
+                      <w:r>
+                        <w:t>m</w:t>
+                      </w:r>
+                      <w:r>
+                        <w:t>pligt</w:t>
+                      </w:r>
+                      <w:r>
+                        <w:t xml:space="preserve"> ord med dubbel vokal</w:t>
                       </w:r>
                     </w:p>
                   </w:txbxContent>
@@ -2777,13 +2765,22 @@
       <w:r>
         <w:t xml:space="preserve">Arbetet började med att vi skapade en </w:t>
       </w:r>
+      <w:r>
+        <w:t>web</w:t>
+      </w:r>
+      <w:r>
+        <w:t>bsida</w:t>
+      </w:r>
+      <w:r>
+        <w:t xml:space="preserve"> som innehåller en textruta för inmatning av text, som sedan ska granskas. I arbetets tidiga stadium byggde vi in </w:t>
+      </w:r>
       <w:proofErr w:type="spellStart"/>
       <w:r>
-        <w:t>webbbsida</w:t>
+        <w:t>Banbuilder</w:t>
       </w:r>
       <w:proofErr w:type="spellEnd"/>
       <w:r>
-        <w:t xml:space="preserve"> som innehåller en textruta för inmatning av text, som sedan ska granskas. I arbetets tidiga stadium byggde vi in </w:t>
+        <w:t xml:space="preserve"> för granskning av den inmatade texten. Vi upptäckte att </w:t>
       </w:r>
       <w:proofErr w:type="spellStart"/>
       <w:r>
@@ -2791,66 +2788,148 @@
       </w:r>
       <w:proofErr w:type="spellEnd"/>
       <w:r>
-        <w:t xml:space="preserve"> för granskning av den inmatade texten. Vi upptäckte att </w:t>
-      </w:r>
+        <w:t xml:space="preserve"> delvis hanterade </w:t>
+      </w:r>
+      <w:r>
+        <w:t xml:space="preserve">bokstäver som, </w:t>
+      </w:r>
+      <w:r>
+        <w:t xml:space="preserve">på grund av grafisk likhet, har bytts ut mot siffror eller andra tecken. </w:t>
+      </w:r>
+    </w:p>
+    <w:p>
       <w:proofErr w:type="spellStart"/>
       <w:r>
+        <w:t>B</w:t>
+      </w:r>
+      <w:r>
+        <w:t>anbuilders</w:t>
+      </w:r>
+      <w:proofErr w:type="spellEnd"/>
+      <w:r>
+        <w:t xml:space="preserve"> filtrering</w:t>
+      </w:r>
+      <w:r>
+        <w:t xml:space="preserve"> använd</w:t>
+      </w:r>
+      <w:r>
+        <w:t xml:space="preserve">er sig av reguljära uttryck för att hitta ord med utbytta bokstäver. </w:t>
+      </w:r>
+      <w:r>
+        <w:t xml:space="preserve">Detta gör det möjligt att i viss utsträckning hantera </w:t>
+      </w:r>
+      <w:proofErr w:type="spellStart"/>
+      <w:r>
+        <w:t>Leetspeek</w:t>
+      </w:r>
+      <w:proofErr w:type="spellEnd"/>
+      <w:r>
+        <w:t xml:space="preserve"> (där man bland annat byter ut en del bokstäver mot siffror eller andra tecken som har grafiska likheter</w:t>
+      </w:r>
+      <w:r>
+        <w:t xml:space="preserve"> med det utbytta tecknet</w:t>
+      </w:r>
+      <w:r>
+        <w:t xml:space="preserve">). </w:t>
+      </w:r>
+      <w:r>
+        <w:t xml:space="preserve">Med hjälp av reguljära utryck är det möjligt att </w:t>
+      </w:r>
+      <w:r>
+        <w:t>hitta uttryck som upprepas 0 eller flera gånger. Denna f</w:t>
+      </w:r>
+      <w:r>
+        <w:t xml:space="preserve">unktion finns inte i </w:t>
+      </w:r>
+      <w:proofErr w:type="spellStart"/>
+      <w:r>
         <w:t>Banbuilder</w:t>
       </w:r>
       <w:proofErr w:type="spellEnd"/>
       <w:r>
-        <w:t xml:space="preserve"> delvis hanterade </w:t>
-      </w:r>
-      <w:r>
-        <w:t xml:space="preserve">bokstäver som, </w:t>
-      </w:r>
-      <w:r>
-        <w:t xml:space="preserve">på grund av grafisk likhet, har bytts ut mot siffror eller andra tecken. </w:t>
-      </w:r>
-    </w:p>
-    <w:p>
+        <w:t xml:space="preserve">. </w:t>
+      </w:r>
+    </w:p>
+    <w:p>
+      <w:r>
+        <w:t xml:space="preserve">Efter närmare undersökning av systemet konstaterade vi att det är extra </w:t>
+      </w:r>
+      <w:r>
+        <w:t xml:space="preserve">omständigt att ändra om </w:t>
+      </w:r>
       <w:proofErr w:type="spellStart"/>
       <w:r>
-        <w:t>B</w:t>
-      </w:r>
-      <w:r>
-        <w:t>anbuilders</w:t>
+        <w:t>Banbuilder</w:t>
       </w:r>
       <w:proofErr w:type="spellEnd"/>
       <w:r>
-        <w:t xml:space="preserve"> filtrering</w:t>
-      </w:r>
-      <w:r>
-        <w:t xml:space="preserve"> använd</w:t>
-      </w:r>
-      <w:r>
-        <w:t xml:space="preserve">er sig av reguljära uttryck för att hitta ord med utbytta bokstäver. </w:t>
-      </w:r>
-      <w:r>
-        <w:t xml:space="preserve">Detta gör det möjligt att i viss utsträckning hantera </w:t>
+        <w:t xml:space="preserve"> för att få det att passa vårt arbete. Det finns flera </w:t>
+      </w:r>
+      <w:r>
+        <w:t>anledningar</w:t>
+      </w:r>
+      <w:r>
+        <w:t xml:space="preserve"> till det. Det är svårare att komma in som utomstående i ett programmeringsprojekt och på en gång förstå hur koden fungerar</w:t>
+      </w:r>
+      <w:r>
+        <w:t xml:space="preserve"> och därmed också svårare att fortsätta att utveckla</w:t>
+      </w:r>
+      <w:r>
+        <w:t>. Dessutom är man tvungen att, på varje dator som används som webbserver för denna sida, installera extra funktioner. Exakt hur detta skulle ske, och implementeras i koden, var så pass komplicer</w:t>
+      </w:r>
+      <w:r>
+        <w:t xml:space="preserve">at att vi valde bort </w:t>
       </w:r>
       <w:proofErr w:type="spellStart"/>
       <w:r>
-        <w:t>Leetspeek</w:t>
+        <w:t>Banbuilder</w:t>
       </w:r>
       <w:proofErr w:type="spellEnd"/>
       <w:r>
-        <w:t xml:space="preserve"> (där man bland annat byter ut en del bokstäver mot siffror eller andra tecken som har grafiska likheter</w:t>
-      </w:r>
-      <w:r>
-        <w:t xml:space="preserve"> med det utbytta tecknet</w:t>
-      </w:r>
-      <w:r>
-        <w:t xml:space="preserve">). </w:t>
-      </w:r>
-      <w:r>
-        <w:t xml:space="preserve">Med hjälp av reguljära utryck är det möjligt att </w:t>
-      </w:r>
-      <w:r>
-        <w:t>hitta uttryck som upprepas 0 eller flera gånger. Denna f</w:t>
-      </w:r>
-      <w:r>
-        <w:t xml:space="preserve">unktion finns inte i </w:t>
+        <w:t xml:space="preserve"> och istället skapade ett eget system. </w:t>
+      </w:r>
+    </w:p>
+    <w:p>
+      <w:r>
+        <w:t xml:space="preserve">Parallellt med arbetet med att ta fram programkoden för granskningssystemet </w:t>
+      </w:r>
+      <w:r>
+        <w:t xml:space="preserve">har </w:t>
+      </w:r>
+      <w:r>
+        <w:t>listor på svenska ord tagits fram. Det är i grunden två ordlistor</w:t>
+      </w:r>
+      <w:r>
+        <w:t>. Den ena är en vanlig ordlista, med</w:t>
+      </w:r>
+      <w:r>
+        <w:t xml:space="preserve"> så många ord som möjligt och </w:t>
+      </w:r>
+      <w:r>
+        <w:t>den andra är en</w:t>
+      </w:r>
+      <w:r>
+        <w:t xml:space="preserve"> lista med kraftuttryck. </w:t>
+      </w:r>
+      <w:r>
+        <w:t>Listan med kraftuttryck byggs in i systemet så att systemet hittar dessa ord i de texter som skickas in i systemet.</w:t>
+      </w:r>
+      <w:bookmarkStart w:id="8" w:name="_GoBack"/>
+      <w:bookmarkEnd w:id="8"/>
+    </w:p>
+    <w:p>
+      <w:pPr>
+        <w:pStyle w:val="Rubrik2"/>
+      </w:pPr>
+      <w:bookmarkStart w:id="9" w:name="_Toc408866720"/>
+      <w:r>
+        <w:t>Resultat</w:t>
+      </w:r>
+      <w:bookmarkEnd w:id="9"/>
+    </w:p>
+    <w:p>
+      <w:r>
+        <w:t xml:space="preserve">Resultatet blev en applikation som är baserad på både egna idéer och idéer från </w:t>
       </w:r>
       <w:proofErr w:type="spellStart"/>
       <w:r>
@@ -2858,15 +2937,7 @@
       </w:r>
       <w:proofErr w:type="spellEnd"/>
       <w:r>
-        <w:t xml:space="preserve">. </w:t>
-      </w:r>
-    </w:p>
-    <w:p>
-      <w:r>
-        <w:t xml:space="preserve">Efter närmare undersökning av systemet konstaterade vi att det är extra </w:t>
-      </w:r>
-      <w:r>
-        <w:t xml:space="preserve">omständigt att ändra om </w:t>
+        <w:t xml:space="preserve">. Koden är helt egenutvecklad med undantaget att vi tog ett stycke programkod från </w:t>
       </w:r>
       <w:proofErr w:type="spellStart"/>
       <w:r>
@@ -2874,72 +2945,22 @@
       </w:r>
       <w:proofErr w:type="spellEnd"/>
       <w:r>
-        <w:t xml:space="preserve"> för att få det att passa vårt arbete. Det finns flera </w:t>
-      </w:r>
-      <w:r>
-        <w:t>anledningar</w:t>
-      </w:r>
-      <w:r>
-        <w:t xml:space="preserve"> till det. Det är svårare att komma in som utomstående i ett programmeringsprojekt och på en gång förstå hur koden fungerar</w:t>
-      </w:r>
-      <w:r>
-        <w:t xml:space="preserve"> och därmed också svårare att fortsätta att utveckla</w:t>
-      </w:r>
-      <w:r>
-        <w:t xml:space="preserve">. Dessutom är man tvungen att, på varje dator som används som webbserver för denna sida, installera extra funktioner. Exakt hur detta skulle ske, och implementeras i koden, var så pass komplicerat att vi valde bort </w:t>
+        <w:t>, den koden byter ut ”</w:t>
       </w:r>
       <w:proofErr w:type="spellStart"/>
       <w:r>
-        <w:t>Banbuilder</w:t>
+        <w:t>leetspeak</w:t>
       </w:r>
       <w:proofErr w:type="spellEnd"/>
       <w:r>
-        <w:t>.</w:t>
-      </w:r>
-    </w:p>
-    <w:p>
-      <w:pPr>
-        <w:pStyle w:val="Rubrik2"/>
-      </w:pPr>
-      <w:bookmarkStart w:id="8" w:name="_Toc408866720"/>
-      <w:r>
-        <w:t>Resultat</w:t>
-      </w:r>
-      <w:bookmarkEnd w:id="8"/>
-    </w:p>
-    <w:p>
-      <w:r>
-        <w:t xml:space="preserve">Resultatet blev en applikation som är baserad på både egna idéer och idéer från </w:t>
-      </w:r>
-      <w:proofErr w:type="spellStart"/>
-      <w:r>
-        <w:t>Banbuilder</w:t>
-      </w:r>
-      <w:proofErr w:type="spellEnd"/>
-      <w:r>
-        <w:t xml:space="preserve">. Koden är helt egenutvecklad med undantaget att vi tog ett stycke programkod från </w:t>
-      </w:r>
-      <w:proofErr w:type="spellStart"/>
-      <w:r>
-        <w:t>Banbuilder</w:t>
-      </w:r>
-      <w:proofErr w:type="spellEnd"/>
-      <w:r>
-        <w:t>, den koden byter ut ”</w:t>
-      </w:r>
-      <w:proofErr w:type="spellStart"/>
-      <w:r>
-        <w:t>leetspeak</w:t>
-      </w:r>
-      <w:proofErr w:type="spellEnd"/>
-      <w:r>
-        <w:t xml:space="preserve">”-tecken mot motsvarigheten i det svenska alfabetet. Den färdiga </w:t>
-      </w:r>
-      <w:proofErr w:type="gramStart"/>
-      <w:r>
-        <w:t>applikation</w:t>
-      </w:r>
-      <w:proofErr w:type="gramEnd"/>
+        <w:t>”-tecken mot motsvarigheten i det svenska alfabetet</w:t>
+      </w:r>
+      <w:r>
+        <w:t>. Den färdiga applikation</w:t>
+      </w:r>
+      <w:r>
+        <w:t>en</w:t>
+      </w:r>
       <w:r>
         <w:t xml:space="preserve"> </w:t>
       </w:r>
@@ -3025,9 +3046,13 @@
       </w:r>
     </w:p>
     <w:p>
-      <w:bookmarkStart w:id="9" w:name="_Toc408866721"/>
-      <w:r>
-        <w:t>Flödesschemat beskriver hur filtreringen fungerar för ett enskilt ord men programmet körs för alla ord i inmatningen. Detta för att flödet ska bli mer tydligt.</w:t>
+      <w:bookmarkStart w:id="10" w:name="_Toc408866721"/>
+      <w:r>
+        <w:t xml:space="preserve">Flödesschemat beskriver hur filtreringen fungerar för ett enskilt ord men programmet körs för alla </w:t>
+      </w:r>
+      <w:r>
+        <w:lastRenderedPageBreak/>
+        <w:t>ord i inmatningen. Detta för att flödet ska bli mer tydligt.</w:t>
       </w:r>
     </w:p>
     <w:p>
@@ -3037,11 +3062,7 @@
     </w:p>
     <w:p>
       <w:r>
-        <w:t xml:space="preserve">Status 1 betyder att det är otydligt om texten är olämplig eller inte, vilket betyder att texten måste granskas av en person före </w:t>
-      </w:r>
-      <w:r>
-        <w:lastRenderedPageBreak/>
-        <w:t>publicering på till exempel Blocket.</w:t>
+        <w:t>Status 1 betyder att det är otydligt om texten är olämplig eller inte, vilket betyder att texten måste granskas av en person före publicering på till exempel Blocket.</w:t>
       </w:r>
     </w:p>
     <w:p>
@@ -3058,8 +3079,6 @@
       <w:r>
         <w:t>Status 0 betyder att texten inte innehåller några fula ord på något vis och då är det mycket säkert att texten inte är olämplig eftersom programmet ger status 2 eller status 1 väldigt ofta.</w:t>
       </w:r>
-      <w:bookmarkStart w:id="10" w:name="_GoBack"/>
-      <w:bookmarkEnd w:id="10"/>
       <w:r>
         <w:br w:type="page"/>
       </w:r>
@@ -3075,7 +3094,7 @@
       <w:r>
         <w:t xml:space="preserve"> eller resultatdiskussion</w:t>
       </w:r>
-      <w:bookmarkEnd w:id="9"/>
+      <w:bookmarkEnd w:id="10"/>
     </w:p>
     <w:p>
       <w:r>
@@ -3470,7 +3489,7 @@
           <w:rPr>
             <w:noProof/>
           </w:rPr>
-          <w:t>5</w:t>
+          <w:t>1</w:t>
         </w:r>
         <w:r>
           <w:rPr>
@@ -6128,7 +6147,7 @@
 </file>
 
 <file path=customXml/itemProps1.xml><?xml version="1.0" encoding="utf-8"?>
-<ds:datastoreItem xmlns:ds="http://schemas.openxmlformats.org/officeDocument/2006/customXml" ds:itemID="{11A567C7-3B23-471B-86D7-2734E0766E98}">
+<ds:datastoreItem xmlns:ds="http://schemas.openxmlformats.org/officeDocument/2006/customXml" ds:itemID="{63A97E8B-5DF3-4B90-9290-575F2C86D735}">
   <ds:schemaRefs>
     <ds:schemaRef ds:uri="http://schemas.openxmlformats.org/officeDocument/2006/bibliography"/>
   </ds:schemaRefs>

</xml_diff>

<commit_message>
Uppdaterat litteraturförteckning och tabell
</commit_message>
<xml_diff>
--- a/Automatisk filtrering NY.docx
+++ b/Automatisk filtrering NY.docx
@@ -13,7 +13,6 @@
         <w:rPr>
           <w:rFonts w:asciiTheme="minorHAnsi" w:hAnsiTheme="minorHAnsi"/>
           <w:noProof/>
-          <w:lang w:eastAsia="ja-JP"/>
         </w:rPr>
         <w:drawing>
           <wp:anchor distT="0" distB="0" distL="114300" distR="114300" simplePos="0" relativeHeight="251658240" behindDoc="0" locked="0" layoutInCell="1" allowOverlap="1" wp14:anchorId="79BA37D0" wp14:editId="77FC2291">
@@ -379,7 +378,7 @@
               <w:sz w:val="22"/>
             </w:rPr>
           </w:pPr>
-          <w:hyperlink w:anchor="_Toc408866711" w:history="1">
+          <w:hyperlink w:anchor="_Toc447625904" w:history="1">
             <w:r>
               <w:rPr>
                 <w:rStyle w:val="Hyperlnk"/>
@@ -416,7 +415,7 @@
               <w:rPr>
                 <w:webHidden/>
               </w:rPr>
-              <w:instrText xml:space="preserve"> PAGEREF _Toc408866711 \h </w:instrText>
+              <w:instrText xml:space="preserve"> PAGEREF _Toc447625904 \h </w:instrText>
             </w:r>
             <w:r>
               <w:rPr>
@@ -433,7 +432,7 @@
               <w:rPr>
                 <w:webHidden/>
               </w:rPr>
-              <w:t>3</w:t>
+              <w:t>1</w:t>
             </w:r>
             <w:r>
               <w:rPr>
@@ -451,7 +450,7 @@
               <w:sz w:val="22"/>
             </w:rPr>
           </w:pPr>
-          <w:hyperlink w:anchor="_Toc408866712" w:history="1">
+          <w:hyperlink w:anchor="_Toc447625905" w:history="1">
             <w:r>
               <w:rPr>
                 <w:rStyle w:val="Hyperlnk"/>
@@ -468,6 +467,7 @@
             <w:r>
               <w:rPr>
                 <w:rStyle w:val="Hyperlnk"/>
+                <w:rFonts w:cs="Arial"/>
               </w:rPr>
               <w:t>Bakgrund/presentation</w:t>
             </w:r>
@@ -487,7 +487,7 @@
               <w:rPr>
                 <w:webHidden/>
               </w:rPr>
-              <w:instrText xml:space="preserve"> PAGEREF _Toc408866712 \h </w:instrText>
+              <w:instrText xml:space="preserve"> PAGEREF _Toc447625905 \h </w:instrText>
             </w:r>
             <w:r>
               <w:rPr>
@@ -504,7 +504,7 @@
               <w:rPr>
                 <w:webHidden/>
               </w:rPr>
-              <w:t>3</w:t>
+              <w:t>1</w:t>
             </w:r>
             <w:r>
               <w:rPr>
@@ -522,7 +522,7 @@
               <w:sz w:val="22"/>
             </w:rPr>
           </w:pPr>
-          <w:hyperlink w:anchor="_Toc408866713" w:history="1">
+          <w:hyperlink w:anchor="_Toc447625906" w:history="1">
             <w:r>
               <w:rPr>
                 <w:rStyle w:val="Hyperlnk"/>
@@ -558,7 +558,7 @@
               <w:rPr>
                 <w:webHidden/>
               </w:rPr>
-              <w:instrText xml:space="preserve"> PAGEREF _Toc408866713 \h </w:instrText>
+              <w:instrText xml:space="preserve"> PAGEREF _Toc447625906 \h </w:instrText>
             </w:r>
             <w:r>
               <w:rPr>
@@ -575,7 +575,7 @@
               <w:rPr>
                 <w:webHidden/>
               </w:rPr>
-              <w:t>3</w:t>
+              <w:t>1</w:t>
             </w:r>
             <w:r>
               <w:rPr>
@@ -593,7 +593,7 @@
               <w:sz w:val="22"/>
             </w:rPr>
           </w:pPr>
-          <w:hyperlink w:anchor="_Toc408866714" w:history="1">
+          <w:hyperlink w:anchor="_Toc447625907" w:history="1">
             <w:r>
               <w:rPr>
                 <w:rStyle w:val="Hyperlnk"/>
@@ -629,7 +629,7 @@
               <w:rPr>
                 <w:webHidden/>
               </w:rPr>
-              <w:instrText xml:space="preserve"> PAGEREF _Toc408866714 \h </w:instrText>
+              <w:instrText xml:space="preserve"> PAGEREF _Toc447625907 \h </w:instrText>
             </w:r>
             <w:r>
               <w:rPr>
@@ -646,7 +646,7 @@
               <w:rPr>
                 <w:webHidden/>
               </w:rPr>
-              <w:t>3</w:t>
+              <w:t>1</w:t>
             </w:r>
             <w:r>
               <w:rPr>
@@ -664,7 +664,7 @@
               <w:sz w:val="22"/>
             </w:rPr>
           </w:pPr>
-          <w:hyperlink w:anchor="_Toc408866715" w:history="1">
+          <w:hyperlink w:anchor="_Toc447625908" w:history="1">
             <w:r>
               <w:rPr>
                 <w:rStyle w:val="Hyperlnk"/>
@@ -700,7 +700,7 @@
               <w:rPr>
                 <w:webHidden/>
               </w:rPr>
-              <w:instrText xml:space="preserve"> PAGEREF _Toc408866715 \h </w:instrText>
+              <w:instrText xml:space="preserve"> PAGEREF _Toc447625908 \h </w:instrText>
             </w:r>
             <w:r>
               <w:rPr>
@@ -717,7 +717,7 @@
               <w:rPr>
                 <w:webHidden/>
               </w:rPr>
-              <w:t>3</w:t>
+              <w:t>1</w:t>
             </w:r>
             <w:r>
               <w:rPr>
@@ -735,7 +735,7 @@
               <w:sz w:val="22"/>
             </w:rPr>
           </w:pPr>
-          <w:hyperlink w:anchor="_Toc408866716" w:history="1">
+          <w:hyperlink w:anchor="_Toc447625909" w:history="1">
             <w:r>
               <w:rPr>
                 <w:rStyle w:val="Hyperlnk"/>
@@ -771,7 +771,7 @@
               <w:rPr>
                 <w:webHidden/>
               </w:rPr>
-              <w:instrText xml:space="preserve"> PAGEREF _Toc408866716 \h </w:instrText>
+              <w:instrText xml:space="preserve"> PAGEREF _Toc447625909 \h </w:instrText>
             </w:r>
             <w:r>
               <w:rPr>
@@ -788,7 +788,7 @@
               <w:rPr>
                 <w:webHidden/>
               </w:rPr>
-              <w:t>3</w:t>
+              <w:t>1</w:t>
             </w:r>
             <w:r>
               <w:rPr>
@@ -807,7 +807,7 @@
               <w:sz w:val="22"/>
             </w:rPr>
           </w:pPr>
-          <w:hyperlink w:anchor="_Toc408866717" w:history="1">
+          <w:hyperlink w:anchor="_Toc447625910" w:history="1">
             <w:r>
               <w:rPr>
                 <w:rStyle w:val="Hyperlnk"/>
@@ -844,7 +844,7 @@
               <w:rPr>
                 <w:webHidden/>
               </w:rPr>
-              <w:instrText xml:space="preserve"> PAGEREF _Toc408866717 \h </w:instrText>
+              <w:instrText xml:space="preserve"> PAGEREF _Toc447625910 \h </w:instrText>
             </w:r>
             <w:r>
               <w:rPr>
@@ -861,7 +861,7 @@
               <w:rPr>
                 <w:webHidden/>
               </w:rPr>
-              <w:t>3</w:t>
+              <w:t>2</w:t>
             </w:r>
             <w:r>
               <w:rPr>
@@ -880,7 +880,7 @@
               <w:sz w:val="22"/>
             </w:rPr>
           </w:pPr>
-          <w:hyperlink w:anchor="_Toc408866718" w:history="1">
+          <w:hyperlink w:anchor="_Toc447625911" w:history="1">
             <w:r>
               <w:rPr>
                 <w:rStyle w:val="Hyperlnk"/>
@@ -917,7 +917,7 @@
               <w:rPr>
                 <w:webHidden/>
               </w:rPr>
-              <w:instrText xml:space="preserve"> PAGEREF _Toc408866718 \h </w:instrText>
+              <w:instrText xml:space="preserve"> PAGEREF _Toc447625911 \h </w:instrText>
             </w:r>
             <w:r>
               <w:rPr>
@@ -953,7 +953,7 @@
               <w:sz w:val="22"/>
             </w:rPr>
           </w:pPr>
-          <w:hyperlink w:anchor="_Toc408866719" w:history="1">
+          <w:hyperlink w:anchor="_Toc447625912" w:history="1">
             <w:r>
               <w:rPr>
                 <w:rStyle w:val="Hyperlnk"/>
@@ -990,7 +990,7 @@
               <w:rPr>
                 <w:webHidden/>
               </w:rPr>
-              <w:instrText xml:space="preserve"> PAGEREF _Toc408866719 \h </w:instrText>
+              <w:instrText xml:space="preserve"> PAGEREF _Toc447625912 \h </w:instrText>
             </w:r>
             <w:r>
               <w:rPr>
@@ -1007,7 +1007,7 @@
               <w:rPr>
                 <w:webHidden/>
               </w:rPr>
-              <w:t>3</w:t>
+              <w:t>4</w:t>
             </w:r>
             <w:r>
               <w:rPr>
@@ -1025,7 +1025,7 @@
               <w:sz w:val="22"/>
             </w:rPr>
           </w:pPr>
-          <w:hyperlink w:anchor="_Toc408866720" w:history="1">
+          <w:hyperlink w:anchor="_Toc447625913" w:history="1">
             <w:r>
               <w:rPr>
                 <w:rStyle w:val="Hyperlnk"/>
@@ -1061,7 +1061,7 @@
               <w:rPr>
                 <w:webHidden/>
               </w:rPr>
-              <w:instrText xml:space="preserve"> PAGEREF _Toc408866720 \h </w:instrText>
+              <w:instrText xml:space="preserve"> PAGEREF _Toc447625913 \h </w:instrText>
             </w:r>
             <w:r>
               <w:rPr>
@@ -1078,7 +1078,7 @@
               <w:rPr>
                 <w:webHidden/>
               </w:rPr>
-              <w:t>3</w:t>
+              <w:t>7</w:t>
             </w:r>
             <w:r>
               <w:rPr>
@@ -1096,7 +1096,7 @@
               <w:sz w:val="22"/>
             </w:rPr>
           </w:pPr>
-          <w:hyperlink w:anchor="_Toc408866721" w:history="1">
+          <w:hyperlink w:anchor="_Toc447625914" w:history="1">
             <w:r>
               <w:rPr>
                 <w:rStyle w:val="Hyperlnk"/>
@@ -1132,7 +1132,7 @@
               <w:rPr>
                 <w:webHidden/>
               </w:rPr>
-              <w:instrText xml:space="preserve"> PAGEREF _Toc408866721 \h </w:instrText>
+              <w:instrText xml:space="preserve"> PAGEREF _Toc447625914 \h </w:instrText>
             </w:r>
             <w:r>
               <w:rPr>
@@ -1149,7 +1149,7 @@
               <w:rPr>
                 <w:webHidden/>
               </w:rPr>
-              <w:t>3</w:t>
+              <w:t>8</w:t>
             </w:r>
             <w:r>
               <w:rPr>
@@ -1167,7 +1167,7 @@
               <w:sz w:val="22"/>
             </w:rPr>
           </w:pPr>
-          <w:hyperlink w:anchor="_Toc408866722" w:history="1">
+          <w:hyperlink w:anchor="_Toc447625915" w:history="1">
             <w:r>
               <w:rPr>
                 <w:rStyle w:val="Hyperlnk"/>
@@ -1203,7 +1203,7 @@
               <w:rPr>
                 <w:webHidden/>
               </w:rPr>
-              <w:instrText xml:space="preserve"> PAGEREF _Toc408866722 \h </w:instrText>
+              <w:instrText xml:space="preserve"> PAGEREF _Toc447625915 \h </w:instrText>
             </w:r>
             <w:r>
               <w:rPr>
@@ -1220,7 +1220,7 @@
               <w:rPr>
                 <w:webHidden/>
               </w:rPr>
-              <w:t>3</w:t>
+              <w:t>8</w:t>
             </w:r>
             <w:r>
               <w:rPr>
@@ -1239,7 +1239,7 @@
               <w:sz w:val="22"/>
             </w:rPr>
           </w:pPr>
-          <w:hyperlink w:anchor="_Toc408866723" w:history="1">
+          <w:hyperlink w:anchor="_Toc447625916" w:history="1">
             <w:r>
               <w:rPr>
                 <w:rStyle w:val="Hyperlnk"/>
@@ -1276,7 +1276,7 @@
               <w:rPr>
                 <w:webHidden/>
               </w:rPr>
-              <w:instrText xml:space="preserve"> PAGEREF _Toc408866723 \h </w:instrText>
+              <w:instrText xml:space="preserve"> PAGEREF _Toc447625916 \h </w:instrText>
             </w:r>
             <w:r>
               <w:rPr>
@@ -1293,7 +1293,7 @@
               <w:rPr>
                 <w:webHidden/>
               </w:rPr>
-              <w:t>3</w:t>
+              <w:t>9</w:t>
             </w:r>
             <w:r>
               <w:rPr>
@@ -1311,7 +1311,7 @@
               <w:sz w:val="22"/>
             </w:rPr>
           </w:pPr>
-          <w:hyperlink w:anchor="_Toc408866724" w:history="1">
+          <w:hyperlink w:anchor="_Toc447625917" w:history="1">
             <w:r>
               <w:rPr>
                 <w:rStyle w:val="Hyperlnk"/>
@@ -1347,7 +1347,7 @@
               <w:rPr>
                 <w:webHidden/>
               </w:rPr>
-              <w:instrText xml:space="preserve"> PAGEREF _Toc408866724 \h </w:instrText>
+              <w:instrText xml:space="preserve"> PAGEREF _Toc447625917 \h </w:instrText>
             </w:r>
             <w:r>
               <w:rPr>
@@ -1364,7 +1364,7 @@
               <w:rPr>
                 <w:webHidden/>
               </w:rPr>
-              <w:t>3</w:t>
+              <w:t>9</w:t>
             </w:r>
             <w:r>
               <w:rPr>
@@ -1383,10 +1383,11 @@
               <w:sz w:val="22"/>
             </w:rPr>
           </w:pPr>
-          <w:hyperlink w:anchor="_Toc408866725" w:history="1">
+          <w:hyperlink w:anchor="_Toc447625918" w:history="1">
             <w:r>
               <w:rPr>
                 <w:rStyle w:val="Hyperlnk"/>
+                <w:lang w:val="en-US"/>
               </w:rPr>
               <w:t>Litteraturförteckning</w:t>
             </w:r>
@@ -1406,7 +1407,7 @@
               <w:rPr>
                 <w:webHidden/>
               </w:rPr>
-              <w:instrText xml:space="preserve"> PAGEREF _Toc408866725 \h </w:instrText>
+              <w:instrText xml:space="preserve"> PAGEREF _Toc447625918 \h </w:instrText>
             </w:r>
             <w:r>
               <w:rPr>
@@ -1423,7 +1424,7 @@
               <w:rPr>
                 <w:webHidden/>
               </w:rPr>
-              <w:t>3</w:t>
+              <w:t>10</w:t>
             </w:r>
             <w:r>
               <w:rPr>
@@ -1442,7 +1443,7 @@
               <w:sz w:val="22"/>
             </w:rPr>
           </w:pPr>
-          <w:hyperlink w:anchor="_Toc408866726" w:history="1">
+          <w:hyperlink w:anchor="_Toc447625919" w:history="1">
             <w:r>
               <w:rPr>
                 <w:rStyle w:val="Hyperlnk"/>
@@ -1465,7 +1466,7 @@
               <w:rPr>
                 <w:webHidden/>
               </w:rPr>
-              <w:instrText xml:space="preserve"> PAGEREF _Toc408866726 \h </w:instrText>
+              <w:instrText xml:space="preserve"> PAGEREF _Toc447625919 \h </w:instrText>
             </w:r>
             <w:r>
               <w:rPr>
@@ -1482,7 +1483,7 @@
               <w:rPr>
                 <w:webHidden/>
               </w:rPr>
-              <w:t>3</w:t>
+              <w:t>11</w:t>
             </w:r>
             <w:r>
               <w:rPr>
@@ -1516,7 +1517,7 @@
       <w:pPr>
         <w:pStyle w:val="Rubrik1"/>
       </w:pPr>
-      <w:bookmarkStart w:id="0" w:name="_Toc408866711"/>
+      <w:bookmarkStart w:id="0" w:name="_Toc447625904"/>
       <w:r>
         <w:lastRenderedPageBreak/>
         <w:t>Inledning</w:t>
@@ -1529,7 +1530,6 @@
           <w:rFonts w:eastAsia="Times New Roman" w:cs="Times New Roman"/>
         </w:rPr>
       </w:pPr>
-      <w:bookmarkStart w:id="1" w:name="_Toc408866712"/>
       <w:r>
         <w:rPr>
           <w:rFonts w:eastAsia="Times New Roman" w:cs="Times New Roman"/>
@@ -1575,8 +1575,7 @@
           <w:numId w:val="2"/>
         </w:numPr>
       </w:pPr>
-      <w:bookmarkStart w:id="2" w:name="_Toc408866717"/>
-      <w:bookmarkEnd w:id="1"/>
+      <w:bookmarkStart w:id="1" w:name="_Toc447625905"/>
       <w:r>
         <w:rPr>
           <w:rFonts w:cs="Arial"/>
@@ -1584,6 +1583,7 @@
         </w:rPr>
         <w:t>Bakgrund/presentation</w:t>
       </w:r>
+      <w:bookmarkEnd w:id="1"/>
     </w:p>
     <w:p>
       <w:r>
@@ -1613,12 +1613,13 @@
           <w:numId w:val="2"/>
         </w:numPr>
       </w:pPr>
+      <w:bookmarkStart w:id="2" w:name="_Toc447625906"/>
       <w:r>
         <w:t>Problemdiskussion</w:t>
       </w:r>
+      <w:bookmarkEnd w:id="2"/>
     </w:p>
     <w:p>
-      <w:bookmarkStart w:id="3" w:name="_Toc408866714"/>
       <w:r>
         <w:rPr>
           <w:rFonts w:eastAsia="Times New Roman" w:cs="Times New Roman"/>
@@ -1634,6 +1635,7 @@
           <w:numId w:val="2"/>
         </w:numPr>
       </w:pPr>
+      <w:bookmarkStart w:id="3" w:name="_Toc447625907"/>
       <w:r>
         <w:t>Syfte</w:t>
       </w:r>
@@ -1660,14 +1662,13 @@
           <w:numId w:val="2"/>
         </w:numPr>
       </w:pPr>
-      <w:bookmarkStart w:id="4" w:name="_Toc408866715"/>
+      <w:bookmarkStart w:id="4" w:name="_Toc447625908"/>
       <w:r>
         <w:t>Frågeställningar</w:t>
       </w:r>
       <w:bookmarkEnd w:id="4"/>
     </w:p>
     <w:p>
-      <w:bookmarkStart w:id="5" w:name="_Toc408866716"/>
       <w:r>
         <w:rPr>
           <w:rFonts w:eastAsia="Times New Roman" w:cs="Times New Roman"/>
@@ -1683,6 +1684,7 @@
           <w:numId w:val="2"/>
         </w:numPr>
       </w:pPr>
+      <w:bookmarkStart w:id="5" w:name="_Toc447625909"/>
       <w:r>
         <w:t>Avgränsningar</w:t>
       </w:r>
@@ -1742,6 +1744,7 @@
       <w:pPr>
         <w:pStyle w:val="Rubrik1"/>
       </w:pPr>
+      <w:bookmarkStart w:id="6" w:name="_Toc447625910"/>
       <w:r>
         <w:lastRenderedPageBreak/>
         <w:t>Befintlig t</w:t>
@@ -1749,13 +1752,12 @@
       <w:r>
         <w:t>eori</w:t>
       </w:r>
-      <w:bookmarkEnd w:id="2"/>
+      <w:bookmarkEnd w:id="6"/>
     </w:p>
     <w:p>
       <w:r>
         <w:rPr>
           <w:noProof/>
-          <w:lang w:eastAsia="ja-JP"/>
         </w:rPr>
         <mc:AlternateContent>
           <mc:Choice Requires="wps">
@@ -1812,14 +1814,27 @@
                             <w:r>
                               <w:t xml:space="preserve">Figur </w:t>
                             </w:r>
-                            <w:fldSimple w:instr=" SEQ Figur \* ARABIC ">
-                              <w:r>
-                                <w:rPr>
-                                  <w:noProof/>
-                                </w:rPr>
-                                <w:t>1</w:t>
-                              </w:r>
-                            </w:fldSimple>
+                            <w:r>
+                              <w:fldChar w:fldCharType="begin"/>
+                            </w:r>
+                            <w:r>
+                              <w:instrText xml:space="preserve"> SEQ Figur \* ARABIC </w:instrText>
+                            </w:r>
+                            <w:r>
+                              <w:fldChar w:fldCharType="separate"/>
+                            </w:r>
+                            <w:r>
+                              <w:rPr>
+                                <w:noProof/>
+                              </w:rPr>
+                              <w:t>1</w:t>
+                            </w:r>
+                            <w:r>
+                              <w:rPr>
+                                <w:noProof/>
+                              </w:rPr>
+                              <w:fldChar w:fldCharType="end"/>
+                            </w:r>
                             <w:r>
                               <w:t xml:space="preserve"> Förklarande bild som visar skillnaden mellan hög- och lågnivåspråk</w:t>
                             </w:r>
@@ -1857,14 +1872,27 @@
                       <w:r>
                         <w:t xml:space="preserve">Figur </w:t>
                       </w:r>
-                      <w:fldSimple w:instr=" SEQ Figur \* ARABIC ">
-                        <w:r>
-                          <w:rPr>
-                            <w:noProof/>
-                          </w:rPr>
-                          <w:t>1</w:t>
-                        </w:r>
-                      </w:fldSimple>
+                      <w:r>
+                        <w:fldChar w:fldCharType="begin"/>
+                      </w:r>
+                      <w:r>
+                        <w:instrText xml:space="preserve"> SEQ Figur \* ARABIC </w:instrText>
+                      </w:r>
+                      <w:r>
+                        <w:fldChar w:fldCharType="separate"/>
+                      </w:r>
+                      <w:r>
+                        <w:rPr>
+                          <w:noProof/>
+                        </w:rPr>
+                        <w:t>1</w:t>
+                      </w:r>
+                      <w:r>
+                        <w:rPr>
+                          <w:noProof/>
+                        </w:rPr>
+                        <w:fldChar w:fldCharType="end"/>
+                      </w:r>
                       <w:r>
                         <w:t xml:space="preserve"> Förklarande bild som visar skillnaden mellan hög- och lågnivåspråk</w:t>
                       </w:r>
@@ -1880,7 +1908,6 @@
       <w:r>
         <w:rPr>
           <w:noProof/>
-          <w:lang w:eastAsia="ja-JP"/>
         </w:rPr>
         <w:drawing>
           <wp:anchor distT="0" distB="0" distL="114300" distR="114300" simplePos="0" relativeHeight="251659264" behindDoc="1" locked="0" layoutInCell="1" allowOverlap="1" wp14:anchorId="5C254FF0" wp14:editId="27131CCC">
@@ -2163,7 +2190,7 @@
       <w:pPr>
         <w:pStyle w:val="Rubrik1"/>
       </w:pPr>
-      <w:bookmarkStart w:id="6" w:name="_Toc408866718"/>
+      <w:bookmarkStart w:id="7" w:name="_Toc447625911"/>
       <w:r>
         <w:lastRenderedPageBreak/>
         <w:t>M</w:t>
@@ -2174,7 +2201,7 @@
       <w:r>
         <w:t>/arbetssätt</w:t>
       </w:r>
-      <w:bookmarkEnd w:id="6"/>
+      <w:bookmarkEnd w:id="7"/>
     </w:p>
     <w:p>
       <w:r>
@@ -2268,11 +2295,10 @@
       <w:pPr>
         <w:pStyle w:val="Rubrik1"/>
       </w:pPr>
-      <w:bookmarkStart w:id="7" w:name="_Toc408866719"/>
+      <w:bookmarkStart w:id="8" w:name="_Toc447625912"/>
       <w:r>
         <w:rPr>
           <w:noProof/>
-          <w:lang w:eastAsia="ja-JP"/>
         </w:rPr>
         <w:lastRenderedPageBreak/>
         <w:drawing>
@@ -2367,7 +2393,6 @@
       <w:r>
         <w:rPr>
           <w:noProof/>
-          <w:lang w:eastAsia="ja-JP"/>
         </w:rPr>
         <mc:AlternateContent>
           <mc:Choice Requires="wps">
@@ -2417,14 +2442,27 @@
                             <w:r>
                               <w:t xml:space="preserve">Figur </w:t>
                             </w:r>
-                            <w:fldSimple w:instr=" SEQ Figur \* ARABIC ">
-                              <w:r>
-                                <w:rPr>
-                                  <w:noProof/>
-                                </w:rPr>
-                                <w:t>2</w:t>
-                              </w:r>
-                            </w:fldSimple>
+                            <w:r>
+                              <w:fldChar w:fldCharType="begin"/>
+                            </w:r>
+                            <w:r>
+                              <w:instrText xml:space="preserve"> SEQ Figur \* ARABIC </w:instrText>
+                            </w:r>
+                            <w:r>
+                              <w:fldChar w:fldCharType="separate"/>
+                            </w:r>
+                            <w:r>
+                              <w:rPr>
+                                <w:noProof/>
+                              </w:rPr>
+                              <w:t>2</w:t>
+                            </w:r>
+                            <w:r>
+                              <w:rPr>
+                                <w:noProof/>
+                              </w:rPr>
+                              <w:fldChar w:fldCharType="end"/>
+                            </w:r>
                             <w:r>
                               <w:t xml:space="preserve"> Visar resultatet av filtrering med hjälp av </w:t>
                             </w:r>
@@ -2463,14 +2501,27 @@
                       <w:r>
                         <w:t xml:space="preserve">Figur </w:t>
                       </w:r>
-                      <w:fldSimple w:instr=" SEQ Figur \* ARABIC ">
-                        <w:r>
-                          <w:rPr>
-                            <w:noProof/>
-                          </w:rPr>
-                          <w:t>2</w:t>
-                        </w:r>
-                      </w:fldSimple>
+                      <w:r>
+                        <w:fldChar w:fldCharType="begin"/>
+                      </w:r>
+                      <w:r>
+                        <w:instrText xml:space="preserve"> SEQ Figur \* ARABIC </w:instrText>
+                      </w:r>
+                      <w:r>
+                        <w:fldChar w:fldCharType="separate"/>
+                      </w:r>
+                      <w:r>
+                        <w:rPr>
+                          <w:noProof/>
+                        </w:rPr>
+                        <w:t>2</w:t>
+                      </w:r>
+                      <w:r>
+                        <w:rPr>
+                          <w:noProof/>
+                        </w:rPr>
+                        <w:fldChar w:fldCharType="end"/>
+                      </w:r>
                       <w:r>
                         <w:t xml:space="preserve"> Visar resultatet av filtrering med hjälp av </w:t>
                       </w:r>
@@ -2491,13 +2542,12 @@
       <w:r>
         <w:t>Genomförande</w:t>
       </w:r>
-      <w:bookmarkEnd w:id="7"/>
+      <w:bookmarkEnd w:id="8"/>
     </w:p>
     <w:p>
       <w:r>
         <w:rPr>
           <w:noProof/>
-          <w:lang w:eastAsia="ja-JP"/>
         </w:rPr>
         <mc:AlternateContent>
           <mc:Choice Requires="wps">
@@ -2547,14 +2597,27 @@
                             <w:r>
                               <w:t xml:space="preserve">Figur </w:t>
                             </w:r>
-                            <w:fldSimple w:instr=" SEQ Figur \* ARABIC ">
-                              <w:r>
-                                <w:rPr>
-                                  <w:noProof/>
-                                </w:rPr>
-                                <w:t>3</w:t>
-                              </w:r>
-                            </w:fldSimple>
+                            <w:r>
+                              <w:fldChar w:fldCharType="begin"/>
+                            </w:r>
+                            <w:r>
+                              <w:instrText xml:space="preserve"> SEQ Figur \* ARABIC </w:instrText>
+                            </w:r>
+                            <w:r>
+                              <w:fldChar w:fldCharType="separate"/>
+                            </w:r>
+                            <w:r>
+                              <w:rPr>
+                                <w:noProof/>
+                              </w:rPr>
+                              <w:t>3</w:t>
+                            </w:r>
+                            <w:r>
+                              <w:rPr>
+                                <w:noProof/>
+                              </w:rPr>
+                              <w:fldChar w:fldCharType="end"/>
+                            </w:r>
                             <w:r>
                               <w:t xml:space="preserve"> Resultatet av en </w:t>
                             </w:r>
@@ -2611,14 +2674,27 @@
                       <w:r>
                         <w:t xml:space="preserve">Figur </w:t>
                       </w:r>
-                      <w:fldSimple w:instr=" SEQ Figur \* ARABIC ">
-                        <w:r>
-                          <w:rPr>
-                            <w:noProof/>
-                          </w:rPr>
-                          <w:t>3</w:t>
-                        </w:r>
-                      </w:fldSimple>
+                      <w:r>
+                        <w:fldChar w:fldCharType="begin"/>
+                      </w:r>
+                      <w:r>
+                        <w:instrText xml:space="preserve"> SEQ Figur \* ARABIC </w:instrText>
+                      </w:r>
+                      <w:r>
+                        <w:fldChar w:fldCharType="separate"/>
+                      </w:r>
+                      <w:r>
+                        <w:rPr>
+                          <w:noProof/>
+                        </w:rPr>
+                        <w:t>3</w:t>
+                      </w:r>
+                      <w:r>
+                        <w:rPr>
+                          <w:noProof/>
+                        </w:rPr>
+                        <w:fldChar w:fldCharType="end"/>
+                      </w:r>
                       <w:r>
                         <w:t xml:space="preserve"> Resultatet av en </w:t>
                       </w:r>
@@ -2657,7 +2733,6 @@
       <w:r>
         <w:rPr>
           <w:noProof/>
-          <w:lang w:eastAsia="ja-JP"/>
         </w:rPr>
         <w:drawing>
           <wp:anchor distT="0" distB="0" distL="114300" distR="114300" simplePos="0" relativeHeight="251665408" behindDoc="1" locked="0" layoutInCell="1" allowOverlap="1" wp14:anchorId="40E60B86" wp14:editId="3AB97777">
@@ -2905,7 +2980,6 @@
       <w:r>
         <w:rPr>
           <w:noProof/>
-          <w:lang w:eastAsia="ja-JP"/>
         </w:rPr>
         <w:drawing>
           <wp:anchor distT="0" distB="0" distL="114300" distR="114300" simplePos="0" relativeHeight="251669504" behindDoc="0" locked="0" layoutInCell="1" allowOverlap="1" wp14:anchorId="383DDCA5" wp14:editId="1BAF8F62">
@@ -3006,14 +3080,27 @@
                             <w:r>
                               <w:t xml:space="preserve">Figur </w:t>
                             </w:r>
-                            <w:fldSimple w:instr=" SEQ Figur \* ARABIC ">
-                              <w:r>
-                                <w:rPr>
-                                  <w:noProof/>
-                                </w:rPr>
-                                <w:t>4</w:t>
-                              </w:r>
-                            </w:fldSimple>
+                            <w:r>
+                              <w:fldChar w:fldCharType="begin"/>
+                            </w:r>
+                            <w:r>
+                              <w:instrText xml:space="preserve"> SEQ Figur \* ARABIC </w:instrText>
+                            </w:r>
+                            <w:r>
+                              <w:fldChar w:fldCharType="separate"/>
+                            </w:r>
+                            <w:r>
+                              <w:rPr>
+                                <w:noProof/>
+                              </w:rPr>
+                              <w:t>4</w:t>
+                            </w:r>
+                            <w:r>
+                              <w:rPr>
+                                <w:noProof/>
+                              </w:rPr>
+                              <w:fldChar w:fldCharType="end"/>
+                            </w:r>
                             <w:r>
                               <w:t>:</w:t>
                             </w:r>
@@ -3047,14 +3134,27 @@
                       <w:r>
                         <w:t xml:space="preserve">Figur </w:t>
                       </w:r>
-                      <w:fldSimple w:instr=" SEQ Figur \* ARABIC ">
-                        <w:r>
-                          <w:rPr>
-                            <w:noProof/>
-                          </w:rPr>
-                          <w:t>4</w:t>
-                        </w:r>
-                      </w:fldSimple>
+                      <w:r>
+                        <w:fldChar w:fldCharType="begin"/>
+                      </w:r>
+                      <w:r>
+                        <w:instrText xml:space="preserve"> SEQ Figur \* ARABIC </w:instrText>
+                      </w:r>
+                      <w:r>
+                        <w:fldChar w:fldCharType="separate"/>
+                      </w:r>
+                      <w:r>
+                        <w:rPr>
+                          <w:noProof/>
+                        </w:rPr>
+                        <w:t>4</w:t>
+                      </w:r>
+                      <w:r>
+                        <w:rPr>
+                          <w:noProof/>
+                        </w:rPr>
+                        <w:fldChar w:fldCharType="end"/>
+                      </w:r>
                       <w:r>
                         <w:t>:</w:t>
                       </w:r>
@@ -3088,15 +3188,13 @@
         <w:t xml:space="preserve">  </w:t>
       </w:r>
       <w:r>
-        <w:t xml:space="preserve">Vi ändrade </w:t>
-      </w:r>
-      <w:proofErr w:type="spellStart"/>
-      <w:r>
-        <w:t>programet</w:t>
-      </w:r>
-      <w:proofErr w:type="spellEnd"/>
-      <w:r>
-        <w:t xml:space="preserve"> så att vi såg hur många procent som var </w:t>
+        <w:t>Vi ändrade progra</w:t>
+      </w:r>
+      <w:r>
+        <w:t>m</w:t>
+      </w:r>
+      <w:r>
+        <w:t xml:space="preserve">met så att vi såg hur många procent som var </w:t>
       </w:r>
       <w:proofErr w:type="gramStart"/>
       <w:r>
@@ -3205,11 +3303,9 @@
         <w:br/>
         <w:t xml:space="preserve">Vi </w:t>
       </w:r>
-      <w:proofErr w:type="spellStart"/>
-      <w:r>
-        <w:t>tästade</w:t>
-      </w:r>
-      <w:proofErr w:type="spellEnd"/>
+      <w:r>
+        <w:t>testade</w:t>
+      </w:r>
       <w:r>
         <w:t xml:space="preserve"> olika bilder </w:t>
       </w:r>
@@ -3341,7 +3437,6 @@
             <w:r>
               <w:rPr>
                 <w:noProof/>
-                <w:lang w:eastAsia="ja-JP"/>
               </w:rPr>
               <w:drawing>
                 <wp:anchor distT="0" distB="0" distL="114300" distR="114300" simplePos="0" relativeHeight="251681792" behindDoc="0" locked="0" layoutInCell="1" allowOverlap="1" wp14:anchorId="7FF9E0FF" wp14:editId="4E187BDA">
@@ -3434,7 +3529,6 @@
             <w:r>
               <w:rPr>
                 <w:noProof/>
-                <w:lang w:eastAsia="ja-JP"/>
               </w:rPr>
               <w:drawing>
                 <wp:inline distT="0" distB="0" distL="0" distR="0" wp14:anchorId="0955C8BF" wp14:editId="584F9909">
@@ -3529,7 +3623,6 @@
             <w:r>
               <w:rPr>
                 <w:noProof/>
-                <w:lang w:eastAsia="ja-JP"/>
               </w:rPr>
               <w:drawing>
                 <wp:inline distT="0" distB="0" distL="0" distR="0" wp14:anchorId="32237913" wp14:editId="15E88C19">
@@ -3612,7 +3705,6 @@
             <w:r>
               <w:rPr>
                 <w:noProof/>
-                <w:lang w:eastAsia="ja-JP"/>
               </w:rPr>
               <w:drawing>
                 <wp:inline distT="0" distB="0" distL="0" distR="0" wp14:anchorId="06B196D1" wp14:editId="65F3758A">
@@ -3707,7 +3799,6 @@
             <w:r>
               <w:rPr>
                 <w:noProof/>
-                <w:lang w:eastAsia="ja-JP"/>
               </w:rPr>
               <w:drawing>
                 <wp:inline distT="0" distB="0" distL="0" distR="0" wp14:anchorId="311AE68A" wp14:editId="330D8C7D">
@@ -3820,7 +3911,6 @@
             <w:r>
               <w:rPr>
                 <w:noProof/>
-                <w:lang w:eastAsia="ja-JP"/>
               </w:rPr>
               <w:drawing>
                 <wp:inline distT="0" distB="0" distL="0" distR="0" wp14:anchorId="1033A0E0" wp14:editId="45F60FDA">
@@ -3962,7 +4052,6 @@
             <w:r>
               <w:rPr>
                 <w:noProof/>
-                <w:lang w:eastAsia="ja-JP"/>
               </w:rPr>
               <w:drawing>
                 <wp:inline distT="0" distB="0" distL="0" distR="0" wp14:anchorId="4D0D6B79" wp14:editId="16E0EC8F">
@@ -4109,8 +4198,6 @@
               </w:rPr>
               <w:t xml:space="preserve"> man</w:t>
             </w:r>
-            <w:bookmarkStart w:id="8" w:name="_GoBack"/>
-            <w:bookmarkEnd w:id="8"/>
           </w:p>
         </w:tc>
         <w:tc>
@@ -4127,7 +4214,6 @@
             <w:r>
               <w:rPr>
                 <w:noProof/>
-                <w:lang w:eastAsia="ja-JP"/>
               </w:rPr>
               <w:drawing>
                 <wp:inline distT="0" distB="0" distL="0" distR="0" wp14:anchorId="4A1C394B" wp14:editId="54EA0DF2">
@@ -4284,7 +4370,6 @@
             <w:r>
               <w:rPr>
                 <w:noProof/>
-                <w:lang w:eastAsia="ja-JP"/>
               </w:rPr>
               <w:drawing>
                 <wp:inline distT="0" distB="0" distL="0" distR="0" wp14:anchorId="0A5A45FD" wp14:editId="745D17E6">
@@ -4433,7 +4518,6 @@
             <w:r>
               <w:rPr>
                 <w:noProof/>
-                <w:lang w:eastAsia="ja-JP"/>
               </w:rPr>
               <w:drawing>
                 <wp:inline distT="0" distB="0" distL="0" distR="0" wp14:anchorId="07E9B849" wp14:editId="65552F07">
@@ -4555,32 +4639,12 @@
         </w:tc>
       </w:tr>
     </w:tbl>
+    <w:p/>
     <w:p>
-      <w:r>
-        <w:lastRenderedPageBreak/>
-        <w:br w:type="textWrapping" w:clear="all"/>
-      </w:r>
-    </w:p>
-    <w:p>
-      <w:pPr>
-        <w:rPr>
-          <w:rFonts w:ascii="Arial" w:eastAsiaTheme="majorEastAsia" w:hAnsi="Arial" w:cstheme="majorBidi"/>
-          <w:b/>
-          <w:bCs/>
-          <w:color w:val="000000" w:themeColor="text1"/>
-          <w:sz w:val="26"/>
-          <w:szCs w:val="26"/>
-        </w:rPr>
-      </w:pPr>
-      <w:bookmarkStart w:id="9" w:name="_Toc408866720"/>
-      <w:r>
-        <w:br w:type="page"/>
-      </w:r>
-    </w:p>
-    <w:p>
       <w:pPr>
         <w:pStyle w:val="Rubrik2"/>
       </w:pPr>
+      <w:bookmarkStart w:id="9" w:name="_Toc447625913"/>
       <w:r>
         <w:lastRenderedPageBreak/>
         <w:t>Resultat</w:t>
@@ -4588,51 +4652,58 @@
       <w:bookmarkEnd w:id="9"/>
     </w:p>
     <w:p>
-      <w:r>
-        <w:t xml:space="preserve">Resultatet blev en applikation som är baserad på både egna idéer och idéer från </w:t>
-      </w:r>
-      <w:proofErr w:type="spellStart"/>
-      <w:r>
-        <w:t>Banbuilder</w:t>
-      </w:r>
-      <w:proofErr w:type="spellEnd"/>
-      <w:r>
-        <w:t xml:space="preserve">. Koden är helt egenutvecklad med undantaget att vi tog ett stycke programkod från </w:t>
-      </w:r>
-      <w:proofErr w:type="spellStart"/>
-      <w:r>
-        <w:t>Banbuilder</w:t>
-      </w:r>
-      <w:proofErr w:type="spellEnd"/>
-      <w:r>
-        <w:t>, den koden byter ut ”</w:t>
-      </w:r>
-      <w:proofErr w:type="spellStart"/>
-      <w:r>
-        <w:t>leetspeak</w:t>
-      </w:r>
-      <w:proofErr w:type="spellEnd"/>
-      <w:r>
-        <w:t>”-tecken mot motsvarigheten i det svenska alfabetet</w:t>
-      </w:r>
-      <w:r>
-        <w:t>. Den färdiga applikation</w:t>
-      </w:r>
-      <w:r>
-        <w:t>en</w:t>
-      </w:r>
-      <w:r>
-        <w:t xml:space="preserve"> </w:t>
-      </w:r>
-      <w:r>
-        <w:t>har följande flödesschema:</w:t>
+      <w:pPr>
+        <w:pStyle w:val="Rubrik3"/>
+      </w:pPr>
+      <w:r>
+        <w:t>Textfilter</w:t>
       </w:r>
     </w:p>
     <w:p>
       <w:r>
+        <w:t xml:space="preserve">Resultatet blev en applikation som är baserad på både egna idéer och idéer från </w:t>
+      </w:r>
+      <w:proofErr w:type="spellStart"/>
+      <w:r>
+        <w:t>Banbuilder</w:t>
+      </w:r>
+      <w:proofErr w:type="spellEnd"/>
+      <w:r>
+        <w:t xml:space="preserve">. Koden är helt egenutvecklad med undantaget att vi tog ett stycke programkod från </w:t>
+      </w:r>
+      <w:proofErr w:type="spellStart"/>
+      <w:r>
+        <w:t>Banbuilder</w:t>
+      </w:r>
+      <w:proofErr w:type="spellEnd"/>
+      <w:r>
+        <w:t>, den koden byter ut ”</w:t>
+      </w:r>
+      <w:proofErr w:type="spellStart"/>
+      <w:r>
+        <w:t>leetspeak</w:t>
+      </w:r>
+      <w:proofErr w:type="spellEnd"/>
+      <w:r>
+        <w:t>”-tecken mot motsvarigheten i det svenska alfabetet</w:t>
+      </w:r>
+      <w:r>
+        <w:t>. Den färdiga applikation</w:t>
+      </w:r>
+      <w:r>
+        <w:t>en</w:t>
+      </w:r>
+      <w:r>
+        <w:t xml:space="preserve"> </w:t>
+      </w:r>
+      <w:r>
+        <w:t>har följande flödesschema:</w:t>
+      </w:r>
+    </w:p>
+    <w:p>
+      <w:r>
         <w:rPr>
           <w:noProof/>
-          <w:lang w:eastAsia="ja-JP"/>
         </w:rPr>
         <w:drawing>
           <wp:anchor distT="0" distB="0" distL="114300" distR="114300" simplePos="0" relativeHeight="251668480" behindDoc="1" locked="0" layoutInCell="1" allowOverlap="1" wp14:anchorId="2F7B7F0F" wp14:editId="49797A7E">
@@ -4707,139 +4778,762 @@
       </w:r>
     </w:p>
     <w:p>
-      <w:bookmarkStart w:id="10" w:name="_Toc408866721"/>
       <w:r>
         <w:t>Flödesschemat beskriver hur filtreringen fungerar för ett enskilt ord men programmet körs för alla ord i inmatningen. Detta för att flödet ska bli mer tydligt.</w:t>
+      </w:r>
+      <w:r>
+        <w:t xml:space="preserve"> </w:t>
       </w:r>
     </w:p>
     <w:p>
       <w:r>
-        <w:t>I det här sammanhanget betyder status 2 att texten innehåller ett ord som absolut inte är passande i sammanhanget och att det måste filtreras bort.</w:t>
+        <w:t>Status 0 betyder att texten inte innehåller några fula ord på något vis och då är det mycket säkert att texten inte är olämplig eftersom programmet ger status 2 eller status 1 väldigt ofta.</w:t>
       </w:r>
     </w:p>
     <w:p>
       <w:r>
-        <w:t>Status 1 betyder att det är otydligt om texten är olämplig eller inte, vilket betyder att texten måste granskas av en person före publicering på till exempel Blocket.</w:t>
+        <w:t xml:space="preserve">Status 1 betyder att det är otydligt om texten är olämplig eller inte, vilket betyder att texten måste </w:t>
       </w:r>
     </w:p>
     <w:p>
       <w:r>
-        <w:t>Status 0 betyder att texten inte innehåller några fula ord på något vis och då är det mycket säkert att texten inte är olämplig eftersom programmet ger status 2 eller status 1 väldigt ofta.</w:t>
+        <w:t>granskas av en person före publicering på till exempel Blocket.</w:t>
+      </w:r>
+      <w:r>
+        <w:t xml:space="preserve"> </w:t>
       </w:r>
     </w:p>
     <w:p>
       <w:r>
-        <w:t xml:space="preserve">Vi kom fram till att </w:t>
-      </w:r>
-      <w:proofErr w:type="spellStart"/>
-      <w:r>
-        <w:t>bildgraskning</w:t>
-      </w:r>
-      <w:proofErr w:type="spellEnd"/>
-      <w:r>
-        <w:t xml:space="preserve"> är svårare en text granskning, för att på bildgranskningen så använde vi oss av en hudfärg skala som gav utslag på saker den inte skulle som mamma mu se figur 4.</w:t>
-      </w:r>
-      <w:r>
-        <w:br/>
-        <w:t xml:space="preserve">det finns även en chans att den inte ger utslag för bilder den ska </w:t>
-      </w:r>
-      <w:r>
-        <w:t>t.ex.</w:t>
-      </w:r>
-      <w:r>
-        <w:t xml:space="preserve"> bilden är grå skala</w:t>
-      </w:r>
-      <w:r>
-        <w:t>d</w:t>
-      </w:r>
-      <w:r>
-        <w:t xml:space="preserve"> eller utzoomad</w:t>
-      </w:r>
-      <w:r>
-        <w:br w:type="page"/>
+        <w:t>I det här sammanhanget betyder status 2 att texten innehåller ett ord som absolut inte är passande i sammanhanget och att det måste filtreras bort.</w:t>
       </w:r>
     </w:p>
     <w:p>
+      <w:r>
+        <w:t>Här nedan följer exempel på inmatade texter i fulfiltret samt utmatade fulheter.</w:t>
+      </w:r>
+    </w:p>
+    <w:tbl>
+      <w:tblPr>
+        <w:tblStyle w:val="Tabellrutnt"/>
+        <w:tblW w:w="0" w:type="auto"/>
+        <w:tblLook w:val="04A0" w:firstRow="1" w:lastRow="0" w:firstColumn="1" w:lastColumn="0" w:noHBand="0" w:noVBand="1"/>
+      </w:tblPr>
+      <w:tblGrid>
+        <w:gridCol w:w="1259"/>
+        <w:gridCol w:w="6959"/>
+        <w:gridCol w:w="1070"/>
+      </w:tblGrid>
+      <w:tr>
+        <w:tc>
+          <w:tcPr>
+            <w:tcW w:w="1259" w:type="dxa"/>
+          </w:tcPr>
+          <w:p>
+            <w:pPr>
+              <w:pStyle w:val="Beskrivning"/>
+              <w:rPr>
+                <w:sz w:val="28"/>
+                <w:szCs w:val="28"/>
+              </w:rPr>
+            </w:pPr>
+            <w:r>
+              <w:rPr>
+                <w:sz w:val="28"/>
+                <w:szCs w:val="28"/>
+              </w:rPr>
+              <w:t>Exempel</w:t>
+            </w:r>
+          </w:p>
+        </w:tc>
+        <w:tc>
+          <w:tcPr>
+            <w:tcW w:w="6959" w:type="dxa"/>
+          </w:tcPr>
+          <w:p>
+            <w:pPr>
+              <w:pStyle w:val="Beskrivning"/>
+              <w:rPr>
+                <w:sz w:val="28"/>
+                <w:szCs w:val="28"/>
+              </w:rPr>
+            </w:pPr>
+            <w:r>
+              <w:rPr>
+                <w:sz w:val="28"/>
+                <w:szCs w:val="28"/>
+              </w:rPr>
+              <w:t>Text</w:t>
+            </w:r>
+          </w:p>
+        </w:tc>
+        <w:tc>
+          <w:tcPr>
+            <w:tcW w:w="1070" w:type="dxa"/>
+          </w:tcPr>
+          <w:p>
+            <w:pPr>
+              <w:pStyle w:val="Beskrivning"/>
+              <w:rPr>
+                <w:sz w:val="28"/>
+                <w:szCs w:val="28"/>
+              </w:rPr>
+            </w:pPr>
+            <w:r>
+              <w:rPr>
+                <w:sz w:val="28"/>
+                <w:szCs w:val="28"/>
+              </w:rPr>
+              <w:t>Fulhet</w:t>
+            </w:r>
+          </w:p>
+        </w:tc>
+      </w:tr>
+      <w:tr>
+        <w:tc>
+          <w:tcPr>
+            <w:tcW w:w="1259" w:type="dxa"/>
+          </w:tcPr>
+          <w:p>
+            <w:pPr>
+              <w:jc w:val="center"/>
+            </w:pPr>
+            <w:r>
+              <w:t>1</w:t>
+            </w:r>
+          </w:p>
+        </w:tc>
+        <w:tc>
+          <w:tcPr>
+            <w:tcW w:w="6959" w:type="dxa"/>
+          </w:tcPr>
+          <w:p>
+            <w:r>
+              <w:t>”Två personer som inte känner varandra så väl står och pratar på en fest och kommer in på yrken och sysselsättningar. ”Jaså, jobbar du med undertextning?” utbrister den ena. ”Vet du vad jag såg en gång? Att man hade översatt ’</w:t>
+            </w:r>
+            <w:proofErr w:type="spellStart"/>
+            <w:r>
+              <w:t>we</w:t>
+            </w:r>
+            <w:proofErr w:type="spellEnd"/>
+            <w:r>
+              <w:t xml:space="preserve"> </w:t>
+            </w:r>
+            <w:proofErr w:type="spellStart"/>
+            <w:r>
+              <w:t>have</w:t>
+            </w:r>
+            <w:proofErr w:type="spellEnd"/>
+            <w:r>
+              <w:t xml:space="preserve"> a </w:t>
+            </w:r>
+            <w:proofErr w:type="spellStart"/>
+            <w:r>
+              <w:t>lot</w:t>
+            </w:r>
+            <w:proofErr w:type="spellEnd"/>
+            <w:r>
+              <w:t xml:space="preserve"> </w:t>
+            </w:r>
+            <w:proofErr w:type="spellStart"/>
+            <w:r>
+              <w:t>of</w:t>
+            </w:r>
+            <w:proofErr w:type="spellEnd"/>
+            <w:r>
+              <w:t xml:space="preserve"> marines </w:t>
+            </w:r>
+            <w:proofErr w:type="spellStart"/>
+            <w:r>
+              <w:t>to</w:t>
+            </w:r>
+            <w:proofErr w:type="spellEnd"/>
+            <w:r>
+              <w:t xml:space="preserve"> </w:t>
+            </w:r>
+            <w:proofErr w:type="spellStart"/>
+            <w:r>
+              <w:t>feed</w:t>
+            </w:r>
+            <w:proofErr w:type="spellEnd"/>
+            <w:r>
+              <w:t xml:space="preserve">’ med ’vi har många mariner att mata’. Är det inte pinsamt när det blir så fel?” Jo. Det man kan göra är att se till att förutsättningarna för dem som översätter och textar är så pass bra att risken för att fel ska uppstå är så liten som möjligt, samt ta ansvar för produktionen från början till slut. Det gör vi. Svenskt Medietext startades 2006 med ett klart och tydligt syfte: att se undertextare som en kvalificerad yrkesgrupp och översättning och textning som ett hantverk. Det innebär att vi sedan starten har prioriterat bra villkor och avtalsenliga löner för våra översättare och undertextare och tycker att kollektivavtal är en självklarhet. Vi låter alla översättningar granskas av en redaktör som tillsammans med </w:t>
+            </w:r>
+            <w:r>
+              <w:lastRenderedPageBreak/>
+              <w:t>översättaren sedan gör en slutversion. Och vi tummar aldrig på vår huvudregel: vi tar textning på allvar. ”</w:t>
+            </w:r>
+          </w:p>
+          <w:p/>
+        </w:tc>
+        <w:tc>
+          <w:tcPr>
+            <w:tcW w:w="1070" w:type="dxa"/>
+          </w:tcPr>
+          <w:p>
+            <w:pPr>
+              <w:jc w:val="center"/>
+            </w:pPr>
+            <w:r>
+              <w:lastRenderedPageBreak/>
+              <w:t>0</w:t>
+            </w:r>
+          </w:p>
+        </w:tc>
+      </w:tr>
+      <w:tr>
+        <w:tc>
+          <w:tcPr>
+            <w:tcW w:w="1259" w:type="dxa"/>
+          </w:tcPr>
+          <w:p>
+            <w:pPr>
+              <w:jc w:val="center"/>
+            </w:pPr>
+            <w:r>
+              <w:lastRenderedPageBreak/>
+              <w:t>2</w:t>
+            </w:r>
+          </w:p>
+        </w:tc>
+        <w:tc>
+          <w:tcPr>
+            <w:tcW w:w="6959" w:type="dxa"/>
+          </w:tcPr>
+          <w:p>
+            <w:proofErr w:type="gramStart"/>
+            <w:r>
+              <w:t>” Du</w:t>
+            </w:r>
+            <w:proofErr w:type="gramEnd"/>
+            <w:r>
+              <w:t xml:space="preserve"> din idiot, dig ska jag döda. Din brevlåda ska jag spränga. Din mamma ska jag döda. ”</w:t>
+            </w:r>
+          </w:p>
+        </w:tc>
+        <w:tc>
+          <w:tcPr>
+            <w:tcW w:w="1070" w:type="dxa"/>
+          </w:tcPr>
+          <w:p>
+            <w:pPr>
+              <w:jc w:val="center"/>
+            </w:pPr>
+            <w:r>
+              <w:t>0</w:t>
+            </w:r>
+          </w:p>
+        </w:tc>
+      </w:tr>
+      <w:tr>
+        <w:tc>
+          <w:tcPr>
+            <w:tcW w:w="1259" w:type="dxa"/>
+          </w:tcPr>
+          <w:p>
+            <w:pPr>
+              <w:jc w:val="center"/>
+            </w:pPr>
+            <w:r>
+              <w:t>3</w:t>
+            </w:r>
+          </w:p>
+        </w:tc>
+        <w:tc>
+          <w:tcPr>
+            <w:tcW w:w="6959" w:type="dxa"/>
+          </w:tcPr>
+          <w:p>
+            <w:proofErr w:type="gramStart"/>
+            <w:r>
+              <w:t>” Jag</w:t>
+            </w:r>
+            <w:proofErr w:type="gramEnd"/>
+            <w:r>
+              <w:t xml:space="preserve"> har en lam lama som är fantastiskt fin. Den äter gräs hela dagarna till skillnad från dig. Du röker gräs hela dagarna. ”</w:t>
+            </w:r>
+          </w:p>
+          <w:p/>
+        </w:tc>
+        <w:tc>
+          <w:tcPr>
+            <w:tcW w:w="1070" w:type="dxa"/>
+          </w:tcPr>
+          <w:p>
+            <w:pPr>
+              <w:jc w:val="center"/>
+            </w:pPr>
+            <w:r>
+              <w:t>0</w:t>
+            </w:r>
+          </w:p>
+        </w:tc>
+      </w:tr>
+      <w:tr>
+        <w:tc>
+          <w:tcPr>
+            <w:tcW w:w="1259" w:type="dxa"/>
+          </w:tcPr>
+          <w:p>
+            <w:pPr>
+              <w:jc w:val="center"/>
+            </w:pPr>
+            <w:r>
+              <w:t>4</w:t>
+            </w:r>
+          </w:p>
+        </w:tc>
+        <w:tc>
+          <w:tcPr>
+            <w:tcW w:w="6959" w:type="dxa"/>
+          </w:tcPr>
+          <w:p>
+            <w:proofErr w:type="gramStart"/>
+            <w:r>
+              <w:t>” Göken</w:t>
+            </w:r>
+            <w:proofErr w:type="gramEnd"/>
+            <w:r>
+              <w:t xml:space="preserve"> Göran gökade en gök. Göken gillade att göka Görans gök Gösta med Göran. Gökade göken </w:t>
+            </w:r>
+            <w:proofErr w:type="spellStart"/>
+            <w:r>
+              <w:t>göran</w:t>
+            </w:r>
+            <w:proofErr w:type="spellEnd"/>
+            <w:r>
+              <w:t>?”</w:t>
+            </w:r>
+          </w:p>
+          <w:p/>
+        </w:tc>
+        <w:tc>
+          <w:tcPr>
+            <w:tcW w:w="1070" w:type="dxa"/>
+          </w:tcPr>
+          <w:p>
+            <w:pPr>
+              <w:jc w:val="center"/>
+            </w:pPr>
+            <w:r>
+              <w:t>2</w:t>
+            </w:r>
+          </w:p>
+        </w:tc>
+      </w:tr>
+      <w:tr>
+        <w:tc>
+          <w:tcPr>
+            <w:tcW w:w="1259" w:type="dxa"/>
+          </w:tcPr>
+          <w:p>
+            <w:pPr>
+              <w:jc w:val="center"/>
+            </w:pPr>
+            <w:r>
+              <w:t>5</w:t>
+            </w:r>
+          </w:p>
+        </w:tc>
+        <w:tc>
+          <w:tcPr>
+            <w:tcW w:w="6959" w:type="dxa"/>
+          </w:tcPr>
+          <w:p>
+            <w:proofErr w:type="gramStart"/>
+            <w:r>
+              <w:t>” För</w:t>
+            </w:r>
+            <w:proofErr w:type="gramEnd"/>
+            <w:r>
+              <w:t xml:space="preserve"> i helvete, vilket jävla fanskap kom på detta?”</w:t>
+            </w:r>
+          </w:p>
+        </w:tc>
+        <w:tc>
+          <w:tcPr>
+            <w:tcW w:w="1070" w:type="dxa"/>
+          </w:tcPr>
+          <w:p>
+            <w:pPr>
+              <w:jc w:val="center"/>
+            </w:pPr>
+            <w:r>
+              <w:t>2</w:t>
+            </w:r>
+          </w:p>
+        </w:tc>
+      </w:tr>
+      <w:tr>
+        <w:tc>
+          <w:tcPr>
+            <w:tcW w:w="1259" w:type="dxa"/>
+          </w:tcPr>
+          <w:p>
+            <w:pPr>
+              <w:jc w:val="center"/>
+            </w:pPr>
+            <w:r>
+              <w:t>6</w:t>
+            </w:r>
+          </w:p>
+        </w:tc>
+        <w:tc>
+          <w:tcPr>
+            <w:tcW w:w="6959" w:type="dxa"/>
+          </w:tcPr>
+          <w:p>
+            <w:proofErr w:type="gramStart"/>
+            <w:r>
+              <w:t>” Du</w:t>
+            </w:r>
+            <w:proofErr w:type="gramEnd"/>
+            <w:r>
+              <w:t xml:space="preserve"> är en jävelskapande gubbe.”</w:t>
+            </w:r>
+          </w:p>
+        </w:tc>
+        <w:tc>
+          <w:tcPr>
+            <w:tcW w:w="1070" w:type="dxa"/>
+          </w:tcPr>
+          <w:p>
+            <w:pPr>
+              <w:jc w:val="center"/>
+            </w:pPr>
+            <w:r>
+              <w:t>1</w:t>
+            </w:r>
+          </w:p>
+        </w:tc>
+      </w:tr>
+      <w:tr>
+        <w:tc>
+          <w:tcPr>
+            <w:tcW w:w="1259" w:type="dxa"/>
+          </w:tcPr>
+          <w:p>
+            <w:pPr>
+              <w:jc w:val="center"/>
+            </w:pPr>
+            <w:r>
+              <w:t>7</w:t>
+            </w:r>
+          </w:p>
+        </w:tc>
+        <w:tc>
+          <w:tcPr>
+            <w:tcW w:w="6959" w:type="dxa"/>
+          </w:tcPr>
+          <w:p>
+            <w:proofErr w:type="gramStart"/>
+            <w:r>
+              <w:t xml:space="preserve">” </w:t>
+            </w:r>
+            <w:proofErr w:type="spellStart"/>
+            <w:r>
+              <w:t>Jääävlar</w:t>
+            </w:r>
+            <w:proofErr w:type="spellEnd"/>
+            <w:proofErr w:type="gramEnd"/>
+            <w:r>
+              <w:t xml:space="preserve"> vad trevligt vi hade det. ”</w:t>
+            </w:r>
+          </w:p>
+          <w:p/>
+        </w:tc>
+        <w:tc>
+          <w:tcPr>
+            <w:tcW w:w="1070" w:type="dxa"/>
+          </w:tcPr>
+          <w:p>
+            <w:pPr>
+              <w:jc w:val="center"/>
+            </w:pPr>
+            <w:r>
+              <w:t>0</w:t>
+            </w:r>
+            <w:bookmarkStart w:id="10" w:name="_GoBack"/>
+            <w:bookmarkEnd w:id="10"/>
+          </w:p>
+        </w:tc>
+      </w:tr>
+    </w:tbl>
+    <w:p/>
+    <w:p>
+      <w:r>
+        <w:t>Det som syns i resultaten ovan är att vanlig text utan olämpligheter gick igenom filtret ordentligt, även exemplet om laman. De felaktigheter som uppstod var att hotet som finns i exempel 2 inte upptäcktes. Det är för att filtret enbart upptäcker enstaka fula ord och bedömer texten utifrån dem. I hotet finns ordet "döda" som egentligen skulle kunna läggas till i listan med olämpliga ord beroende på hur filtret ska användas. Även exempel 7 skulle inte ha gått igenom men det beror på att filtret inte klarar av ord där enstaka bokstäver i ordet har tagits bort eller lagts till.</w:t>
+      </w:r>
+    </w:p>
+    <w:p>
+      <w:r>
+        <w:t xml:space="preserve">De exempel som inte gick igenom var exempel 4, 5 och 6, vilket stämmer. Exempel 6 innehåller ett sammansatt olämpligt ord; "jävelskapande", </w:t>
+      </w:r>
+      <w:r>
+        <w:t>ger</w:t>
+      </w:r>
+      <w:r>
+        <w:t xml:space="preserve"> fulheten 0.</w:t>
+      </w:r>
+    </w:p>
+    <w:p>
+      <w:pPr>
+        <w:pStyle w:val="Rubrik3"/>
+      </w:pPr>
+      <w:r>
+        <w:t>Bildgranskning</w:t>
+      </w:r>
+    </w:p>
+    <w:p>
+      <w:r>
+        <w:t>Vi kom fram till att bildgra</w:t>
+      </w:r>
+      <w:r>
+        <w:t>n</w:t>
+      </w:r>
+      <w:r>
+        <w:t xml:space="preserve">skning är svårare </w:t>
+      </w:r>
+      <w:r>
+        <w:t>än</w:t>
+      </w:r>
+      <w:r>
+        <w:t xml:space="preserve"> text granskning, för att på bildgranskningen </w:t>
+      </w:r>
+      <w:r>
+        <w:t>så använde vi oss av en hudfärg</w:t>
+      </w:r>
+      <w:r>
+        <w:t xml:space="preserve">skala som gav utslag på saker </w:t>
+      </w:r>
+      <w:r>
+        <w:t xml:space="preserve">som den inte skulle, som till exempel </w:t>
+      </w:r>
+      <w:r>
+        <w:t>”</w:t>
+      </w:r>
+      <w:r>
+        <w:t>M</w:t>
+      </w:r>
+      <w:r>
+        <w:t>amma M</w:t>
+      </w:r>
+      <w:r>
+        <w:t>u</w:t>
+      </w:r>
+      <w:r>
+        <w:t>”</w:t>
+      </w:r>
+      <w:r>
+        <w:t xml:space="preserve"> se figur 4.</w:t>
+      </w:r>
+      <w:r>
+        <w:t xml:space="preserve"> </w:t>
+      </w:r>
+      <w:r>
+        <w:t>D</w:t>
+      </w:r>
+      <w:r>
+        <w:t>et finns även en chans att den inte ger utslag för bilder</w:t>
+      </w:r>
+      <w:r>
+        <w:t xml:space="preserve"> som</w:t>
+      </w:r>
+      <w:r>
+        <w:t xml:space="preserve"> den ska</w:t>
+      </w:r>
+      <w:r>
+        <w:t xml:space="preserve"> get utslag för,</w:t>
+      </w:r>
+      <w:r>
+        <w:t xml:space="preserve"> </w:t>
+      </w:r>
+      <w:r>
+        <w:t>t.ex.</w:t>
+      </w:r>
+      <w:r>
+        <w:t xml:space="preserve"> </w:t>
+      </w:r>
+      <w:r>
+        <w:t>om bilden är i grå</w:t>
+      </w:r>
+      <w:r>
+        <w:t xml:space="preserve">skala eller </w:t>
+      </w:r>
+      <w:r>
+        <w:t xml:space="preserve">är </w:t>
+      </w:r>
+      <w:r>
+        <w:t>utzoomad</w:t>
+      </w:r>
+      <w:r>
+        <w:t>.</w:t>
+      </w:r>
+      <w:r>
+        <w:br w:type="page"/>
+      </w:r>
+    </w:p>
+    <w:p>
       <w:pPr>
         <w:pStyle w:val="Rubrik2"/>
       </w:pPr>
+      <w:bookmarkStart w:id="11" w:name="_Toc447625914"/>
       <w:r>
         <w:lastRenderedPageBreak/>
         <w:t>Analys</w:t>
       </w:r>
       <w:r>
         <w:t xml:space="preserve"> eller resultatdiskussion</w:t>
-      </w:r>
-      <w:bookmarkEnd w:id="10"/>
-    </w:p>
-    <w:p>
-      <w:r>
-        <w:t xml:space="preserve"> </w:t>
-      </w:r>
-    </w:p>
-    <w:p>
-      <w:r>
-        <w:t>Här värderar ni och diskuterar era resultat.</w:t>
-      </w:r>
-      <w:r>
-        <w:t xml:space="preserve"> </w:t>
-      </w:r>
-      <w:r>
-        <w:t xml:space="preserve">Ni kopplar ihop det ni läst och det ni har gjort och svarar på frågeställningarna. </w:t>
-      </w:r>
-      <w:r>
-        <w:t>För att nå fram till slutsatserna som finns i eget kapitel.</w:t>
-      </w:r>
-      <w:r>
-        <w:t xml:space="preserve"> </w:t>
-      </w:r>
-      <w:r>
-        <w:t>Hur kapitlet namnges beror på vad det är för typ av arbete.</w:t>
-      </w:r>
-    </w:p>
-    <w:p>
-      <w:pPr>
-        <w:pStyle w:val="Rubrik2"/>
-      </w:pPr>
-      <w:bookmarkStart w:id="11" w:name="_Toc408866722"/>
-      <w:r>
-        <w:t>Metoddiskussion</w:t>
       </w:r>
       <w:bookmarkEnd w:id="11"/>
     </w:p>
     <w:p>
       <w:r>
-        <w:t>Här diskuterar ni den metod ni använde. Redogör för vad som var bra och vad som kunde gjort annorlunda/bättre. Genom att ta upp detta visar ni medvetenhet om ert arbetes styrkor och svagheter.</w:t>
+        <w:t xml:space="preserve"> </w:t>
+      </w:r>
+      <w:r>
+        <w:t>Det program som vi har utvecklat klarar av att identifiera ord i användargenererade texter. Det kräver dock att man på förhand har listat de ord som den ska söka efter oc</w:t>
+      </w:r>
+      <w:r>
+        <w:t xml:space="preserve">h att även </w:t>
+      </w:r>
+      <w:r>
+        <w:t xml:space="preserve">ordlistan med ”alla” svenska ord är uppdaterad med nytillkomna ord. Den klarar </w:t>
+      </w:r>
+      <w:proofErr w:type="spellStart"/>
+      <w:r>
+        <w:t>idagsläget</w:t>
+      </w:r>
+      <w:proofErr w:type="spellEnd"/>
+      <w:r>
+        <w:t xml:space="preserve"> inte heller av engelska ord, eftersom ordlistorna enbart innehåller svenska ord. </w:t>
       </w:r>
     </w:p>
     <w:p>
-      <w:pPr>
-        <w:pStyle w:val="Rubrik1"/>
-      </w:pPr>
-      <w:bookmarkStart w:id="12" w:name="_Toc408866723"/>
-      <w:r>
-        <w:lastRenderedPageBreak/>
-        <w:t>S</w:t>
-      </w:r>
-      <w:r>
-        <w:t>lutsatser</w:t>
+      <w:r>
+        <w:t>Porgrammet saknar möjligheten att tolka ord där bokstäver upprepas fler gånger i ett ord för att lura systemet. Den klarar inte heller av felstavningar. Däremot är det möjligt för den att tolka ”</w:t>
+      </w:r>
+      <w:proofErr w:type="spellStart"/>
+      <w:r>
+        <w:t>leetspeek</w:t>
+      </w:r>
+      <w:proofErr w:type="spellEnd"/>
+      <w:r>
+        <w:t>”,</w:t>
+      </w:r>
+      <w:r>
+        <w:t xml:space="preserve"> </w:t>
+      </w:r>
+      <w:r>
+        <w:t>i en viss utsträckning. Det förutsätter en inte för komplex ”</w:t>
+      </w:r>
+      <w:proofErr w:type="spellStart"/>
+      <w:r>
+        <w:t>leetspeek</w:t>
+      </w:r>
+      <w:proofErr w:type="spellEnd"/>
+      <w:r>
+        <w:t xml:space="preserve">”-text och att de </w:t>
+      </w:r>
+      <w:r>
+        <w:t>utbytta tecknen följer de fördefinierade reguljära uttryck-strängarna.</w:t>
+      </w:r>
+    </w:p>
+    <w:p>
+      <w:r>
+        <w:t>Bildgranskningen är inte pålitlig utan g</w:t>
+      </w:r>
+      <w:r>
+        <w:t>er mycket missvisande</w:t>
+      </w:r>
+      <w:r>
+        <w:t xml:space="preserve"> </w:t>
+      </w:r>
+      <w:r>
+        <w:t>e</w:t>
+      </w:r>
+      <w:r>
+        <w:t xml:space="preserve">ftersom att den går på färg så kan </w:t>
+      </w:r>
+      <w:r>
+        <w:t>till exempel en</w:t>
+      </w:r>
+      <w:r>
+        <w:t xml:space="preserve"> svartvit bild lura systemet och därför </w:t>
+      </w:r>
+      <w:r>
+        <w:t>godkänner bilder som den inte borde</w:t>
+      </w:r>
+      <w:r>
+        <w:t xml:space="preserve">.  </w:t>
+      </w:r>
+      <w:r>
+        <w:t xml:space="preserve">Detta är </w:t>
+      </w:r>
+      <w:r>
+        <w:t>alltså</w:t>
+      </w:r>
+      <w:r>
+        <w:t xml:space="preserve"> en väldig opålitlig </w:t>
+      </w:r>
+      <w:r>
+        <w:t>granskare.</w:t>
+      </w:r>
+    </w:p>
+    <w:p>
+      <w:pPr>
+        <w:pStyle w:val="Rubrik2"/>
+      </w:pPr>
+      <w:bookmarkStart w:id="12" w:name="_Toc447625915"/>
+      <w:r>
+        <w:t>Metoddiskussion</w:t>
       </w:r>
       <w:bookmarkEnd w:id="12"/>
     </w:p>
     <w:p>
       <w:r>
-        <w:t xml:space="preserve">Har ni arbetat utifrån frågeställningar som skall besvaras finns de med här som slutsatser. </w:t>
+        <w:t xml:space="preserve">Det slutgiltiga systemet är </w:t>
+      </w:r>
+      <w:proofErr w:type="spellStart"/>
+      <w:r>
+        <w:t>intw</w:t>
+      </w:r>
+      <w:proofErr w:type="spellEnd"/>
+      <w:r>
+        <w:t xml:space="preserve"> perfekt. Det saknar en del funktioner. </w:t>
+      </w:r>
+      <w:r>
+        <w:t xml:space="preserve">Skulle vi ha genomfört detta arbete i full skala hade vi utgått från autentiska exempel på hatkommentarer och olämpligt beteende på internet. Vi hade undersökt möjligheten att låta en testgrupp testa systemet och låta deras språk och ordval bidra till systemets granskning. </w:t>
       </w:r>
     </w:p>
     <w:p>
       <w:pPr>
+        <w:pStyle w:val="Rubrik1"/>
+      </w:pPr>
+      <w:bookmarkStart w:id="13" w:name="_Toc447625916"/>
+      <w:r>
+        <w:lastRenderedPageBreak/>
+        <w:t>S</w:t>
+      </w:r>
+      <w:r>
+        <w:t>lutsatser</w:t>
+      </w:r>
+      <w:bookmarkEnd w:id="13"/>
+    </w:p>
+    <w:p>
+      <w:r>
+        <w:t xml:space="preserve">Har ni arbetat utifrån frågeställningar som skall besvaras finns de med här som slutsatser. </w:t>
+      </w:r>
+    </w:p>
+    <w:p>
+      <w:pPr>
         <w:pStyle w:val="Rubrik2"/>
       </w:pPr>
-      <w:bookmarkStart w:id="13" w:name="_Toc408866724"/>
+      <w:bookmarkStart w:id="14" w:name="_Toc447625917"/>
       <w:r>
         <w:t>Egna reflektioner</w:t>
       </w:r>
-      <w:bookmarkEnd w:id="13"/>
+      <w:bookmarkEnd w:id="14"/>
       <w:r>
         <w:t xml:space="preserve"> </w:t>
       </w:r>
@@ -4851,7 +5545,7 @@
     </w:p>
     <w:p/>
     <w:p/>
-    <w:bookmarkStart w:id="14" w:name="_Toc408866725" w:displacedByCustomXml="next"/>
+    <w:bookmarkStart w:id="15" w:name="_Toc447625918" w:displacedByCustomXml="next"/>
     <w:sdt>
       <w:sdtPr>
         <w:rPr>
@@ -4878,19 +5572,11 @@
               <w:numId w:val="0"/>
             </w:numPr>
             <w:ind w:left="431" w:hanging="431"/>
-            <w:rPr>
-              <w:lang w:val="en-US"/>
-            </w:rPr>
           </w:pPr>
-          <w:proofErr w:type="spellStart"/>
           <w:r>
-            <w:rPr>
-              <w:lang w:val="en-US"/>
-            </w:rPr>
             <w:t>Litteraturförteckning</w:t>
           </w:r>
-          <w:bookmarkEnd w:id="14"/>
-          <w:proofErr w:type="spellEnd"/>
+          <w:bookmarkEnd w:id="15"/>
         </w:p>
         <w:sdt>
           <w:sdtPr>
@@ -4904,16 +5590,12 @@
                 <w:pStyle w:val="Litteraturfrteckning"/>
                 <w:rPr>
                   <w:noProof/>
-                  <w:lang w:val="en-US"/>
                 </w:rPr>
               </w:pPr>
               <w:r>
                 <w:fldChar w:fldCharType="begin"/>
               </w:r>
               <w:r>
-                <w:rPr>
-                  <w:lang w:val="en-US"/>
-                </w:rPr>
                 <w:instrText>BIBLIOGRAPHY</w:instrText>
               </w:r>
               <w:r>
@@ -4922,9 +5604,108 @@
               <w:r>
                 <w:rPr>
                   <w:noProof/>
+                </w:rPr>
+                <w:t xml:space="preserve">"Snipe", 2016-04-06. </w:t>
+              </w:r>
+              <w:r>
+                <w:rPr>
+                  <w:i/>
+                  <w:iCs/>
+                  <w:noProof/>
+                </w:rPr>
+                <w:t xml:space="preserve">Github. </w:t>
+              </w:r>
+              <w:r>
+                <w:rPr>
+                  <w:noProof/>
+                </w:rPr>
+                <w:t xml:space="preserve">[Online] </w:t>
+              </w:r>
+              <w:r>
+                <w:rPr>
+                  <w:noProof/>
+                </w:rPr>
+                <w:br/>
+                <w:t xml:space="preserve">Available at: </w:t>
+              </w:r>
+              <w:r>
+                <w:rPr>
+                  <w:noProof/>
+                  <w:u w:val="single"/>
+                </w:rPr>
+                <w:t>https://github.com/snipe/banbuilder</w:t>
+              </w:r>
+            </w:p>
+            <w:p>
+              <w:pPr>
+                <w:pStyle w:val="Litteraturfrteckning"/>
+                <w:rPr>
+                  <w:noProof/>
+                </w:rPr>
+              </w:pPr>
+              <w:r>
+                <w:rPr>
+                  <w:noProof/>
+                </w:rPr>
+                <w:t xml:space="preserve">Kundservice, B., 2016. </w:t>
+              </w:r>
+              <w:r>
+                <w:rPr>
+                  <w:i/>
+                  <w:iCs/>
+                  <w:noProof/>
+                </w:rPr>
+                <w:t xml:space="preserve">mailkonversation med Blockets kundtjänst </w:t>
+              </w:r>
+              <w:r>
+                <w:rPr>
+                  <w:noProof/>
+                </w:rPr>
+                <w:t>[Interview] (27 01 2016).</w:t>
+              </w:r>
+            </w:p>
+            <w:p>
+              <w:pPr>
+                <w:pStyle w:val="Litteraturfrteckning"/>
+                <w:rPr>
+                  <w:noProof/>
+                </w:rPr>
+              </w:pPr>
+              <w:r>
+                <w:rPr>
+                  <w:noProof/>
+                </w:rPr>
+                <w:t xml:space="preserve">Kundservice, B., 2016. </w:t>
+              </w:r>
+              <w:r>
+                <w:rPr>
+                  <w:i/>
+                  <w:iCs/>
+                  <w:noProof/>
+                </w:rPr>
+                <w:t xml:space="preserve">Mailkonversation med Blockets kundtjänst </w:t>
+              </w:r>
+              <w:r>
+                <w:rPr>
+                  <w:noProof/>
+                </w:rPr>
+                <w:t>[Interview] (20 01 2016).</w:t>
+              </w:r>
+            </w:p>
+            <w:p>
+              <w:pPr>
+                <w:pStyle w:val="Litteraturfrteckning"/>
+                <w:rPr>
+                  <w:noProof/>
                   <w:lang w:val="en-US"/>
                 </w:rPr>
-                <w:t xml:space="preserve">Anon., 2016. </w:t>
+              </w:pPr>
+              <w:r>
+                <w:rPr>
+                  <w:noProof/>
+                  <w:lang w:val="en-US"/>
+                </w:rPr>
+                <w:t xml:space="preserve">WebPurify, 2016. </w:t>
               </w:r>
               <w:r>
                 <w:rPr>
@@ -4964,7 +5745,7 @@
                   <w:lang w:val="en-US"/>
                 </w:rPr>
                 <w:br/>
-                <w:t>[Använd 02 02 2016].</w:t>
+                <w:t>[Accessed 02 02 2016].</w:t>
               </w:r>
             </w:p>
             <w:p>
@@ -4972,55 +5753,55 @@
                 <w:pStyle w:val="Litteraturfrteckning"/>
                 <w:rPr>
                   <w:noProof/>
+                  <w:lang w:val="en-US"/>
                 </w:rPr>
               </w:pPr>
               <w:r>
                 <w:rPr>
                   <w:noProof/>
+                  <w:lang w:val="en-US"/>
                 </w:rPr>
-                <w:t xml:space="preserve">Kundservice, B., 2016. </w:t>
+                <w:t xml:space="preserve">Wikipedia, 2016. </w:t>
               </w:r>
               <w:r>
                 <w:rPr>
                   <w:i/>
                   <w:iCs/>
                   <w:noProof/>
+                  <w:lang w:val="en-US"/>
                 </w:rPr>
-                <w:t xml:space="preserve">mailkonversation med Blockets kundtjänst </w:t>
+                <w:t xml:space="preserve">PHP. </w:t>
               </w:r>
               <w:r>
                 <w:rPr>
                   <w:noProof/>
+                  <w:lang w:val="en-US"/>
                 </w:rPr>
-                <w:t>[Intervju] (27 01 2016).</w:t>
-              </w:r>
-            </w:p>
-            <w:p>
-              <w:pPr>
-                <w:pStyle w:val="Litteraturfrteckning"/>
-                <w:rPr>
-                  <w:noProof/>
-                </w:rPr>
-              </w:pPr>
-              <w:r>
-                <w:rPr>
-                  <w:noProof/>
-                </w:rPr>
-                <w:t xml:space="preserve">Kundservice, B., 2016. </w:t>
-              </w:r>
-              <w:r>
-                <w:rPr>
-                  <w:i/>
-                  <w:iCs/>
-                  <w:noProof/>
-                </w:rPr>
-                <w:t xml:space="preserve">Mailkonversation med Blockets kundtjänst </w:t>
+                <w:t xml:space="preserve">[Online] </w:t>
               </w:r>
               <w:r>
                 <w:rPr>
                   <w:noProof/>
+                  <w:lang w:val="en-US"/>
                 </w:rPr>
-                <w:t>[Intervju] (20 01 2016).</w:t>
+                <w:br/>
+                <w:t xml:space="preserve">Available at: </w:t>
+              </w:r>
+              <w:r>
+                <w:rPr>
+                  <w:noProof/>
+                  <w:u w:val="single"/>
+                  <w:lang w:val="en-US"/>
+                </w:rPr>
+                <w:t>https://en.wikipedia.org/wiki/PHP</w:t>
+              </w:r>
+              <w:r>
+                <w:rPr>
+                  <w:noProof/>
+                  <w:lang w:val="en-US"/>
+                </w:rPr>
+                <w:br/>
+                <w:t>[Accessed 02 02 2016].</w:t>
               </w:r>
             </w:p>
             <w:p>
@@ -5037,17 +5818,6 @@
       </w:sdtContent>
     </w:sdt>
     <w:p>
-      <w:r>
-        <w:t xml:space="preserve">Den litteratur du använder i rapporten skall finnas listade i en referenslista. Du ska inte skriva med sådant du har läst för att klara uppgiften men som inte finns med i rapporten (såsom manualer eller hjälpsidor), alla källor som använts skall finnas med, inga andra källor tas med. </w:t>
-      </w:r>
-    </w:p>
-    <w:p>
-      <w:r>
-        <w:t>Referenslistan sammanställs automatiskt om du använder referensfunktionen i Word</w:t>
-      </w:r>
-    </w:p>
-    <w:p/>
-    <w:p>
       <w:pPr>
         <w:pStyle w:val="Rubrik1"/>
         <w:numPr>
@@ -5056,12 +5826,12 @@
         </w:numPr>
         <w:ind w:left="432" w:hanging="432"/>
       </w:pPr>
-      <w:bookmarkStart w:id="15" w:name="_Toc408866726"/>
+      <w:bookmarkStart w:id="16" w:name="_Toc447625919"/>
       <w:r>
         <w:lastRenderedPageBreak/>
         <w:t>Bilagor</w:t>
       </w:r>
-      <w:bookmarkEnd w:id="15"/>
+      <w:bookmarkEnd w:id="16"/>
     </w:p>
     <w:p>
       <w:r>
@@ -5170,7 +5940,7 @@
           <w:rPr>
             <w:noProof/>
           </w:rPr>
-          <w:t>4</w:t>
+          <w:t>7</w:t>
         </w:r>
         <w:r>
           <w:rPr>
@@ -5330,6 +6100,178 @@
     </w:lvl>
   </w:abstractNum>
   <w:abstractNum w:abstractNumId="1">
+    <w:nsid w:val="0B6012A6"/>
+    <w:multiLevelType w:val="hybridMultilevel"/>
+    <w:tmpl w:val="510A8438"/>
+    <w:lvl w:ilvl="0" w:tplc="041D000F">
+      <w:start w:val="1"/>
+      <w:numFmt w:val="decimal"/>
+      <w:lvlText w:val="%1."/>
+      <w:lvlJc w:val="left"/>
+      <w:pPr>
+        <w:ind w:left="720" w:hanging="360"/>
+      </w:pPr>
+    </w:lvl>
+    <w:lvl w:ilvl="1" w:tplc="041D0019" w:tentative="1">
+      <w:start w:val="1"/>
+      <w:numFmt w:val="lowerLetter"/>
+      <w:lvlText w:val="%2."/>
+      <w:lvlJc w:val="left"/>
+      <w:pPr>
+        <w:ind w:left="1440" w:hanging="360"/>
+      </w:pPr>
+    </w:lvl>
+    <w:lvl w:ilvl="2" w:tplc="041D001B">
+      <w:start w:val="1"/>
+      <w:numFmt w:val="lowerRoman"/>
+      <w:lvlText w:val="%3."/>
+      <w:lvlJc w:val="right"/>
+      <w:pPr>
+        <w:ind w:left="2160" w:hanging="180"/>
+      </w:pPr>
+    </w:lvl>
+    <w:lvl w:ilvl="3" w:tplc="041D000F" w:tentative="1">
+      <w:start w:val="1"/>
+      <w:numFmt w:val="decimal"/>
+      <w:lvlText w:val="%4."/>
+      <w:lvlJc w:val="left"/>
+      <w:pPr>
+        <w:ind w:left="2880" w:hanging="360"/>
+      </w:pPr>
+    </w:lvl>
+    <w:lvl w:ilvl="4" w:tplc="041D0019" w:tentative="1">
+      <w:start w:val="1"/>
+      <w:numFmt w:val="lowerLetter"/>
+      <w:lvlText w:val="%5."/>
+      <w:lvlJc w:val="left"/>
+      <w:pPr>
+        <w:ind w:left="3600" w:hanging="360"/>
+      </w:pPr>
+    </w:lvl>
+    <w:lvl w:ilvl="5" w:tplc="041D001B" w:tentative="1">
+      <w:start w:val="1"/>
+      <w:numFmt w:val="lowerRoman"/>
+      <w:lvlText w:val="%6."/>
+      <w:lvlJc w:val="right"/>
+      <w:pPr>
+        <w:ind w:left="4320" w:hanging="180"/>
+      </w:pPr>
+    </w:lvl>
+    <w:lvl w:ilvl="6" w:tplc="041D000F" w:tentative="1">
+      <w:start w:val="1"/>
+      <w:numFmt w:val="decimal"/>
+      <w:lvlText w:val="%7."/>
+      <w:lvlJc w:val="left"/>
+      <w:pPr>
+        <w:ind w:left="5040" w:hanging="360"/>
+      </w:pPr>
+    </w:lvl>
+    <w:lvl w:ilvl="7" w:tplc="041D0019" w:tentative="1">
+      <w:start w:val="1"/>
+      <w:numFmt w:val="lowerLetter"/>
+      <w:lvlText w:val="%8."/>
+      <w:lvlJc w:val="left"/>
+      <w:pPr>
+        <w:ind w:left="5760" w:hanging="360"/>
+      </w:pPr>
+    </w:lvl>
+    <w:lvl w:ilvl="8" w:tplc="041D001B" w:tentative="1">
+      <w:start w:val="1"/>
+      <w:numFmt w:val="lowerRoman"/>
+      <w:lvlText w:val="%9."/>
+      <w:lvlJc w:val="right"/>
+      <w:pPr>
+        <w:ind w:left="6480" w:hanging="180"/>
+      </w:pPr>
+    </w:lvl>
+  </w:abstractNum>
+  <w:abstractNum w:abstractNumId="2">
+    <w:nsid w:val="0EA61891"/>
+    <w:multiLevelType w:val="hybridMultilevel"/>
+    <w:tmpl w:val="D1927320"/>
+    <w:lvl w:ilvl="0" w:tplc="041D000F">
+      <w:start w:val="1"/>
+      <w:numFmt w:val="decimal"/>
+      <w:lvlText w:val="%1."/>
+      <w:lvlJc w:val="left"/>
+      <w:pPr>
+        <w:ind w:left="720" w:hanging="360"/>
+      </w:pPr>
+    </w:lvl>
+    <w:lvl w:ilvl="1" w:tplc="041D0019">
+      <w:start w:val="1"/>
+      <w:numFmt w:val="lowerLetter"/>
+      <w:lvlText w:val="%2."/>
+      <w:lvlJc w:val="left"/>
+      <w:pPr>
+        <w:ind w:left="1440" w:hanging="360"/>
+      </w:pPr>
+    </w:lvl>
+    <w:lvl w:ilvl="2" w:tplc="041D001B" w:tentative="1">
+      <w:start w:val="1"/>
+      <w:numFmt w:val="lowerRoman"/>
+      <w:lvlText w:val="%3."/>
+      <w:lvlJc w:val="right"/>
+      <w:pPr>
+        <w:ind w:left="2160" w:hanging="180"/>
+      </w:pPr>
+    </w:lvl>
+    <w:lvl w:ilvl="3" w:tplc="041D000F" w:tentative="1">
+      <w:start w:val="1"/>
+      <w:numFmt w:val="decimal"/>
+      <w:lvlText w:val="%4."/>
+      <w:lvlJc w:val="left"/>
+      <w:pPr>
+        <w:ind w:left="2880" w:hanging="360"/>
+      </w:pPr>
+    </w:lvl>
+    <w:lvl w:ilvl="4" w:tplc="041D0019" w:tentative="1">
+      <w:start w:val="1"/>
+      <w:numFmt w:val="lowerLetter"/>
+      <w:lvlText w:val="%5."/>
+      <w:lvlJc w:val="left"/>
+      <w:pPr>
+        <w:ind w:left="3600" w:hanging="360"/>
+      </w:pPr>
+    </w:lvl>
+    <w:lvl w:ilvl="5" w:tplc="041D001B" w:tentative="1">
+      <w:start w:val="1"/>
+      <w:numFmt w:val="lowerRoman"/>
+      <w:lvlText w:val="%6."/>
+      <w:lvlJc w:val="right"/>
+      <w:pPr>
+        <w:ind w:left="4320" w:hanging="180"/>
+      </w:pPr>
+    </w:lvl>
+    <w:lvl w:ilvl="6" w:tplc="041D000F" w:tentative="1">
+      <w:start w:val="1"/>
+      <w:numFmt w:val="decimal"/>
+      <w:lvlText w:val="%7."/>
+      <w:lvlJc w:val="left"/>
+      <w:pPr>
+        <w:ind w:left="5040" w:hanging="360"/>
+      </w:pPr>
+    </w:lvl>
+    <w:lvl w:ilvl="7" w:tplc="041D0019" w:tentative="1">
+      <w:start w:val="1"/>
+      <w:numFmt w:val="lowerLetter"/>
+      <w:lvlText w:val="%8."/>
+      <w:lvlJc w:val="left"/>
+      <w:pPr>
+        <w:ind w:left="5760" w:hanging="360"/>
+      </w:pPr>
+    </w:lvl>
+    <w:lvl w:ilvl="8" w:tplc="041D001B" w:tentative="1">
+      <w:start w:val="1"/>
+      <w:numFmt w:val="lowerRoman"/>
+      <w:lvlText w:val="%9."/>
+      <w:lvlJc w:val="right"/>
+      <w:pPr>
+        <w:ind w:left="6480" w:hanging="180"/>
+      </w:pPr>
+    </w:lvl>
+  </w:abstractNum>
+  <w:abstractNum w:abstractNumId="3">
     <w:nsid w:val="11B04378"/>
     <w:multiLevelType w:val="multilevel"/>
     <w:tmpl w:val="041D0025"/>
@@ -5424,7 +6366,523 @@
       </w:pPr>
     </w:lvl>
   </w:abstractNum>
-  <w:abstractNum w:abstractNumId="2">
+  <w:abstractNum w:abstractNumId="4">
+    <w:nsid w:val="14955AD6"/>
+    <w:multiLevelType w:val="hybridMultilevel"/>
+    <w:tmpl w:val="D1927320"/>
+    <w:lvl w:ilvl="0" w:tplc="041D000F">
+      <w:start w:val="1"/>
+      <w:numFmt w:val="decimal"/>
+      <w:lvlText w:val="%1."/>
+      <w:lvlJc w:val="left"/>
+      <w:pPr>
+        <w:ind w:left="720" w:hanging="360"/>
+      </w:pPr>
+    </w:lvl>
+    <w:lvl w:ilvl="1" w:tplc="041D0019">
+      <w:start w:val="1"/>
+      <w:numFmt w:val="lowerLetter"/>
+      <w:lvlText w:val="%2."/>
+      <w:lvlJc w:val="left"/>
+      <w:pPr>
+        <w:ind w:left="1440" w:hanging="360"/>
+      </w:pPr>
+    </w:lvl>
+    <w:lvl w:ilvl="2" w:tplc="041D001B" w:tentative="1">
+      <w:start w:val="1"/>
+      <w:numFmt w:val="lowerRoman"/>
+      <w:lvlText w:val="%3."/>
+      <w:lvlJc w:val="right"/>
+      <w:pPr>
+        <w:ind w:left="2160" w:hanging="180"/>
+      </w:pPr>
+    </w:lvl>
+    <w:lvl w:ilvl="3" w:tplc="041D000F" w:tentative="1">
+      <w:start w:val="1"/>
+      <w:numFmt w:val="decimal"/>
+      <w:lvlText w:val="%4."/>
+      <w:lvlJc w:val="left"/>
+      <w:pPr>
+        <w:ind w:left="2880" w:hanging="360"/>
+      </w:pPr>
+    </w:lvl>
+    <w:lvl w:ilvl="4" w:tplc="041D0019" w:tentative="1">
+      <w:start w:val="1"/>
+      <w:numFmt w:val="lowerLetter"/>
+      <w:lvlText w:val="%5."/>
+      <w:lvlJc w:val="left"/>
+      <w:pPr>
+        <w:ind w:left="3600" w:hanging="360"/>
+      </w:pPr>
+    </w:lvl>
+    <w:lvl w:ilvl="5" w:tplc="041D001B" w:tentative="1">
+      <w:start w:val="1"/>
+      <w:numFmt w:val="lowerRoman"/>
+      <w:lvlText w:val="%6."/>
+      <w:lvlJc w:val="right"/>
+      <w:pPr>
+        <w:ind w:left="4320" w:hanging="180"/>
+      </w:pPr>
+    </w:lvl>
+    <w:lvl w:ilvl="6" w:tplc="041D000F" w:tentative="1">
+      <w:start w:val="1"/>
+      <w:numFmt w:val="decimal"/>
+      <w:lvlText w:val="%7."/>
+      <w:lvlJc w:val="left"/>
+      <w:pPr>
+        <w:ind w:left="5040" w:hanging="360"/>
+      </w:pPr>
+    </w:lvl>
+    <w:lvl w:ilvl="7" w:tplc="041D0019" w:tentative="1">
+      <w:start w:val="1"/>
+      <w:numFmt w:val="lowerLetter"/>
+      <w:lvlText w:val="%8."/>
+      <w:lvlJc w:val="left"/>
+      <w:pPr>
+        <w:ind w:left="5760" w:hanging="360"/>
+      </w:pPr>
+    </w:lvl>
+    <w:lvl w:ilvl="8" w:tplc="041D001B" w:tentative="1">
+      <w:start w:val="1"/>
+      <w:numFmt w:val="lowerRoman"/>
+      <w:lvlText w:val="%9."/>
+      <w:lvlJc w:val="right"/>
+      <w:pPr>
+        <w:ind w:left="6480" w:hanging="180"/>
+      </w:pPr>
+    </w:lvl>
+  </w:abstractNum>
+  <w:abstractNum w:abstractNumId="5">
+    <w:nsid w:val="21451439"/>
+    <w:multiLevelType w:val="hybridMultilevel"/>
+    <w:tmpl w:val="D1927320"/>
+    <w:lvl w:ilvl="0" w:tplc="041D000F">
+      <w:start w:val="1"/>
+      <w:numFmt w:val="decimal"/>
+      <w:lvlText w:val="%1."/>
+      <w:lvlJc w:val="left"/>
+      <w:pPr>
+        <w:ind w:left="720" w:hanging="360"/>
+      </w:pPr>
+    </w:lvl>
+    <w:lvl w:ilvl="1" w:tplc="041D0019">
+      <w:start w:val="1"/>
+      <w:numFmt w:val="lowerLetter"/>
+      <w:lvlText w:val="%2."/>
+      <w:lvlJc w:val="left"/>
+      <w:pPr>
+        <w:ind w:left="1440" w:hanging="360"/>
+      </w:pPr>
+    </w:lvl>
+    <w:lvl w:ilvl="2" w:tplc="041D001B" w:tentative="1">
+      <w:start w:val="1"/>
+      <w:numFmt w:val="lowerRoman"/>
+      <w:lvlText w:val="%3."/>
+      <w:lvlJc w:val="right"/>
+      <w:pPr>
+        <w:ind w:left="2160" w:hanging="180"/>
+      </w:pPr>
+    </w:lvl>
+    <w:lvl w:ilvl="3" w:tplc="041D000F" w:tentative="1">
+      <w:start w:val="1"/>
+      <w:numFmt w:val="decimal"/>
+      <w:lvlText w:val="%4."/>
+      <w:lvlJc w:val="left"/>
+      <w:pPr>
+        <w:ind w:left="2880" w:hanging="360"/>
+      </w:pPr>
+    </w:lvl>
+    <w:lvl w:ilvl="4" w:tplc="041D0019" w:tentative="1">
+      <w:start w:val="1"/>
+      <w:numFmt w:val="lowerLetter"/>
+      <w:lvlText w:val="%5."/>
+      <w:lvlJc w:val="left"/>
+      <w:pPr>
+        <w:ind w:left="3600" w:hanging="360"/>
+      </w:pPr>
+    </w:lvl>
+    <w:lvl w:ilvl="5" w:tplc="041D001B" w:tentative="1">
+      <w:start w:val="1"/>
+      <w:numFmt w:val="lowerRoman"/>
+      <w:lvlText w:val="%6."/>
+      <w:lvlJc w:val="right"/>
+      <w:pPr>
+        <w:ind w:left="4320" w:hanging="180"/>
+      </w:pPr>
+    </w:lvl>
+    <w:lvl w:ilvl="6" w:tplc="041D000F" w:tentative="1">
+      <w:start w:val="1"/>
+      <w:numFmt w:val="decimal"/>
+      <w:lvlText w:val="%7."/>
+      <w:lvlJc w:val="left"/>
+      <w:pPr>
+        <w:ind w:left="5040" w:hanging="360"/>
+      </w:pPr>
+    </w:lvl>
+    <w:lvl w:ilvl="7" w:tplc="041D0019" w:tentative="1">
+      <w:start w:val="1"/>
+      <w:numFmt w:val="lowerLetter"/>
+      <w:lvlText w:val="%8."/>
+      <w:lvlJc w:val="left"/>
+      <w:pPr>
+        <w:ind w:left="5760" w:hanging="360"/>
+      </w:pPr>
+    </w:lvl>
+    <w:lvl w:ilvl="8" w:tplc="041D001B" w:tentative="1">
+      <w:start w:val="1"/>
+      <w:numFmt w:val="lowerRoman"/>
+      <w:lvlText w:val="%9."/>
+      <w:lvlJc w:val="right"/>
+      <w:pPr>
+        <w:ind w:left="6480" w:hanging="180"/>
+      </w:pPr>
+    </w:lvl>
+  </w:abstractNum>
+  <w:abstractNum w:abstractNumId="6">
+    <w:nsid w:val="25684537"/>
+    <w:multiLevelType w:val="hybridMultilevel"/>
+    <w:tmpl w:val="FEB06910"/>
+    <w:lvl w:ilvl="0" w:tplc="041D000F">
+      <w:start w:val="1"/>
+      <w:numFmt w:val="decimal"/>
+      <w:lvlText w:val="%1."/>
+      <w:lvlJc w:val="left"/>
+      <w:pPr>
+        <w:ind w:left="720" w:hanging="360"/>
+      </w:pPr>
+    </w:lvl>
+    <w:lvl w:ilvl="1" w:tplc="041D0019" w:tentative="1">
+      <w:start w:val="1"/>
+      <w:numFmt w:val="lowerLetter"/>
+      <w:lvlText w:val="%2."/>
+      <w:lvlJc w:val="left"/>
+      <w:pPr>
+        <w:ind w:left="1440" w:hanging="360"/>
+      </w:pPr>
+    </w:lvl>
+    <w:lvl w:ilvl="2" w:tplc="041D001B">
+      <w:start w:val="1"/>
+      <w:numFmt w:val="lowerRoman"/>
+      <w:lvlText w:val="%3."/>
+      <w:lvlJc w:val="right"/>
+      <w:pPr>
+        <w:ind w:left="2160" w:hanging="180"/>
+      </w:pPr>
+    </w:lvl>
+    <w:lvl w:ilvl="3" w:tplc="041D000F" w:tentative="1">
+      <w:start w:val="1"/>
+      <w:numFmt w:val="decimal"/>
+      <w:lvlText w:val="%4."/>
+      <w:lvlJc w:val="left"/>
+      <w:pPr>
+        <w:ind w:left="2880" w:hanging="360"/>
+      </w:pPr>
+    </w:lvl>
+    <w:lvl w:ilvl="4" w:tplc="041D0019" w:tentative="1">
+      <w:start w:val="1"/>
+      <w:numFmt w:val="lowerLetter"/>
+      <w:lvlText w:val="%5."/>
+      <w:lvlJc w:val="left"/>
+      <w:pPr>
+        <w:ind w:left="3600" w:hanging="360"/>
+      </w:pPr>
+    </w:lvl>
+    <w:lvl w:ilvl="5" w:tplc="041D001B" w:tentative="1">
+      <w:start w:val="1"/>
+      <w:numFmt w:val="lowerRoman"/>
+      <w:lvlText w:val="%6."/>
+      <w:lvlJc w:val="right"/>
+      <w:pPr>
+        <w:ind w:left="4320" w:hanging="180"/>
+      </w:pPr>
+    </w:lvl>
+    <w:lvl w:ilvl="6" w:tplc="041D000F" w:tentative="1">
+      <w:start w:val="1"/>
+      <w:numFmt w:val="decimal"/>
+      <w:lvlText w:val="%7."/>
+      <w:lvlJc w:val="left"/>
+      <w:pPr>
+        <w:ind w:left="5040" w:hanging="360"/>
+      </w:pPr>
+    </w:lvl>
+    <w:lvl w:ilvl="7" w:tplc="041D0019" w:tentative="1">
+      <w:start w:val="1"/>
+      <w:numFmt w:val="lowerLetter"/>
+      <w:lvlText w:val="%8."/>
+      <w:lvlJc w:val="left"/>
+      <w:pPr>
+        <w:ind w:left="5760" w:hanging="360"/>
+      </w:pPr>
+    </w:lvl>
+    <w:lvl w:ilvl="8" w:tplc="041D001B" w:tentative="1">
+      <w:start w:val="1"/>
+      <w:numFmt w:val="lowerRoman"/>
+      <w:lvlText w:val="%9."/>
+      <w:lvlJc w:val="right"/>
+      <w:pPr>
+        <w:ind w:left="6480" w:hanging="180"/>
+      </w:pPr>
+    </w:lvl>
+  </w:abstractNum>
+  <w:abstractNum w:abstractNumId="7">
+    <w:nsid w:val="2EEE2DCA"/>
+    <w:multiLevelType w:val="hybridMultilevel"/>
+    <w:tmpl w:val="D1927320"/>
+    <w:lvl w:ilvl="0" w:tplc="041D000F">
+      <w:start w:val="1"/>
+      <w:numFmt w:val="decimal"/>
+      <w:lvlText w:val="%1."/>
+      <w:lvlJc w:val="left"/>
+      <w:pPr>
+        <w:ind w:left="720" w:hanging="360"/>
+      </w:pPr>
+    </w:lvl>
+    <w:lvl w:ilvl="1" w:tplc="041D0019">
+      <w:start w:val="1"/>
+      <w:numFmt w:val="lowerLetter"/>
+      <w:lvlText w:val="%2."/>
+      <w:lvlJc w:val="left"/>
+      <w:pPr>
+        <w:ind w:left="1440" w:hanging="360"/>
+      </w:pPr>
+    </w:lvl>
+    <w:lvl w:ilvl="2" w:tplc="041D001B" w:tentative="1">
+      <w:start w:val="1"/>
+      <w:numFmt w:val="lowerRoman"/>
+      <w:lvlText w:val="%3."/>
+      <w:lvlJc w:val="right"/>
+      <w:pPr>
+        <w:ind w:left="2160" w:hanging="180"/>
+      </w:pPr>
+    </w:lvl>
+    <w:lvl w:ilvl="3" w:tplc="041D000F" w:tentative="1">
+      <w:start w:val="1"/>
+      <w:numFmt w:val="decimal"/>
+      <w:lvlText w:val="%4."/>
+      <w:lvlJc w:val="left"/>
+      <w:pPr>
+        <w:ind w:left="2880" w:hanging="360"/>
+      </w:pPr>
+    </w:lvl>
+    <w:lvl w:ilvl="4" w:tplc="041D0019" w:tentative="1">
+      <w:start w:val="1"/>
+      <w:numFmt w:val="lowerLetter"/>
+      <w:lvlText w:val="%5."/>
+      <w:lvlJc w:val="left"/>
+      <w:pPr>
+        <w:ind w:left="3600" w:hanging="360"/>
+      </w:pPr>
+    </w:lvl>
+    <w:lvl w:ilvl="5" w:tplc="041D001B" w:tentative="1">
+      <w:start w:val="1"/>
+      <w:numFmt w:val="lowerRoman"/>
+      <w:lvlText w:val="%6."/>
+      <w:lvlJc w:val="right"/>
+      <w:pPr>
+        <w:ind w:left="4320" w:hanging="180"/>
+      </w:pPr>
+    </w:lvl>
+    <w:lvl w:ilvl="6" w:tplc="041D000F" w:tentative="1">
+      <w:start w:val="1"/>
+      <w:numFmt w:val="decimal"/>
+      <w:lvlText w:val="%7."/>
+      <w:lvlJc w:val="left"/>
+      <w:pPr>
+        <w:ind w:left="5040" w:hanging="360"/>
+      </w:pPr>
+    </w:lvl>
+    <w:lvl w:ilvl="7" w:tplc="041D0019" w:tentative="1">
+      <w:start w:val="1"/>
+      <w:numFmt w:val="lowerLetter"/>
+      <w:lvlText w:val="%8."/>
+      <w:lvlJc w:val="left"/>
+      <w:pPr>
+        <w:ind w:left="5760" w:hanging="360"/>
+      </w:pPr>
+    </w:lvl>
+    <w:lvl w:ilvl="8" w:tplc="041D001B" w:tentative="1">
+      <w:start w:val="1"/>
+      <w:numFmt w:val="lowerRoman"/>
+      <w:lvlText w:val="%9."/>
+      <w:lvlJc w:val="right"/>
+      <w:pPr>
+        <w:ind w:left="6480" w:hanging="180"/>
+      </w:pPr>
+    </w:lvl>
+  </w:abstractNum>
+  <w:abstractNum w:abstractNumId="8">
+    <w:nsid w:val="34683D9E"/>
+    <w:multiLevelType w:val="hybridMultilevel"/>
+    <w:tmpl w:val="D1927320"/>
+    <w:lvl w:ilvl="0" w:tplc="041D000F">
+      <w:start w:val="1"/>
+      <w:numFmt w:val="decimal"/>
+      <w:lvlText w:val="%1."/>
+      <w:lvlJc w:val="left"/>
+      <w:pPr>
+        <w:ind w:left="720" w:hanging="360"/>
+      </w:pPr>
+    </w:lvl>
+    <w:lvl w:ilvl="1" w:tplc="041D0019">
+      <w:start w:val="1"/>
+      <w:numFmt w:val="lowerLetter"/>
+      <w:lvlText w:val="%2."/>
+      <w:lvlJc w:val="left"/>
+      <w:pPr>
+        <w:ind w:left="1440" w:hanging="360"/>
+      </w:pPr>
+    </w:lvl>
+    <w:lvl w:ilvl="2" w:tplc="041D001B" w:tentative="1">
+      <w:start w:val="1"/>
+      <w:numFmt w:val="lowerRoman"/>
+      <w:lvlText w:val="%3."/>
+      <w:lvlJc w:val="right"/>
+      <w:pPr>
+        <w:ind w:left="2160" w:hanging="180"/>
+      </w:pPr>
+    </w:lvl>
+    <w:lvl w:ilvl="3" w:tplc="041D000F" w:tentative="1">
+      <w:start w:val="1"/>
+      <w:numFmt w:val="decimal"/>
+      <w:lvlText w:val="%4."/>
+      <w:lvlJc w:val="left"/>
+      <w:pPr>
+        <w:ind w:left="2880" w:hanging="360"/>
+      </w:pPr>
+    </w:lvl>
+    <w:lvl w:ilvl="4" w:tplc="041D0019" w:tentative="1">
+      <w:start w:val="1"/>
+      <w:numFmt w:val="lowerLetter"/>
+      <w:lvlText w:val="%5."/>
+      <w:lvlJc w:val="left"/>
+      <w:pPr>
+        <w:ind w:left="3600" w:hanging="360"/>
+      </w:pPr>
+    </w:lvl>
+    <w:lvl w:ilvl="5" w:tplc="041D001B" w:tentative="1">
+      <w:start w:val="1"/>
+      <w:numFmt w:val="lowerRoman"/>
+      <w:lvlText w:val="%6."/>
+      <w:lvlJc w:val="right"/>
+      <w:pPr>
+        <w:ind w:left="4320" w:hanging="180"/>
+      </w:pPr>
+    </w:lvl>
+    <w:lvl w:ilvl="6" w:tplc="041D000F" w:tentative="1">
+      <w:start w:val="1"/>
+      <w:numFmt w:val="decimal"/>
+      <w:lvlText w:val="%7."/>
+      <w:lvlJc w:val="left"/>
+      <w:pPr>
+        <w:ind w:left="5040" w:hanging="360"/>
+      </w:pPr>
+    </w:lvl>
+    <w:lvl w:ilvl="7" w:tplc="041D0019" w:tentative="1">
+      <w:start w:val="1"/>
+      <w:numFmt w:val="lowerLetter"/>
+      <w:lvlText w:val="%8."/>
+      <w:lvlJc w:val="left"/>
+      <w:pPr>
+        <w:ind w:left="5760" w:hanging="360"/>
+      </w:pPr>
+    </w:lvl>
+    <w:lvl w:ilvl="8" w:tplc="041D001B" w:tentative="1">
+      <w:start w:val="1"/>
+      <w:numFmt w:val="lowerRoman"/>
+      <w:lvlText w:val="%9."/>
+      <w:lvlJc w:val="right"/>
+      <w:pPr>
+        <w:ind w:left="6480" w:hanging="180"/>
+      </w:pPr>
+    </w:lvl>
+  </w:abstractNum>
+  <w:abstractNum w:abstractNumId="9">
+    <w:nsid w:val="59682546"/>
+    <w:multiLevelType w:val="hybridMultilevel"/>
+    <w:tmpl w:val="D1927320"/>
+    <w:lvl w:ilvl="0" w:tplc="041D000F">
+      <w:start w:val="1"/>
+      <w:numFmt w:val="decimal"/>
+      <w:lvlText w:val="%1."/>
+      <w:lvlJc w:val="left"/>
+      <w:pPr>
+        <w:ind w:left="720" w:hanging="360"/>
+      </w:pPr>
+    </w:lvl>
+    <w:lvl w:ilvl="1" w:tplc="041D0019">
+      <w:start w:val="1"/>
+      <w:numFmt w:val="lowerLetter"/>
+      <w:lvlText w:val="%2."/>
+      <w:lvlJc w:val="left"/>
+      <w:pPr>
+        <w:ind w:left="1440" w:hanging="360"/>
+      </w:pPr>
+    </w:lvl>
+    <w:lvl w:ilvl="2" w:tplc="041D001B" w:tentative="1">
+      <w:start w:val="1"/>
+      <w:numFmt w:val="lowerRoman"/>
+      <w:lvlText w:val="%3."/>
+      <w:lvlJc w:val="right"/>
+      <w:pPr>
+        <w:ind w:left="2160" w:hanging="180"/>
+      </w:pPr>
+    </w:lvl>
+    <w:lvl w:ilvl="3" w:tplc="041D000F" w:tentative="1">
+      <w:start w:val="1"/>
+      <w:numFmt w:val="decimal"/>
+      <w:lvlText w:val="%4."/>
+      <w:lvlJc w:val="left"/>
+      <w:pPr>
+        <w:ind w:left="2880" w:hanging="360"/>
+      </w:pPr>
+    </w:lvl>
+    <w:lvl w:ilvl="4" w:tplc="041D0019" w:tentative="1">
+      <w:start w:val="1"/>
+      <w:numFmt w:val="lowerLetter"/>
+      <w:lvlText w:val="%5."/>
+      <w:lvlJc w:val="left"/>
+      <w:pPr>
+        <w:ind w:left="3600" w:hanging="360"/>
+      </w:pPr>
+    </w:lvl>
+    <w:lvl w:ilvl="5" w:tplc="041D001B" w:tentative="1">
+      <w:start w:val="1"/>
+      <w:numFmt w:val="lowerRoman"/>
+      <w:lvlText w:val="%6."/>
+      <w:lvlJc w:val="right"/>
+      <w:pPr>
+        <w:ind w:left="4320" w:hanging="180"/>
+      </w:pPr>
+    </w:lvl>
+    <w:lvl w:ilvl="6" w:tplc="041D000F" w:tentative="1">
+      <w:start w:val="1"/>
+      <w:numFmt w:val="decimal"/>
+      <w:lvlText w:val="%7."/>
+      <w:lvlJc w:val="left"/>
+      <w:pPr>
+        <w:ind w:left="5040" w:hanging="360"/>
+      </w:pPr>
+    </w:lvl>
+    <w:lvl w:ilvl="7" w:tplc="041D0019" w:tentative="1">
+      <w:start w:val="1"/>
+      <w:numFmt w:val="lowerLetter"/>
+      <w:lvlText w:val="%8."/>
+      <w:lvlJc w:val="left"/>
+      <w:pPr>
+        <w:ind w:left="5760" w:hanging="360"/>
+      </w:pPr>
+    </w:lvl>
+    <w:lvl w:ilvl="8" w:tplc="041D001B" w:tentative="1">
+      <w:start w:val="1"/>
+      <w:numFmt w:val="lowerRoman"/>
+      <w:lvlText w:val="%9."/>
+      <w:lvlJc w:val="right"/>
+      <w:pPr>
+        <w:ind w:left="6480" w:hanging="180"/>
+      </w:pPr>
+    </w:lvl>
+  </w:abstractNum>
+  <w:abstractNum w:abstractNumId="10">
     <w:nsid w:val="59DB7017"/>
     <w:multiLevelType w:val="hybridMultilevel"/>
     <w:tmpl w:val="DACAF72A"/>
@@ -5537,11 +6995,269 @@
       </w:rPr>
     </w:lvl>
   </w:abstractNum>
+  <w:abstractNum w:abstractNumId="11">
+    <w:nsid w:val="71EB18B1"/>
+    <w:multiLevelType w:val="hybridMultilevel"/>
+    <w:tmpl w:val="082CC918"/>
+    <w:lvl w:ilvl="0" w:tplc="041D000F">
+      <w:start w:val="1"/>
+      <w:numFmt w:val="decimal"/>
+      <w:lvlText w:val="%1."/>
+      <w:lvlJc w:val="left"/>
+      <w:pPr>
+        <w:ind w:left="720" w:hanging="360"/>
+      </w:pPr>
+    </w:lvl>
+    <w:lvl w:ilvl="1" w:tplc="041D0019" w:tentative="1">
+      <w:start w:val="1"/>
+      <w:numFmt w:val="lowerLetter"/>
+      <w:lvlText w:val="%2."/>
+      <w:lvlJc w:val="left"/>
+      <w:pPr>
+        <w:ind w:left="1440" w:hanging="360"/>
+      </w:pPr>
+    </w:lvl>
+    <w:lvl w:ilvl="2" w:tplc="041D001B">
+      <w:start w:val="1"/>
+      <w:numFmt w:val="lowerRoman"/>
+      <w:lvlText w:val="%3."/>
+      <w:lvlJc w:val="right"/>
+      <w:pPr>
+        <w:ind w:left="2160" w:hanging="180"/>
+      </w:pPr>
+    </w:lvl>
+    <w:lvl w:ilvl="3" w:tplc="041D000F" w:tentative="1">
+      <w:start w:val="1"/>
+      <w:numFmt w:val="decimal"/>
+      <w:lvlText w:val="%4."/>
+      <w:lvlJc w:val="left"/>
+      <w:pPr>
+        <w:ind w:left="2880" w:hanging="360"/>
+      </w:pPr>
+    </w:lvl>
+    <w:lvl w:ilvl="4" w:tplc="041D0019" w:tentative="1">
+      <w:start w:val="1"/>
+      <w:numFmt w:val="lowerLetter"/>
+      <w:lvlText w:val="%5."/>
+      <w:lvlJc w:val="left"/>
+      <w:pPr>
+        <w:ind w:left="3600" w:hanging="360"/>
+      </w:pPr>
+    </w:lvl>
+    <w:lvl w:ilvl="5" w:tplc="041D001B" w:tentative="1">
+      <w:start w:val="1"/>
+      <w:numFmt w:val="lowerRoman"/>
+      <w:lvlText w:val="%6."/>
+      <w:lvlJc w:val="right"/>
+      <w:pPr>
+        <w:ind w:left="4320" w:hanging="180"/>
+      </w:pPr>
+    </w:lvl>
+    <w:lvl w:ilvl="6" w:tplc="041D000F" w:tentative="1">
+      <w:start w:val="1"/>
+      <w:numFmt w:val="decimal"/>
+      <w:lvlText w:val="%7."/>
+      <w:lvlJc w:val="left"/>
+      <w:pPr>
+        <w:ind w:left="5040" w:hanging="360"/>
+      </w:pPr>
+    </w:lvl>
+    <w:lvl w:ilvl="7" w:tplc="041D0019" w:tentative="1">
+      <w:start w:val="1"/>
+      <w:numFmt w:val="lowerLetter"/>
+      <w:lvlText w:val="%8."/>
+      <w:lvlJc w:val="left"/>
+      <w:pPr>
+        <w:ind w:left="5760" w:hanging="360"/>
+      </w:pPr>
+    </w:lvl>
+    <w:lvl w:ilvl="8" w:tplc="041D001B" w:tentative="1">
+      <w:start w:val="1"/>
+      <w:numFmt w:val="lowerRoman"/>
+      <w:lvlText w:val="%9."/>
+      <w:lvlJc w:val="right"/>
+      <w:pPr>
+        <w:ind w:left="6480" w:hanging="180"/>
+      </w:pPr>
+    </w:lvl>
+  </w:abstractNum>
+  <w:abstractNum w:abstractNumId="12">
+    <w:nsid w:val="734164DD"/>
+    <w:multiLevelType w:val="hybridMultilevel"/>
+    <w:tmpl w:val="6AB658C2"/>
+    <w:lvl w:ilvl="0" w:tplc="041D000F">
+      <w:start w:val="1"/>
+      <w:numFmt w:val="decimal"/>
+      <w:lvlText w:val="%1."/>
+      <w:lvlJc w:val="left"/>
+      <w:pPr>
+        <w:ind w:left="720" w:hanging="360"/>
+      </w:pPr>
+    </w:lvl>
+    <w:lvl w:ilvl="1" w:tplc="041D0019" w:tentative="1">
+      <w:start w:val="1"/>
+      <w:numFmt w:val="lowerLetter"/>
+      <w:lvlText w:val="%2."/>
+      <w:lvlJc w:val="left"/>
+      <w:pPr>
+        <w:ind w:left="1440" w:hanging="360"/>
+      </w:pPr>
+    </w:lvl>
+    <w:lvl w:ilvl="2" w:tplc="041D001B">
+      <w:start w:val="1"/>
+      <w:numFmt w:val="lowerRoman"/>
+      <w:lvlText w:val="%3."/>
+      <w:lvlJc w:val="right"/>
+      <w:pPr>
+        <w:ind w:left="2160" w:hanging="180"/>
+      </w:pPr>
+    </w:lvl>
+    <w:lvl w:ilvl="3" w:tplc="041D000F" w:tentative="1">
+      <w:start w:val="1"/>
+      <w:numFmt w:val="decimal"/>
+      <w:lvlText w:val="%4."/>
+      <w:lvlJc w:val="left"/>
+      <w:pPr>
+        <w:ind w:left="2880" w:hanging="360"/>
+      </w:pPr>
+    </w:lvl>
+    <w:lvl w:ilvl="4" w:tplc="041D0019" w:tentative="1">
+      <w:start w:val="1"/>
+      <w:numFmt w:val="lowerLetter"/>
+      <w:lvlText w:val="%5."/>
+      <w:lvlJc w:val="left"/>
+      <w:pPr>
+        <w:ind w:left="3600" w:hanging="360"/>
+      </w:pPr>
+    </w:lvl>
+    <w:lvl w:ilvl="5" w:tplc="041D001B" w:tentative="1">
+      <w:start w:val="1"/>
+      <w:numFmt w:val="lowerRoman"/>
+      <w:lvlText w:val="%6."/>
+      <w:lvlJc w:val="right"/>
+      <w:pPr>
+        <w:ind w:left="4320" w:hanging="180"/>
+      </w:pPr>
+    </w:lvl>
+    <w:lvl w:ilvl="6" w:tplc="041D000F" w:tentative="1">
+      <w:start w:val="1"/>
+      <w:numFmt w:val="decimal"/>
+      <w:lvlText w:val="%7."/>
+      <w:lvlJc w:val="left"/>
+      <w:pPr>
+        <w:ind w:left="5040" w:hanging="360"/>
+      </w:pPr>
+    </w:lvl>
+    <w:lvl w:ilvl="7" w:tplc="041D0019" w:tentative="1">
+      <w:start w:val="1"/>
+      <w:numFmt w:val="lowerLetter"/>
+      <w:lvlText w:val="%8."/>
+      <w:lvlJc w:val="left"/>
+      <w:pPr>
+        <w:ind w:left="5760" w:hanging="360"/>
+      </w:pPr>
+    </w:lvl>
+    <w:lvl w:ilvl="8" w:tplc="041D001B" w:tentative="1">
+      <w:start w:val="1"/>
+      <w:numFmt w:val="lowerRoman"/>
+      <w:lvlText w:val="%9."/>
+      <w:lvlJc w:val="right"/>
+      <w:pPr>
+        <w:ind w:left="6480" w:hanging="180"/>
+      </w:pPr>
+    </w:lvl>
+  </w:abstractNum>
+  <w:abstractNum w:abstractNumId="13">
+    <w:nsid w:val="75EC2A2F"/>
+    <w:multiLevelType w:val="hybridMultilevel"/>
+    <w:tmpl w:val="EDB6FE30"/>
+    <w:lvl w:ilvl="0" w:tplc="041D000F">
+      <w:start w:val="1"/>
+      <w:numFmt w:val="decimal"/>
+      <w:lvlText w:val="%1."/>
+      <w:lvlJc w:val="left"/>
+      <w:pPr>
+        <w:ind w:left="720" w:hanging="360"/>
+      </w:pPr>
+    </w:lvl>
+    <w:lvl w:ilvl="1" w:tplc="041D0019" w:tentative="1">
+      <w:start w:val="1"/>
+      <w:numFmt w:val="lowerLetter"/>
+      <w:lvlText w:val="%2."/>
+      <w:lvlJc w:val="left"/>
+      <w:pPr>
+        <w:ind w:left="1440" w:hanging="360"/>
+      </w:pPr>
+    </w:lvl>
+    <w:lvl w:ilvl="2" w:tplc="041D001B">
+      <w:start w:val="1"/>
+      <w:numFmt w:val="lowerRoman"/>
+      <w:lvlText w:val="%3."/>
+      <w:lvlJc w:val="right"/>
+      <w:pPr>
+        <w:ind w:left="2160" w:hanging="180"/>
+      </w:pPr>
+    </w:lvl>
+    <w:lvl w:ilvl="3" w:tplc="041D000F" w:tentative="1">
+      <w:start w:val="1"/>
+      <w:numFmt w:val="decimal"/>
+      <w:lvlText w:val="%4."/>
+      <w:lvlJc w:val="left"/>
+      <w:pPr>
+        <w:ind w:left="2880" w:hanging="360"/>
+      </w:pPr>
+    </w:lvl>
+    <w:lvl w:ilvl="4" w:tplc="041D0019" w:tentative="1">
+      <w:start w:val="1"/>
+      <w:numFmt w:val="lowerLetter"/>
+      <w:lvlText w:val="%5."/>
+      <w:lvlJc w:val="left"/>
+      <w:pPr>
+        <w:ind w:left="3600" w:hanging="360"/>
+      </w:pPr>
+    </w:lvl>
+    <w:lvl w:ilvl="5" w:tplc="041D001B" w:tentative="1">
+      <w:start w:val="1"/>
+      <w:numFmt w:val="lowerRoman"/>
+      <w:lvlText w:val="%6."/>
+      <w:lvlJc w:val="right"/>
+      <w:pPr>
+        <w:ind w:left="4320" w:hanging="180"/>
+      </w:pPr>
+    </w:lvl>
+    <w:lvl w:ilvl="6" w:tplc="041D000F" w:tentative="1">
+      <w:start w:val="1"/>
+      <w:numFmt w:val="decimal"/>
+      <w:lvlText w:val="%7."/>
+      <w:lvlJc w:val="left"/>
+      <w:pPr>
+        <w:ind w:left="5040" w:hanging="360"/>
+      </w:pPr>
+    </w:lvl>
+    <w:lvl w:ilvl="7" w:tplc="041D0019" w:tentative="1">
+      <w:start w:val="1"/>
+      <w:numFmt w:val="lowerLetter"/>
+      <w:lvlText w:val="%8."/>
+      <w:lvlJc w:val="left"/>
+      <w:pPr>
+        <w:ind w:left="5760" w:hanging="360"/>
+      </w:pPr>
+    </w:lvl>
+    <w:lvl w:ilvl="8" w:tplc="041D001B" w:tentative="1">
+      <w:start w:val="1"/>
+      <w:numFmt w:val="lowerRoman"/>
+      <w:lvlText w:val="%9."/>
+      <w:lvlJc w:val="right"/>
+      <w:pPr>
+        <w:ind w:left="6480" w:hanging="180"/>
+      </w:pPr>
+    </w:lvl>
+  </w:abstractNum>
   <w:num w:numId="1">
-    <w:abstractNumId w:val="1"/>
+    <w:abstractNumId w:val="3"/>
   </w:num>
   <w:num w:numId="2">
-    <w:abstractNumId w:val="1"/>
+    <w:abstractNumId w:val="3"/>
     <w:lvlOverride w:ilvl="0">
       <w:startOverride w:val="1"/>
     </w:lvlOverride>
@@ -5574,7 +7290,40 @@
     <w:abstractNumId w:val="0"/>
   </w:num>
   <w:num w:numId="4">
+    <w:abstractNumId w:val="10"/>
+  </w:num>
+  <w:num w:numId="5">
+    <w:abstractNumId w:val="6"/>
+  </w:num>
+  <w:num w:numId="6">
+    <w:abstractNumId w:val="13"/>
+  </w:num>
+  <w:num w:numId="7">
+    <w:abstractNumId w:val="12"/>
+  </w:num>
+  <w:num w:numId="8">
+    <w:abstractNumId w:val="11"/>
+  </w:num>
+  <w:num w:numId="9">
+    <w:abstractNumId w:val="1"/>
+  </w:num>
+  <w:num w:numId="10">
+    <w:abstractNumId w:val="7"/>
+  </w:num>
+  <w:num w:numId="11">
+    <w:abstractNumId w:val="8"/>
+  </w:num>
+  <w:num w:numId="12">
+    <w:abstractNumId w:val="4"/>
+  </w:num>
+  <w:num w:numId="13">
+    <w:abstractNumId w:val="9"/>
+  </w:num>
+  <w:num w:numId="14">
     <w:abstractNumId w:val="2"/>
+  </w:num>
+  <w:num w:numId="15">
+    <w:abstractNumId w:val="5"/>
   </w:num>
 </w:numbering>
 </file>
@@ -7862,11 +9611,29 @@
     <b:URL>https://en.wikipedia.org/wiki/PHP</b:URL>
     <b:RefOrder>2</b:RefOrder>
   </b:Source>
+  <b:Source>
+    <b:Tag>Sni06</b:Tag>
+    <b:SourceType>InternetSite</b:SourceType>
+    <b:Guid>{8D6C6DB7-BA0C-4809-995F-0A04B5BACF53}</b:Guid>
+    <b:Title>Github</b:Title>
+    <b:Year>2016-04-06</b:Year>
+    <b:Author>
+      <b:Author>
+        <b:NameList>
+          <b:Person>
+            <b:Last>"Snipe"</b:Last>
+          </b:Person>
+        </b:NameList>
+      </b:Author>
+    </b:Author>
+    <b:URL>https://github.com/snipe/banbuilder</b:URL>
+    <b:RefOrder>5</b:RefOrder>
+  </b:Source>
 </b:Sources>
 </file>
 
 <file path=customXml/itemProps1.xml><?xml version="1.0" encoding="utf-8"?>
-<ds:datastoreItem xmlns:ds="http://schemas.openxmlformats.org/officeDocument/2006/customXml" ds:itemID="{4182A379-6C71-41A6-8DC6-05F9B19FC268}">
+<ds:datastoreItem xmlns:ds="http://schemas.openxmlformats.org/officeDocument/2006/customXml" ds:itemID="{C8A79EFA-0243-4B5D-99DA-F50BAD25297F}">
   <ds:schemaRefs>
     <ds:schemaRef ds:uri="http://schemas.openxmlformats.org/officeDocument/2006/bibliography"/>
   </ds:schemaRefs>

</xml_diff>

<commit_message>
Lite reflektioner och en slutsats
</commit_message>
<xml_diff>
--- a/Automatisk filtrering NY.docx
+++ b/Automatisk filtrering NY.docx
@@ -76,7 +76,21 @@
         <w:rPr>
           <w:rFonts w:asciiTheme="minorHAnsi" w:hAnsiTheme="minorHAnsi"/>
         </w:rPr>
-        <w:t>Eventuell undertitel</w:t>
+        <w:t xml:space="preserve">Programvara som granskar </w:t>
+      </w:r>
+      <w:proofErr w:type="spellStart"/>
+      <w:r>
+        <w:rPr>
+          <w:rFonts w:asciiTheme="minorHAnsi" w:hAnsiTheme="minorHAnsi"/>
+        </w:rPr>
+        <w:t>användargenererat</w:t>
+      </w:r>
+      <w:proofErr w:type="spellEnd"/>
+      <w:r>
+        <w:rPr>
+          <w:rFonts w:asciiTheme="minorHAnsi" w:hAnsiTheme="minorHAnsi"/>
+        </w:rPr>
+        <w:t xml:space="preserve"> innehåll</w:t>
       </w:r>
     </w:p>
     <w:p/>
@@ -148,8 +162,16 @@
         <w:rPr>
           <w:rFonts w:eastAsia="Times New Roman" w:cs="Times New Roman"/>
         </w:rPr>
-        <w:t>Handledare: Sven Terlegård</w:t>
-      </w:r>
+        <w:t xml:space="preserve">Handledare: Sven </w:t>
+      </w:r>
+      <w:proofErr w:type="spellStart"/>
+      <w:r>
+        <w:rPr>
+          <w:rFonts w:eastAsia="Times New Roman" w:cs="Times New Roman"/>
+        </w:rPr>
+        <w:t>Terlegård</w:t>
+      </w:r>
+      <w:proofErr w:type="spellEnd"/>
     </w:p>
     <w:p>
       <w:pPr>
@@ -245,6 +267,7 @@
           <w:lang w:val="en-GB"/>
         </w:rPr>
       </w:pPr>
+      <w:proofErr w:type="gramStart"/>
       <w:r>
         <w:rPr>
           <w:lang w:val="en-GB"/>
@@ -267,7 +290,42 @@
         <w:rPr>
           <w:lang w:val="en-GB"/>
         </w:rPr>
-        <w:t>report. Approximately ½ page. The reader should be able to quickly grasp the main content of the report.</w:t>
+        <w:t>report.</w:t>
+      </w:r>
+      <w:proofErr w:type="gramEnd"/>
+      <w:r>
+        <w:rPr>
+          <w:lang w:val="en-GB"/>
+        </w:rPr>
+        <w:t xml:space="preserve"> Approximately ½ </w:t>
+      </w:r>
+      <w:proofErr w:type="gramStart"/>
+      <w:r>
+        <w:rPr>
+          <w:lang w:val="en-GB"/>
+        </w:rPr>
+        <w:t>page</w:t>
+      </w:r>
+      <w:proofErr w:type="gramEnd"/>
+      <w:r>
+        <w:rPr>
+          <w:lang w:val="en-GB"/>
+        </w:rPr>
+        <w:t xml:space="preserve">. The reader should be able </w:t>
+      </w:r>
+      <w:proofErr w:type="gramStart"/>
+      <w:r>
+        <w:rPr>
+          <w:lang w:val="en-GB"/>
+        </w:rPr>
+        <w:t>to quickly grasp</w:t>
+      </w:r>
+      <w:proofErr w:type="gramEnd"/>
+      <w:r>
+        <w:rPr>
+          <w:lang w:val="en-GB"/>
+        </w:rPr>
+        <w:t xml:space="preserve"> the main content of the report.</w:t>
       </w:r>
     </w:p>
     <w:p>
@@ -1532,7 +1590,21 @@
         <w:rPr>
           <w:rFonts w:eastAsia="Times New Roman" w:cs="Times New Roman"/>
         </w:rPr>
-        <w:t>ll exempel Blocket och Facebook, samt om det går att automatisera den filtreringen med hjälp av mjukvara.</w:t>
+        <w:t xml:space="preserve">ll exempel Blocket och </w:t>
+      </w:r>
+      <w:proofErr w:type="spellStart"/>
+      <w:r>
+        <w:rPr>
+          <w:rFonts w:eastAsia="Times New Roman" w:cs="Times New Roman"/>
+        </w:rPr>
+        <w:t>Facebook</w:t>
+      </w:r>
+      <w:proofErr w:type="spellEnd"/>
+      <w:r>
+        <w:rPr>
+          <w:rFonts w:eastAsia="Times New Roman" w:cs="Times New Roman"/>
+        </w:rPr>
+        <w:t>, samt om det går att automatisera den filtreringen med hjälp av mjukvara.</w:t>
       </w:r>
     </w:p>
     <w:p>
@@ -1611,7 +1683,15 @@
     </w:p>
     <w:p>
       <w:r>
-        <w:t>Syftet med det här arbetet är att utveckla en webbaserad applikation som förenklar och snabbar upp granskningen av användargenererat webbinnehåll i samband med både annonser och foruminlägg.</w:t>
+        <w:t xml:space="preserve">Syftet med det här arbetet är att utveckla en webbaserad applikation som förenklar och snabbar upp granskningen av </w:t>
+      </w:r>
+      <w:proofErr w:type="spellStart"/>
+      <w:r>
+        <w:t>användargenererat</w:t>
+      </w:r>
+      <w:proofErr w:type="spellEnd"/>
+      <w:r>
+        <w:t xml:space="preserve"> webbinnehåll i samband med både annonser och foruminlägg.</w:t>
       </w:r>
     </w:p>
     <w:p>
@@ -1670,7 +1750,21 @@
         <w:rPr>
           <w:color w:val="000000" w:themeColor="text1"/>
         </w:rPr>
-        <w:t>Blocket har särskilda regler för vad som får ligga i vilken kategori och andra annonsregler men vi bortser från dem och inriktar oss mot endast olämpligt användargenererat innehåll.</w:t>
+        <w:t xml:space="preserve">Blocket har särskilda regler för vad som får ligga i vilken kategori och andra annonsregler men vi bortser från dem och inriktar oss mot endast olämpligt </w:t>
+      </w:r>
+      <w:proofErr w:type="spellStart"/>
+      <w:r>
+        <w:rPr>
+          <w:color w:val="000000" w:themeColor="text1"/>
+        </w:rPr>
+        <w:t>användargenererat</w:t>
+      </w:r>
+      <w:proofErr w:type="spellEnd"/>
+      <w:r>
+        <w:rPr>
+          <w:color w:val="000000" w:themeColor="text1"/>
+        </w:rPr>
+        <w:t xml:space="preserve"> innehåll.</w:t>
       </w:r>
     </w:p>
     <w:p>
@@ -1760,14 +1854,27 @@
                             <w:r>
                               <w:t xml:space="preserve">Figur </w:t>
                             </w:r>
-                            <w:fldSimple w:instr=" SEQ Figur \* ARABIC ">
-                              <w:r>
-                                <w:rPr>
-                                  <w:noProof/>
-                                </w:rPr>
-                                <w:t>1</w:t>
-                              </w:r>
-                            </w:fldSimple>
+                            <w:r>
+                              <w:fldChar w:fldCharType="begin"/>
+                            </w:r>
+                            <w:r>
+                              <w:instrText xml:space="preserve"> SEQ Figur \* ARABIC </w:instrText>
+                            </w:r>
+                            <w:r>
+                              <w:fldChar w:fldCharType="separate"/>
+                            </w:r>
+                            <w:r>
+                              <w:rPr>
+                                <w:noProof/>
+                              </w:rPr>
+                              <w:t>1</w:t>
+                            </w:r>
+                            <w:r>
+                              <w:rPr>
+                                <w:noProof/>
+                              </w:rPr>
+                              <w:fldChar w:fldCharType="end"/>
+                            </w:r>
                             <w:r>
                               <w:t xml:space="preserve"> Förklarande bild som visar skillnaden mellan hög- och lågnivåspråk</w:t>
                             </w:r>
@@ -1908,6 +2015,7 @@
           <w:id w:val="477266557"/>
           <w:citation/>
         </w:sdtPr>
+        <w:sdtEndPr/>
         <w:sdtContent>
           <w:r>
             <w:fldChar w:fldCharType="begin"/>
@@ -1952,6 +2060,7 @@
           <w:id w:val="392319839"/>
           <w:citation/>
         </w:sdtPr>
+        <w:sdtEndPr/>
         <w:sdtContent>
           <w:r>
             <w:fldChar w:fldCharType="begin"/>
@@ -1992,6 +2101,7 @@
           <w:id w:val="590201845"/>
           <w:citation/>
         </w:sdtPr>
+        <w:sdtEndPr/>
         <w:sdtContent>
           <w:r>
             <w:fldChar w:fldCharType="begin"/>
@@ -2023,12 +2133,36 @@
         <w:t xml:space="preserve"> system. Vi väljer det för att det </w:t>
       </w:r>
       <w:r>
-        <w:t>är just det språket som används tillsammans med webbplatser som till exempel Blocket och Facebook. Språket har många fördelar i och med att det körs tillsammans med webbplatsen och det blir på så vis smidigare att utveckla i det.</w:t>
+        <w:t xml:space="preserve">är just det språket som används tillsammans med webbplatser som till exempel Blocket och </w:t>
+      </w:r>
+      <w:proofErr w:type="spellStart"/>
+      <w:r>
+        <w:t>Facebook</w:t>
+      </w:r>
+      <w:proofErr w:type="spellEnd"/>
+      <w:r>
+        <w:t>. Språket har många fördelar i och med att det körs tillsammans med webbplatsen och det blir på så vis smidigare att utveckla i det.</w:t>
       </w:r>
     </w:p>
     <w:p>
       <w:r>
-        <w:t>Tjänsten Webpurify erbjuder svordomsfilter, bild- och videomoderering. Den som vill använda tjänsten kan välja mellan PHP och ASP.NET, beroende på vilken plattform som webb</w:t>
+        <w:t xml:space="preserve">Tjänsten </w:t>
+      </w:r>
+      <w:proofErr w:type="spellStart"/>
+      <w:r>
+        <w:t>Webpurify</w:t>
+      </w:r>
+      <w:proofErr w:type="spellEnd"/>
+      <w:r>
+        <w:t xml:space="preserve"> erbjuder svordomsfilter, bild- och videomoderering. Den som vill använda tjänsten kan välja mellan PHP och ASP</w:t>
+      </w:r>
+      <w:proofErr w:type="gramStart"/>
+      <w:r>
+        <w:t>.NET</w:t>
+      </w:r>
+      <w:proofErr w:type="gramEnd"/>
+      <w:r>
+        <w:t>, beroende på vilken plattform som webb</w:t>
       </w:r>
       <w:r>
         <w:t>administratören</w:t>
@@ -2036,8 +2170,13 @@
       <w:r>
         <w:t xml:space="preserve"> har valt att bygga sin webbsajt på. </w:t>
       </w:r>
-      <w:r>
-        <w:t xml:space="preserve">Webpurify </w:t>
+      <w:proofErr w:type="spellStart"/>
+      <w:r>
+        <w:t>Webpurify</w:t>
+      </w:r>
+      <w:proofErr w:type="spellEnd"/>
+      <w:r>
+        <w:t xml:space="preserve"> </w:t>
       </w:r>
       <w:r>
         <w:t>erbjuder filtrering på 15 olika språk. En svart respektive vit lista gör det möjligt för administratören att själv välja vilka ord som ska filtreras</w:t>
@@ -2053,6 +2192,7 @@
           <w:id w:val="1519348188"/>
           <w:citation/>
         </w:sdtPr>
+        <w:sdtEndPr/>
         <w:sdtContent>
           <w:r>
             <w:fldChar w:fldCharType="begin"/>
@@ -2100,7 +2240,15 @@
     </w:p>
     <w:p>
       <w:r>
-        <w:t>Genom att studera tidigare testade granskningsystem kommer vi att dra slutsatser om för- och nackdelar med de olika systemen. Det gör att vi kan på ett effektivt och noggrant sätt skapa ett system där vi har tagit de bästa bitarna och slagit ihop till ett lämpligt system.</w:t>
+        <w:t xml:space="preserve">Genom att studera tidigare testade </w:t>
+      </w:r>
+      <w:proofErr w:type="spellStart"/>
+      <w:r>
+        <w:t>granskningsystem</w:t>
+      </w:r>
+      <w:proofErr w:type="spellEnd"/>
+      <w:r>
+        <w:t xml:space="preserve"> kommer vi att dra slutsatser om för- och nackdelar med de olika systemen. Det gör att vi kan på ett effektivt och noggrant sätt skapa ett system där vi har tagit de bästa bitarna och slagit ihop till ett lämpligt system.</w:t>
       </w:r>
       <w:r>
         <w:t xml:space="preserve"> Vi ska anv</w:t>
@@ -2109,7 +2257,23 @@
         <w:t>ända oss av öppen källkod, det vill säga programkod som är f</w:t>
       </w:r>
       <w:r>
-        <w:t xml:space="preserve">ri att använda av vem som helst. Det finns trådar i forum som till exempel Stack Overflow där användare har diskuterat olika typer av filter. På dessa sidor ligger exempelkod som går att använda som grund i egna projekt. Vi kommer att utgå från PHP-kod, men vi har också kunskaper inom andra programmeringsspråk. Dessa kunskaper kan vi använda för att läsa kod skriven i till exempel ASP.NET och </w:t>
+        <w:t xml:space="preserve">ri att använda av vem som helst. Det finns trådar i forum som till exempel Stack </w:t>
+      </w:r>
+      <w:proofErr w:type="spellStart"/>
+      <w:r>
+        <w:t>Overflow</w:t>
+      </w:r>
+      <w:proofErr w:type="spellEnd"/>
+      <w:r>
+        <w:t xml:space="preserve"> där användare har diskuterat olika typer av filter. På dessa sidor ligger exempelkod som går att använda som grund i egna projekt. Vi kommer att utgå från PHP-kod, men vi har också kunskaper inom andra programmeringsspråk. Dessa kunskaper kan vi använda för att läsa kod skriven i till exempel ASP</w:t>
+      </w:r>
+      <w:proofErr w:type="gramStart"/>
+      <w:r>
+        <w:t>.NET</w:t>
+      </w:r>
+      <w:proofErr w:type="gramEnd"/>
+      <w:r>
+        <w:t xml:space="preserve"> och </w:t>
       </w:r>
       <w:r>
         <w:t>finna</w:t>
@@ -2313,17 +2477,35 @@
                             <w:r>
                               <w:t xml:space="preserve">Figur </w:t>
                             </w:r>
-                            <w:fldSimple w:instr=" SEQ Figur \* ARABIC ">
-                              <w:r>
-                                <w:rPr>
-                                  <w:noProof/>
-                                </w:rPr>
-                                <w:t>2</w:t>
-                              </w:r>
-                            </w:fldSimple>
                             <w:r>
-                              <w:t xml:space="preserve"> Visar resultatet av filtrering med hjälp av Banbuilder</w:t>
+                              <w:fldChar w:fldCharType="begin"/>
                             </w:r>
+                            <w:r>
+                              <w:instrText xml:space="preserve"> SEQ Figur \* ARABIC </w:instrText>
+                            </w:r>
+                            <w:r>
+                              <w:fldChar w:fldCharType="separate"/>
+                            </w:r>
+                            <w:r>
+                              <w:rPr>
+                                <w:noProof/>
+                              </w:rPr>
+                              <w:t>2</w:t>
+                            </w:r>
+                            <w:r>
+                              <w:rPr>
+                                <w:noProof/>
+                              </w:rPr>
+                              <w:fldChar w:fldCharType="end"/>
+                            </w:r>
+                            <w:r>
+                              <w:t xml:space="preserve"> Visar resultatet av filtrering med hjälp av </w:t>
+                            </w:r>
+                            <w:proofErr w:type="spellStart"/>
+                            <w:r>
+                              <w:t>Banbuilder</w:t>
+                            </w:r>
+                            <w:proofErr w:type="spellEnd"/>
                           </w:p>
                         </w:txbxContent>
                       </wps:txbx>
@@ -2432,16 +2614,37 @@
                             <w:r>
                               <w:t xml:space="preserve">Figur </w:t>
                             </w:r>
-                            <w:fldSimple w:instr=" SEQ Figur \* ARABIC ">
-                              <w:r>
-                                <w:rPr>
-                                  <w:noProof/>
-                                </w:rPr>
-                                <w:t>3</w:t>
-                              </w:r>
-                            </w:fldSimple>
                             <w:r>
-                              <w:t xml:space="preserve"> Resultatet av en Banbuilderfiltrering av </w:t>
+                              <w:fldChar w:fldCharType="begin"/>
+                            </w:r>
+                            <w:r>
+                              <w:instrText xml:space="preserve"> SEQ Figur \* ARABIC </w:instrText>
+                            </w:r>
+                            <w:r>
+                              <w:fldChar w:fldCharType="separate"/>
+                            </w:r>
+                            <w:r>
+                              <w:rPr>
+                                <w:noProof/>
+                              </w:rPr>
+                              <w:t>3</w:t>
+                            </w:r>
+                            <w:r>
+                              <w:rPr>
+                                <w:noProof/>
+                              </w:rPr>
+                              <w:fldChar w:fldCharType="end"/>
+                            </w:r>
+                            <w:r>
+                              <w:t xml:space="preserve"> Resultatet av en </w:t>
+                            </w:r>
+                            <w:proofErr w:type="spellStart"/>
+                            <w:r>
+                              <w:t>Banbuilderfiltrering</w:t>
+                            </w:r>
+                            <w:proofErr w:type="spellEnd"/>
+                            <w:r>
+                              <w:t xml:space="preserve"> av </w:t>
                             </w:r>
                             <w:r>
                               <w:t>olämpligt</w:t>
@@ -2608,7 +2811,23 @@
         <w:t>bsida</w:t>
       </w:r>
       <w:r>
-        <w:t xml:space="preserve"> som innehåller en textruta för inmatning av text, som sedan ska granskas. I arbetets tidiga stadium byggde vi in Banbuilder för granskning av den inmatade texten. Vi upptäckte att Banbuilder delvis hanterade </w:t>
+        <w:t xml:space="preserve"> som innehåller en textruta för inmatning av text, som sedan ska granskas. I arbetets tidiga stadium byggde vi in </w:t>
+      </w:r>
+      <w:proofErr w:type="spellStart"/>
+      <w:r>
+        <w:t>Banbuilder</w:t>
+      </w:r>
+      <w:proofErr w:type="spellEnd"/>
+      <w:r>
+        <w:t xml:space="preserve"> för granskning av den inmatade texten. Vi upptäckte att </w:t>
+      </w:r>
+      <w:proofErr w:type="spellStart"/>
+      <w:r>
+        <w:t>Banbuilder</w:t>
+      </w:r>
+      <w:proofErr w:type="spellEnd"/>
+      <w:r>
+        <w:t xml:space="preserve"> delvis hanterade </w:t>
       </w:r>
       <w:r>
         <w:t xml:space="preserve">bokstäver som, </w:t>
@@ -2618,11 +2837,16 @@
       </w:r>
     </w:p>
     <w:p>
+      <w:proofErr w:type="spellStart"/>
       <w:r>
         <w:t>B</w:t>
       </w:r>
       <w:r>
-        <w:t>anbuilders filtrering</w:t>
+        <w:t>anbuilders</w:t>
+      </w:r>
+      <w:proofErr w:type="spellEnd"/>
+      <w:r>
+        <w:t xml:space="preserve"> filtrering</w:t>
       </w:r>
       <w:r>
         <w:t xml:space="preserve"> använd</w:t>
@@ -2631,7 +2855,15 @@
         <w:t xml:space="preserve">er sig av reguljära uttryck för att hitta ord med utbytta bokstäver. </w:t>
       </w:r>
       <w:r>
-        <w:t>Detta gör det möjligt att i viss utsträckning hantera Leetspeek (där man bland annat byter ut en del bokstäver mot siffror eller andra tecken som har grafiska likheter</w:t>
+        <w:t xml:space="preserve">Detta gör det möjligt att i viss utsträckning hantera </w:t>
+      </w:r>
+      <w:proofErr w:type="spellStart"/>
+      <w:r>
+        <w:t>Leetspeek</w:t>
+      </w:r>
+      <w:proofErr w:type="spellEnd"/>
+      <w:r>
+        <w:t xml:space="preserve"> (där man bland annat byter ut en del bokstäver mot siffror eller andra tecken som har grafiska likheter</w:t>
       </w:r>
       <w:r>
         <w:t xml:space="preserve"> med det utbytta tecknet</w:t>
@@ -2646,7 +2878,15 @@
         <w:t>hitta uttryck som upprepas 0 eller flera gånger. Denna f</w:t>
       </w:r>
       <w:r>
-        <w:t xml:space="preserve">unktion finns inte i Banbuilder. </w:t>
+        <w:t xml:space="preserve">unktion finns inte i </w:t>
+      </w:r>
+      <w:proofErr w:type="spellStart"/>
+      <w:r>
+        <w:t>Banbuilder</w:t>
+      </w:r>
+      <w:proofErr w:type="spellEnd"/>
+      <w:r>
+        <w:t xml:space="preserve">. </w:t>
       </w:r>
     </w:p>
     <w:p>
@@ -2654,7 +2894,15 @@
         <w:t xml:space="preserve">Efter närmare undersökning av systemet konstaterade vi att det är extra </w:t>
       </w:r>
       <w:r>
-        <w:t xml:space="preserve">omständigt att ändra om Banbuilder för att få det att passa vårt arbete. Det finns flera </w:t>
+        <w:t xml:space="preserve">omständigt att ändra om </w:t>
+      </w:r>
+      <w:proofErr w:type="spellStart"/>
+      <w:r>
+        <w:t>Banbuilder</w:t>
+      </w:r>
+      <w:proofErr w:type="spellEnd"/>
+      <w:r>
+        <w:t xml:space="preserve"> för att få det att passa vårt arbete. Det finns flera </w:t>
       </w:r>
       <w:r>
         <w:t>anledningar</w:t>
@@ -2669,7 +2917,15 @@
         <w:t>. Dessutom är man tvungen att, på varje dator som används som webbserver för denna sida, installera extra funktioner. Exakt hur detta skulle ske, och implementeras i koden, var så pass komplicer</w:t>
       </w:r>
       <w:r>
-        <w:t xml:space="preserve">at att vi valde bort Banbuilder och istället skapade ett eget system. </w:t>
+        <w:t xml:space="preserve">at att vi valde bort </w:t>
+      </w:r>
+      <w:proofErr w:type="spellStart"/>
+      <w:r>
+        <w:t>Banbuilder</w:t>
+      </w:r>
+      <w:proofErr w:type="spellEnd"/>
+      <w:r>
+        <w:t xml:space="preserve"> och istället skapade ett eget system. </w:t>
       </w:r>
     </w:p>
     <w:p>
@@ -2802,14 +3058,27 @@
                             <w:r>
                               <w:t xml:space="preserve">Figur </w:t>
                             </w:r>
-                            <w:fldSimple w:instr=" SEQ Figur \* ARABIC ">
-                              <w:r>
-                                <w:rPr>
-                                  <w:noProof/>
-                                </w:rPr>
-                                <w:t>4</w:t>
-                              </w:r>
-                            </w:fldSimple>
+                            <w:r>
+                              <w:fldChar w:fldCharType="begin"/>
+                            </w:r>
+                            <w:r>
+                              <w:instrText xml:space="preserve"> SEQ Figur \* ARABIC </w:instrText>
+                            </w:r>
+                            <w:r>
+                              <w:fldChar w:fldCharType="separate"/>
+                            </w:r>
+                            <w:r>
+                              <w:rPr>
+                                <w:noProof/>
+                              </w:rPr>
+                              <w:t>4</w:t>
+                            </w:r>
+                            <w:r>
+                              <w:rPr>
+                                <w:noProof/>
+                              </w:rPr>
+                              <w:fldChar w:fldCharType="end"/>
+                            </w:r>
                             <w:r>
                               <w:t>: Mamma mu sågar</w:t>
                             </w:r>
@@ -2861,7 +3130,15 @@
         </mc:AlternateContent>
       </w:r>
       <w:r>
-        <w:t xml:space="preserve">Utöver textgranskningen har vi testat bildgranskning med utgångspunkt i Banbuilders bildgranskning. Även denna granskning byggdes in på en webbsida. </w:t>
+        <w:t xml:space="preserve">Utöver textgranskningen har vi testat bildgranskning med utgångspunkt i </w:t>
+      </w:r>
+      <w:proofErr w:type="spellStart"/>
+      <w:r>
+        <w:t>Banbuilders</w:t>
+      </w:r>
+      <w:proofErr w:type="spellEnd"/>
+      <w:r>
+        <w:t xml:space="preserve"> bildgranskning. Även denna granskning byggdes in på en webbsida. </w:t>
       </w:r>
       <w:r>
         <w:t>Denna granskning gör genom att jämföra färgerna i bilden med spektrum för hudfärger.</w:t>
@@ -2876,17 +3153,86 @@
         <w:t>m</w:t>
       </w:r>
       <w:r>
-        <w:t>met så att vi såg hur många procent som var hudfärgat  och så gav den svaren ”</w:t>
-      </w:r>
-      <w:r>
-        <w:t xml:space="preserve"> This image is most likely porn.</w:t>
+        <w:t xml:space="preserve">met så att vi såg hur många procent som var </w:t>
+      </w:r>
+      <w:proofErr w:type="gramStart"/>
+      <w:r>
+        <w:t>hudfärgat  och</w:t>
+      </w:r>
+      <w:proofErr w:type="gramEnd"/>
+      <w:r>
+        <w:t xml:space="preserve"> så gav den svaren ”</w:t>
+      </w:r>
+      <w:r>
+        <w:t xml:space="preserve"> </w:t>
+      </w:r>
+      <w:proofErr w:type="spellStart"/>
+      <w:r>
+        <w:t>This</w:t>
+      </w:r>
+      <w:proofErr w:type="spellEnd"/>
+      <w:r>
+        <w:t xml:space="preserve"> image is </w:t>
+      </w:r>
+      <w:proofErr w:type="spellStart"/>
+      <w:r>
+        <w:t>most</w:t>
+      </w:r>
+      <w:proofErr w:type="spellEnd"/>
+      <w:r>
+        <w:t xml:space="preserve"> </w:t>
+      </w:r>
+      <w:proofErr w:type="spellStart"/>
+      <w:r>
+        <w:t>likely</w:t>
+      </w:r>
+      <w:proofErr w:type="spellEnd"/>
+      <w:r>
+        <w:t xml:space="preserve"> </w:t>
+      </w:r>
+      <w:proofErr w:type="spellStart"/>
+      <w:r>
+        <w:t>porn</w:t>
+      </w:r>
+      <w:proofErr w:type="spellEnd"/>
+      <w:r>
+        <w:t>.</w:t>
       </w:r>
       <w:r>
         <w:t>” och ”</w:t>
       </w:r>
       <w:r>
-        <w:t xml:space="preserve"> This image is most likely not porn</w:t>
-      </w:r>
+        <w:t xml:space="preserve"> </w:t>
+      </w:r>
+      <w:proofErr w:type="spellStart"/>
+      <w:r>
+        <w:t>This</w:t>
+      </w:r>
+      <w:proofErr w:type="spellEnd"/>
+      <w:r>
+        <w:t xml:space="preserve"> image is </w:t>
+      </w:r>
+      <w:proofErr w:type="spellStart"/>
+      <w:r>
+        <w:t>most</w:t>
+      </w:r>
+      <w:proofErr w:type="spellEnd"/>
+      <w:r>
+        <w:t xml:space="preserve"> </w:t>
+      </w:r>
+      <w:proofErr w:type="spellStart"/>
+      <w:r>
+        <w:t>likely</w:t>
+      </w:r>
+      <w:proofErr w:type="spellEnd"/>
+      <w:r>
+        <w:t xml:space="preserve"> not </w:t>
+      </w:r>
+      <w:proofErr w:type="spellStart"/>
+      <w:r>
+        <w:t>porn</w:t>
+      </w:r>
+      <w:proofErr w:type="spellEnd"/>
       <w:r>
         <w:t>."</w:t>
       </w:r>
@@ -2897,7 +3243,15 @@
         <w:t xml:space="preserve">u bild så </w:t>
       </w:r>
       <w:r>
-        <w:t>gav den över 50% var hud färgad se figur 4.</w:t>
+        <w:t xml:space="preserve">gav den över </w:t>
+      </w:r>
+      <w:proofErr w:type="gramStart"/>
+      <w:r>
+        <w:t>50%</w:t>
+      </w:r>
+      <w:proofErr w:type="gramEnd"/>
+      <w:r>
+        <w:t xml:space="preserve"> var hud färgad se figur 4.</w:t>
       </w:r>
       <w:r>
         <w:br/>
@@ -3101,9 +3455,11 @@
             <w:tcW w:w="0" w:type="auto"/>
           </w:tcPr>
           <w:p>
+            <w:proofErr w:type="gramStart"/>
             <w:r>
               <w:t>50%</w:t>
             </w:r>
+            <w:proofErr w:type="gramEnd"/>
           </w:p>
         </w:tc>
         <w:tc>
@@ -3177,12 +3533,14 @@
             <w:tcW w:w="0" w:type="auto"/>
           </w:tcPr>
           <w:p>
+            <w:proofErr w:type="gramStart"/>
             <w:r>
               <w:t>46</w:t>
             </w:r>
             <w:r>
               <w:t>%</w:t>
             </w:r>
+            <w:proofErr w:type="gramEnd"/>
           </w:p>
         </w:tc>
       </w:tr>
@@ -3274,9 +3632,11 @@
             <w:tcW w:w="0" w:type="auto"/>
           </w:tcPr>
           <w:p>
+            <w:proofErr w:type="gramStart"/>
             <w:r>
               <w:t>0%</w:t>
             </w:r>
+            <w:proofErr w:type="gramEnd"/>
           </w:p>
         </w:tc>
         <w:tc>
@@ -3289,9 +3649,11 @@
             </w:r>
           </w:p>
           <w:p>
+            <w:proofErr w:type="spellStart"/>
             <w:r>
               <w:t>window</w:t>
             </w:r>
+            <w:proofErr w:type="spellEnd"/>
           </w:p>
         </w:tc>
         <w:tc>
@@ -3352,14 +3714,14 @@
             <w:tcW w:w="0" w:type="auto"/>
           </w:tcPr>
           <w:p>
+            <w:proofErr w:type="gramStart"/>
             <w:r>
               <w:t>69</w:t>
             </w:r>
-            <w:bookmarkStart w:id="9" w:name="_GoBack"/>
-            <w:bookmarkEnd w:id="9"/>
             <w:r>
               <w:t>%</w:t>
             </w:r>
+            <w:proofErr w:type="gramEnd"/>
           </w:p>
         </w:tc>
       </w:tr>
@@ -3451,12 +3813,14 @@
             <w:tcW w:w="0" w:type="auto"/>
           </w:tcPr>
           <w:p>
+            <w:proofErr w:type="gramStart"/>
             <w:r>
               <w:t>22</w:t>
             </w:r>
             <w:r>
               <w:t>%</w:t>
             </w:r>
+            <w:proofErr w:type="gramEnd"/>
           </w:p>
         </w:tc>
         <w:tc>
@@ -3566,6 +3930,7 @@
             <w:tcW w:w="0" w:type="auto"/>
           </w:tcPr>
           <w:p>
+            <w:proofErr w:type="gramStart"/>
             <w:r>
               <w:rPr>
                 <w:color w:val="000000"/>
@@ -3574,6 +3939,7 @@
               </w:rPr>
               <w:t>7%</w:t>
             </w:r>
+            <w:proofErr w:type="gramEnd"/>
           </w:p>
         </w:tc>
         <w:tc>
@@ -3714,6 +4080,7 @@
                 <w:szCs w:val="27"/>
               </w:rPr>
             </w:pPr>
+            <w:proofErr w:type="gramStart"/>
             <w:r>
               <w:rPr>
                 <w:color w:val="000000"/>
@@ -3730,6 +4097,7 @@
               </w:rPr>
               <w:t>%</w:t>
             </w:r>
+            <w:proofErr w:type="gramEnd"/>
           </w:p>
         </w:tc>
         <w:tc>
@@ -3884,6 +4252,7 @@
                 <w:szCs w:val="27"/>
               </w:rPr>
             </w:pPr>
+            <w:proofErr w:type="gramStart"/>
             <w:r>
               <w:rPr>
                 <w:color w:val="000000"/>
@@ -3900,6 +4269,7 @@
               </w:rPr>
               <w:t>%</w:t>
             </w:r>
+            <w:proofErr w:type="gramEnd"/>
           </w:p>
         </w:tc>
         <w:tc>
@@ -4048,6 +4418,7 @@
                 <w:szCs w:val="27"/>
               </w:rPr>
             </w:pPr>
+            <w:proofErr w:type="gramStart"/>
             <w:r>
               <w:rPr>
                 <w:color w:val="000000"/>
@@ -4064,6 +4435,7 @@
               </w:rPr>
               <w:t>%</w:t>
             </w:r>
+            <w:proofErr w:type="gramEnd"/>
           </w:p>
         </w:tc>
         <w:tc>
@@ -4204,6 +4576,7 @@
                 <w:szCs w:val="27"/>
               </w:rPr>
             </w:pPr>
+            <w:proofErr w:type="gramStart"/>
             <w:r>
               <w:rPr>
                 <w:color w:val="000000"/>
@@ -4220,6 +4593,7 @@
               </w:rPr>
               <w:t>%</w:t>
             </w:r>
+            <w:proofErr w:type="gramEnd"/>
           </w:p>
         </w:tc>
         <w:tc>
@@ -4271,12 +4645,12 @@
       <w:pPr>
         <w:pStyle w:val="Rubrik2"/>
       </w:pPr>
-      <w:bookmarkStart w:id="10" w:name="_Toc447625913"/>
+      <w:bookmarkStart w:id="9" w:name="_Toc447625913"/>
       <w:r>
         <w:lastRenderedPageBreak/>
         <w:t>Resultat</w:t>
       </w:r>
-      <w:bookmarkEnd w:id="10"/>
+      <w:bookmarkEnd w:id="9"/>
     </w:p>
     <w:p>
       <w:pPr>
@@ -4288,7 +4662,31 @@
     </w:p>
     <w:p>
       <w:r>
-        <w:t>Resultatet blev en applikation som är baserad på både egna idéer och idéer från Banbuilder. Koden är helt egenutvecklad med undantaget att vi tog ett stycke programkod från Banbuilder, den koden byter ut ”leetspeak”-tecken mot motsvarigheten i det svenska alfabetet</w:t>
+        <w:t xml:space="preserve">Resultatet blev en applikation som är baserad på både egna idéer och idéer från </w:t>
+      </w:r>
+      <w:proofErr w:type="spellStart"/>
+      <w:r>
+        <w:t>Banbuilder</w:t>
+      </w:r>
+      <w:proofErr w:type="spellEnd"/>
+      <w:r>
+        <w:t xml:space="preserve">. Koden är helt egenutvecklad med undantaget att vi tog ett stycke programkod från </w:t>
+      </w:r>
+      <w:proofErr w:type="spellStart"/>
+      <w:r>
+        <w:t>Banbuilder</w:t>
+      </w:r>
+      <w:proofErr w:type="spellEnd"/>
+      <w:r>
+        <w:t>, den koden byter ut ”</w:t>
+      </w:r>
+      <w:proofErr w:type="spellStart"/>
+      <w:r>
+        <w:t>leetspeak</w:t>
+      </w:r>
+      <w:proofErr w:type="spellEnd"/>
+      <w:r>
+        <w:t>”-tecken mot motsvarigheten i det svenska alfabetet</w:t>
       </w:r>
       <w:r>
         <w:t>. Den färdiga applikation</w:t>
@@ -4512,7 +4910,55 @@
           </w:tcPr>
           <w:p>
             <w:r>
-              <w:t xml:space="preserve">”Två personer som inte känner varandra så väl står och pratar på en fest och kommer in på yrken och sysselsättningar. ”Jaså, jobbar du med undertextning?” utbrister den ena. ”Vet du vad jag såg en gång? Att man hade översatt ’we have a lot of marines to feed’ med ’vi har många mariner att mata’. Är det inte pinsamt när det blir så fel?” Jo. Det man kan göra är att se till att förutsättningarna för dem som översätter och textar är så pass bra att risken för att fel ska uppstå är så liten som möjligt, samt ta ansvar för produktionen från början till slut. Det gör vi. Svenskt Medietext startades 2006 med ett klart och tydligt syfte: att se undertextare som en kvalificerad yrkesgrupp och översättning och textning som ett hantverk. Det innebär att vi sedan starten har prioriterat bra villkor och avtalsenliga löner för våra översättare och undertextare och tycker att kollektivavtal är en självklarhet. Vi låter alla översättningar granskas av en redaktör som tillsammans med </w:t>
+              <w:t>”Två personer som inte känner varandra så väl står och pratar på en fest och kommer in på yrken och sysselsättningar. ”Jaså, jobbar du med undertextning?” utbrister den ena. ”Vet du vad jag såg en gång? Att man hade översatt ’</w:t>
+            </w:r>
+            <w:proofErr w:type="spellStart"/>
+            <w:r>
+              <w:t>we</w:t>
+            </w:r>
+            <w:proofErr w:type="spellEnd"/>
+            <w:r>
+              <w:t xml:space="preserve"> </w:t>
+            </w:r>
+            <w:proofErr w:type="spellStart"/>
+            <w:r>
+              <w:t>have</w:t>
+            </w:r>
+            <w:proofErr w:type="spellEnd"/>
+            <w:r>
+              <w:t xml:space="preserve"> a </w:t>
+            </w:r>
+            <w:proofErr w:type="spellStart"/>
+            <w:r>
+              <w:t>lot</w:t>
+            </w:r>
+            <w:proofErr w:type="spellEnd"/>
+            <w:r>
+              <w:t xml:space="preserve"> </w:t>
+            </w:r>
+            <w:proofErr w:type="spellStart"/>
+            <w:r>
+              <w:t>of</w:t>
+            </w:r>
+            <w:proofErr w:type="spellEnd"/>
+            <w:r>
+              <w:t xml:space="preserve"> marines </w:t>
+            </w:r>
+            <w:proofErr w:type="spellStart"/>
+            <w:r>
+              <w:t>to</w:t>
+            </w:r>
+            <w:proofErr w:type="spellEnd"/>
+            <w:r>
+              <w:t xml:space="preserve"> </w:t>
+            </w:r>
+            <w:proofErr w:type="spellStart"/>
+            <w:r>
+              <w:t>feed</w:t>
+            </w:r>
+            <w:proofErr w:type="spellEnd"/>
+            <w:r>
+              <w:t xml:space="preserve">’ med ’vi har många mariner att mata’. Är det inte pinsamt när det blir så fel?” Jo. Det man kan göra är att se till att förutsättningarna för dem som översätter och textar är så pass bra att risken för att fel ska uppstå är så liten som möjligt, samt ta ansvar för produktionen från början till slut. Det gör vi. Svenskt Medietext startades 2006 med ett klart och tydligt syfte: att se undertextare som en kvalificerad yrkesgrupp och översättning och textning som ett hantverk. Det innebär att vi sedan starten har prioriterat bra villkor och avtalsenliga löner för våra översättare och undertextare och tycker att kollektivavtal är en självklarhet. Vi låter alla översättningar granskas av en redaktör som tillsammans med </w:t>
             </w:r>
             <w:r>
               <w:lastRenderedPageBreak/>
@@ -4556,8 +5002,13 @@
             <w:tcW w:w="6959" w:type="dxa"/>
           </w:tcPr>
           <w:p>
-            <w:r>
-              <w:t>” Du din idiot, dig ska jag döda. Din brevlåda ska jag spränga. Din mamma ska jag döda. ”</w:t>
+            <w:proofErr w:type="gramStart"/>
+            <w:r>
+              <w:t>” Du</w:t>
+            </w:r>
+            <w:proofErr w:type="gramEnd"/>
+            <w:r>
+              <w:t xml:space="preserve"> din idiot, dig ska jag döda. Din brevlåda ska jag spränga. Din mamma ska jag döda. ”</w:t>
             </w:r>
           </w:p>
         </w:tc>
@@ -4594,8 +5045,13 @@
             <w:tcW w:w="6959" w:type="dxa"/>
           </w:tcPr>
           <w:p>
-            <w:r>
-              <w:t>” Jag har en lam lama som är fantastiskt fin. Den äter gräs hela dagarna till skillnad från dig. Du röker gräs hela dagarna. ”</w:t>
+            <w:proofErr w:type="gramStart"/>
+            <w:r>
+              <w:t>” Jag</w:t>
+            </w:r>
+            <w:proofErr w:type="gramEnd"/>
+            <w:r>
+              <w:t xml:space="preserve"> har en lam lama som är fantastiskt fin. Den äter gräs hela dagarna till skillnad från dig. Du röker gräs hela dagarna. ”</w:t>
             </w:r>
           </w:p>
           <w:p/>
@@ -4633,8 +5089,21 @@
             <w:tcW w:w="6959" w:type="dxa"/>
           </w:tcPr>
           <w:p>
-            <w:r>
-              <w:t>” Göken Göran gökade en gök. Göken gillade att göka Görans gök Gösta med Göran. Gökade göken göran?”</w:t>
+            <w:proofErr w:type="gramStart"/>
+            <w:r>
+              <w:t>” Göken</w:t>
+            </w:r>
+            <w:proofErr w:type="gramEnd"/>
+            <w:r>
+              <w:t xml:space="preserve"> Göran gökade en gök. Göken gillade att göka Görans gök Gösta med Göran. Gökade göken </w:t>
+            </w:r>
+            <w:proofErr w:type="spellStart"/>
+            <w:r>
+              <w:t>göran</w:t>
+            </w:r>
+            <w:proofErr w:type="spellEnd"/>
+            <w:r>
+              <w:t>?”</w:t>
             </w:r>
           </w:p>
           <w:p/>
@@ -4672,8 +5141,13 @@
             <w:tcW w:w="6959" w:type="dxa"/>
           </w:tcPr>
           <w:p>
-            <w:r>
-              <w:t>” För i helvete, vilket jävla fanskap kom på detta?”</w:t>
+            <w:proofErr w:type="gramStart"/>
+            <w:r>
+              <w:t>” För</w:t>
+            </w:r>
+            <w:proofErr w:type="gramEnd"/>
+            <w:r>
+              <w:t xml:space="preserve"> i helvete, vilket jävla fanskap kom på detta?”</w:t>
             </w:r>
           </w:p>
         </w:tc>
@@ -4710,8 +5184,13 @@
             <w:tcW w:w="6959" w:type="dxa"/>
           </w:tcPr>
           <w:p>
-            <w:r>
-              <w:t>” Du är en jävelskapande gubbe.”</w:t>
+            <w:proofErr w:type="gramStart"/>
+            <w:r>
+              <w:t>” Du</w:t>
+            </w:r>
+            <w:proofErr w:type="gramEnd"/>
+            <w:r>
+              <w:t xml:space="preserve"> är en jävelskapande gubbe.”</w:t>
             </w:r>
           </w:p>
         </w:tc>
@@ -4748,8 +5227,18 @@
             <w:tcW w:w="6959" w:type="dxa"/>
           </w:tcPr>
           <w:p>
-            <w:r>
-              <w:t>” Jääävlar vad trevligt vi hade det. ”</w:t>
+            <w:proofErr w:type="gramStart"/>
+            <w:r>
+              <w:t xml:space="preserve">” </w:t>
+            </w:r>
+            <w:proofErr w:type="spellStart"/>
+            <w:r>
+              <w:t>Jääävlar</w:t>
+            </w:r>
+            <w:proofErr w:type="spellEnd"/>
+            <w:proofErr w:type="gramEnd"/>
+            <w:r>
+              <w:t xml:space="preserve"> vad trevligt vi hade det. ”</w:t>
             </w:r>
           </w:p>
           <w:p/>
@@ -4887,147 +5376,180 @@
       <w:pPr>
         <w:pStyle w:val="Rubrik2"/>
       </w:pPr>
-      <w:bookmarkStart w:id="11" w:name="_Toc447625914"/>
+      <w:bookmarkStart w:id="10" w:name="_Toc447625914"/>
       <w:r>
         <w:lastRenderedPageBreak/>
         <w:t>R</w:t>
       </w:r>
       <w:r>
         <w:t>esultatdiskussion</w:t>
+      </w:r>
+      <w:bookmarkEnd w:id="10"/>
+    </w:p>
+    <w:p>
+      <w:r>
+        <w:t xml:space="preserve"> </w:t>
+      </w:r>
+      <w:r>
+        <w:t>Det program som vi har utvecklat klarar av att identifiera ord i användargenererade texter. Det kräver dock att man på förhand har listat de ord som den ska söka efter oc</w:t>
+      </w:r>
+      <w:r>
+        <w:t xml:space="preserve">h att även </w:t>
+      </w:r>
+      <w:r>
+        <w:t>ordlistan med ”alla” svenska ord är uppdaterad med nytillkomna ord. Den klarar i</w:t>
+      </w:r>
+      <w:r>
+        <w:t xml:space="preserve"> </w:t>
+      </w:r>
+      <w:r>
+        <w:t xml:space="preserve">dagsläget inte heller av engelska ord, eftersom ordlistorna enbart innehåller svenska ord. </w:t>
+      </w:r>
+    </w:p>
+    <w:p>
+      <w:r>
+        <w:t>Porgrammet saknar möjligheten att tolka ord där bokstäver upprepas fler gånger i ett ord för att lura systemet. Den klarar inte heller av felstavningar. Däremot är det möjligt för den att tolka ”</w:t>
+      </w:r>
+      <w:proofErr w:type="spellStart"/>
+      <w:r>
+        <w:t>leetspeek</w:t>
+      </w:r>
+      <w:proofErr w:type="spellEnd"/>
+      <w:r>
+        <w:t>”,</w:t>
+      </w:r>
+      <w:r>
+        <w:t xml:space="preserve"> </w:t>
+      </w:r>
+      <w:r>
+        <w:t>i en viss utsträckning. Det förutsätter en inte för komplex ”</w:t>
+      </w:r>
+      <w:proofErr w:type="spellStart"/>
+      <w:r>
+        <w:t>leetspeek</w:t>
+      </w:r>
+      <w:proofErr w:type="spellEnd"/>
+      <w:r>
+        <w:t xml:space="preserve">”-text och att de </w:t>
+      </w:r>
+      <w:r>
+        <w:t>utbytta tecknen följer de fördefinierade reguljära uttryck-strängarna.</w:t>
+      </w:r>
+    </w:p>
+    <w:p>
+      <w:r>
+        <w:t>Bildgranskningen är inte pålitlig utan g</w:t>
+      </w:r>
+      <w:r>
+        <w:t>er mycket missvisande</w:t>
+      </w:r>
+      <w:r>
+        <w:t xml:space="preserve"> </w:t>
+      </w:r>
+      <w:r>
+        <w:t>e</w:t>
+      </w:r>
+      <w:r>
+        <w:t xml:space="preserve">ftersom att den går på färg så kan </w:t>
+      </w:r>
+      <w:r>
+        <w:t>till exempel en</w:t>
+      </w:r>
+      <w:r>
+        <w:t xml:space="preserve"> svartvit bild lura systemet och därför </w:t>
+      </w:r>
+      <w:r>
+        <w:t>godkänner bilder som den inte borde</w:t>
+      </w:r>
+      <w:r>
+        <w:t xml:space="preserve">.  </w:t>
+      </w:r>
+      <w:r>
+        <w:t xml:space="preserve">Detta är </w:t>
+      </w:r>
+      <w:r>
+        <w:t>alltså</w:t>
+      </w:r>
+      <w:r>
+        <w:t xml:space="preserve"> en väldig opålitlig </w:t>
+      </w:r>
+      <w:r>
+        <w:t>granskare.</w:t>
+      </w:r>
+    </w:p>
+    <w:p>
+      <w:pPr>
+        <w:pStyle w:val="Rubrik2"/>
+      </w:pPr>
+      <w:bookmarkStart w:id="11" w:name="_Toc447625915"/>
+      <w:r>
+        <w:t>Metoddiskussion</w:t>
       </w:r>
       <w:bookmarkEnd w:id="11"/>
     </w:p>
     <w:p>
       <w:r>
-        <w:t xml:space="preserve"> </w:t>
-      </w:r>
-      <w:r>
-        <w:t>Det program som vi har utvecklat klarar av att identifiera ord i användargenererade texter. Det kräver dock att man på förhand har listat de ord som den ska söka efter oc</w:t>
-      </w:r>
-      <w:r>
-        <w:t xml:space="preserve">h att även </w:t>
-      </w:r>
-      <w:r>
-        <w:t>ordlistan med ”alla” svenska ord är uppdaterad med nytillkomna ord. Den klarar i</w:t>
-      </w:r>
-      <w:r>
-        <w:t xml:space="preserve"> </w:t>
-      </w:r>
-      <w:r>
-        <w:t xml:space="preserve">dagsläget inte heller av engelska ord, eftersom ordlistorna enbart innehåller svenska ord. </w:t>
+        <w:t>Det slutgiltiga systemet är inte</w:t>
+      </w:r>
+      <w:r>
+        <w:t xml:space="preserve"> perfekt. Det saknar en del funktioner. </w:t>
+      </w:r>
+      <w:r>
+        <w:t xml:space="preserve">Skulle vi ha genomfört detta arbete i full skala hade vi utgått från autentiska exempel på hatkommentarer och olämpligt beteende på internet. Vi hade undersökt möjligheten att låta en testgrupp testa systemet och låta deras språk och ordval bidra till systemets granskning. </w:t>
       </w:r>
     </w:p>
     <w:p>
-      <w:r>
-        <w:t>Porgrammet saknar möjligheten att tolka ord där bokstäver upprepas fler gånger i ett ord för att lura systemet. Den klarar inte heller av felstavningar. Däremot är det möjligt för den att tolka ”leetspeek”,</w:t>
-      </w:r>
-      <w:r>
-        <w:t xml:space="preserve"> </w:t>
-      </w:r>
-      <w:r>
-        <w:t xml:space="preserve">i en viss utsträckning. Det förutsätter en inte för komplex ”leetspeek”-text och att de </w:t>
-      </w:r>
-      <w:r>
-        <w:t>utbytta tecknen följer de fördefinierade reguljära uttryck-strängarna.</w:t>
-      </w:r>
-    </w:p>
-    <w:p>
-      <w:r>
-        <w:t>Bildgranskningen är inte pålitlig utan g</w:t>
-      </w:r>
-      <w:r>
-        <w:t>er mycket missvisande</w:t>
-      </w:r>
-      <w:r>
-        <w:t xml:space="preserve"> </w:t>
-      </w:r>
-      <w:r>
-        <w:t>e</w:t>
-      </w:r>
-      <w:r>
-        <w:t xml:space="preserve">ftersom att den går på färg så kan </w:t>
-      </w:r>
-      <w:r>
-        <w:t>till exempel en</w:t>
-      </w:r>
-      <w:r>
-        <w:t xml:space="preserve"> svartvit bild lura systemet och därför </w:t>
-      </w:r>
-      <w:r>
-        <w:t>godkänner bilder som den inte borde</w:t>
-      </w:r>
-      <w:r>
-        <w:t xml:space="preserve">.  </w:t>
-      </w:r>
-      <w:r>
-        <w:t xml:space="preserve">Detta är </w:t>
-      </w:r>
-      <w:r>
-        <w:t>alltså</w:t>
-      </w:r>
-      <w:r>
-        <w:t xml:space="preserve"> en väldig opålitlig </w:t>
-      </w:r>
-      <w:r>
-        <w:t>granskare.</w:t>
-      </w:r>
-    </w:p>
-    <w:p>
-      <w:pPr>
-        <w:pStyle w:val="Rubrik2"/>
-      </w:pPr>
-      <w:bookmarkStart w:id="12" w:name="_Toc447625915"/>
-      <w:r>
-        <w:t>Metoddiskussion</w:t>
+      <w:pPr>
+        <w:pStyle w:val="Rubrik1"/>
+      </w:pPr>
+      <w:bookmarkStart w:id="12" w:name="_Toc447625916"/>
+      <w:r>
+        <w:lastRenderedPageBreak/>
+        <w:t>S</w:t>
+      </w:r>
+      <w:r>
+        <w:t>lutsatser</w:t>
       </w:r>
       <w:bookmarkEnd w:id="12"/>
     </w:p>
     <w:p>
       <w:r>
-        <w:t>Det slutgiltiga systemet är inte</w:t>
-      </w:r>
-      <w:r>
-        <w:t xml:space="preserve"> perfekt. Det saknar en del funktioner. </w:t>
-      </w:r>
-      <w:r>
-        <w:t xml:space="preserve">Skulle vi ha genomfört detta arbete i full skala hade vi utgått från autentiska exempel på hatkommentarer och olämpligt beteende på internet. Vi hade undersökt möjligheten att låta en testgrupp testa systemet och låta deras språk och ordval bidra till systemets granskning. </w:t>
+        <w:t>Det är till viss del möjligt att filtrera bort ord, som till exempel svordomar, men det kan bli komplicerat då det kräver att man på förhand har byggt systemet så att det hanterar språkliga variationer. När det kommer till filtrering av bilder är det nästan omöjligt att göra ett system med ett felsäkert resultat.</w:t>
       </w:r>
     </w:p>
     <w:p>
       <w:pPr>
-        <w:pStyle w:val="Rubrik1"/>
-      </w:pPr>
-      <w:bookmarkStart w:id="13" w:name="_Toc447625916"/>
-      <w:r>
-        <w:lastRenderedPageBreak/>
-        <w:t>S</w:t>
-      </w:r>
-      <w:r>
-        <w:t>lutsatser</w:t>
+        <w:pStyle w:val="Rubrik2"/>
+      </w:pPr>
+      <w:bookmarkStart w:id="13" w:name="_Toc447625917"/>
+      <w:r>
+        <w:t>Egna reflektioner</w:t>
       </w:r>
       <w:bookmarkEnd w:id="13"/>
+      <w:r>
+        <w:t xml:space="preserve"> </w:t>
+      </w:r>
     </w:p>
     <w:p>
       <w:r>
-        <w:t xml:space="preserve">Har ni arbetat utifrån frågeställningar som skall besvaras finns de med här som slutsatser. </w:t>
-      </w:r>
+        <w:t>Ni bör ha med en underrubrik med reflektioner där ni själva skriver hur ni har uppfattat arbetet, vad som har varit svårt och vad som har fungerat bra. Skriv också vad ni upplever att ni har lärt er.</w:t>
+      </w:r>
+    </w:p>
+    <w:p/>
+    <w:p/>
+    <w:p>
+      <w:r>
+        <w:t xml:space="preserve">Arbetet har varit roligt och lärorikt. Det har fungerat bra att </w:t>
+      </w:r>
+      <w:r>
+        <w:t xml:space="preserve">arbeta tillsammans. </w:t>
+      </w:r>
+      <w:bookmarkStart w:id="14" w:name="_GoBack"/>
+      <w:bookmarkEnd w:id="14"/>
     </w:p>
     <w:p>
-      <w:pPr>
-        <w:pStyle w:val="Rubrik2"/>
-      </w:pPr>
-      <w:bookmarkStart w:id="14" w:name="_Toc447625917"/>
-      <w:r>
-        <w:t>Egna reflektioner</w:t>
-      </w:r>
-      <w:bookmarkEnd w:id="14"/>
-      <w:r>
-        <w:t xml:space="preserve"> </w:t>
-      </w:r>
-    </w:p>
-    <w:p>
-      <w:r>
-        <w:t>Ni bör ha med en underrubrik med reflektioner där ni själva skriver hur ni har uppfattat arbetet, vad som har varit svårt och vad som har fungerat bra. Skriv också vad ni upplever att ni har lärt er.</w:t>
+      <w:r>
+        <w:t>Vi tycker att det har fungerat bra att ha avstämningspunkter under arbetets gång, med tydliga delmål i arbetet för varje avstämningspunkt.</w:t>
       </w:r>
     </w:p>
     <w:p/>
@@ -5049,6 +5571,7 @@
           <w:docPartUnique/>
         </w:docPartObj>
       </w:sdtPr>
+      <w:sdtEndPr/>
       <w:sdtContent>
         <w:p>
           <w:pPr>
@@ -5069,6 +5592,7 @@
             <w:id w:val="111145805"/>
             <w:bibliography/>
           </w:sdtPr>
+          <w:sdtEndPr/>
           <w:sdtContent>
             <w:p>
               <w:pPr>
@@ -5350,6 +5874,7 @@
         <w:docPartUnique/>
       </w:docPartObj>
     </w:sdtPr>
+    <w:sdtEndPr/>
     <w:sdtContent>
       <w:p>
         <w:pPr>
@@ -5377,6 +5902,7 @@
         <w:docPartUnique/>
       </w:docPartObj>
     </w:sdtPr>
+    <w:sdtEndPr/>
     <w:sdtContent>
       <w:p>
         <w:pPr>
@@ -5396,7 +5922,7 @@
           <w:rPr>
             <w:noProof/>
           </w:rPr>
-          <w:t>5</w:t>
+          <w:t>9</w:t>
         </w:r>
         <w:r>
           <w:rPr>
@@ -9089,7 +9615,7 @@
 </file>
 
 <file path=customXml/itemProps1.xml><?xml version="1.0" encoding="utf-8"?>
-<ds:datastoreItem xmlns:ds="http://schemas.openxmlformats.org/officeDocument/2006/customXml" ds:itemID="{B580E7C0-3A3E-4234-9817-60B623BE4314}">
+<ds:datastoreItem xmlns:ds="http://schemas.openxmlformats.org/officeDocument/2006/customXml" ds:itemID="{8DF34EE2-62B4-47F2-93FB-A843EF5A0440}">
   <ds:schemaRefs>
     <ds:schemaRef ds:uri="http://schemas.openxmlformats.org/officeDocument/2006/bibliography"/>
   </ds:schemaRefs>

</xml_diff>

<commit_message>
Kolla igenom abstract, sammanfattning färdig :sandal:
</commit_message>
<xml_diff>
--- a/Automatisk filtrering NY.docx
+++ b/Automatisk filtrering NY.docx
@@ -76,10 +76,16 @@
         <w:rPr>
           <w:rFonts w:asciiTheme="minorHAnsi" w:hAnsiTheme="minorHAnsi"/>
         </w:rPr>
-        <w:t>Programvara som granskar användargenererat</w:t>
-      </w:r>
-      <w:bookmarkStart w:id="0" w:name="_GoBack"/>
-      <w:bookmarkEnd w:id="0"/>
+        <w:t xml:space="preserve">Programvara som granskar </w:t>
+      </w:r>
+      <w:proofErr w:type="spellStart"/>
+      <w:r>
+        <w:rPr>
+          <w:rFonts w:asciiTheme="minorHAnsi" w:hAnsiTheme="minorHAnsi"/>
+        </w:rPr>
+        <w:t>användargenererat</w:t>
+      </w:r>
+      <w:proofErr w:type="spellEnd"/>
       <w:r>
         <w:rPr>
           <w:rFonts w:asciiTheme="minorHAnsi" w:hAnsiTheme="minorHAnsi"/>
@@ -156,8 +162,16 @@
         <w:rPr>
           <w:rFonts w:eastAsia="Times New Roman" w:cs="Times New Roman"/>
         </w:rPr>
-        <w:t>Handledare: Sven Terlegård</w:t>
-      </w:r>
+        <w:t xml:space="preserve">Handledare: Sven </w:t>
+      </w:r>
+      <w:proofErr w:type="spellStart"/>
+      <w:r>
+        <w:rPr>
+          <w:rFonts w:eastAsia="Times New Roman" w:cs="Times New Roman"/>
+        </w:rPr>
+        <w:t>Terlegård</w:t>
+      </w:r>
+      <w:proofErr w:type="spellEnd"/>
     </w:p>
     <w:p>
       <w:pPr>
@@ -211,10 +225,127 @@
     </w:p>
     <w:p>
       <w:r>
-        <w:t xml:space="preserve">I detta arbete undersöks möjligheten att låta ett datorsystem granska användargenererat innehåll före publicering på internet. Utgångspunkten för arbetet var att effektivisera annonsgranskning på annonssidor som till exempel Blocket, som idag helt granskar sina annonser manuellt. Målet med arbetet var att utveckla ett webbaserat system som automtiskt granskar text och bild som en användare lägger upp för att göra granskningsprocessen mer effektiv. </w:t>
+        <w:t xml:space="preserve">I detta arbete undersöks möjligheten att låta ett datorsystem granska </w:t>
+      </w:r>
+      <w:proofErr w:type="spellStart"/>
+      <w:r>
+        <w:t>användargenererat</w:t>
+      </w:r>
+      <w:proofErr w:type="spellEnd"/>
+      <w:r>
+        <w:t xml:space="preserve"> innehåll före publicering på internet. Utgångspunkten för arbetet var att effektivisera annonsgranskning på annonssidor som till exempel Blocket, som idag </w:t>
+      </w:r>
+      <w:r>
+        <w:t>enbart</w:t>
+      </w:r>
+      <w:r>
+        <w:t xml:space="preserve"> granskar sina annonser manuellt.</w:t>
+      </w:r>
+      <w:r>
+        <w:t xml:space="preserve"> Anledningen till det är att Blocket har valt bort automatiska granskningssystem för att de som </w:t>
+      </w:r>
+      <w:r>
+        <w:t>tidigare har testats</w:t>
+      </w:r>
+      <w:r>
+        <w:t xml:space="preserve"> inte uppfyller deras höga krav.</w:t>
+      </w:r>
+      <w:r>
+        <w:t xml:space="preserve"> Målet med arbetet var att utveckla ett webbaserat system som autom</w:t>
+      </w:r>
+      <w:r>
+        <w:t>a</w:t>
+      </w:r>
+      <w:r>
+        <w:t>tiskt granskar text och bild som en användare lägger upp</w:t>
+      </w:r>
+      <w:r>
+        <w:t>. Syftet är</w:t>
+      </w:r>
+      <w:r>
+        <w:t xml:space="preserve"> att göra granskningsprocessen mer effektiv. </w:t>
       </w:r>
     </w:p>
     <w:p>
+      <w:r>
+        <w:t>Vi använde oss av tekniker från olika befintliga system för att utveckla en applikation i skriptspråket PHP. Vi började med att skapa en hemsida för att testa granskningssy</w:t>
+      </w:r>
+      <w:r>
+        <w:t xml:space="preserve">stemet </w:t>
+      </w:r>
+      <w:proofErr w:type="spellStart"/>
+      <w:r>
+        <w:t>Banbuilder</w:t>
+      </w:r>
+      <w:proofErr w:type="spellEnd"/>
+      <w:r>
+        <w:t xml:space="preserve">, </w:t>
+      </w:r>
+      <w:r>
+        <w:t>för att sedan ta ett stycke kod innehållande reguljära uttryck för att identifiera så kallat ”</w:t>
+      </w:r>
+      <w:proofErr w:type="spellStart"/>
+      <w:r>
+        <w:t>leetspeek</w:t>
+      </w:r>
+      <w:proofErr w:type="spellEnd"/>
+      <w:r>
+        <w:t>” och lägga in i de</w:t>
+      </w:r>
+      <w:r>
+        <w:t>n</w:t>
+      </w:r>
+      <w:r>
+        <w:t xml:space="preserve"> egenutvecklade applikationen. S</w:t>
+      </w:r>
+      <w:r>
+        <w:t xml:space="preserve">edan skapades en ordlista innehållande fula ord och en ordlista som innehåller de flesta svenska ord, en svensk ordlista. </w:t>
+      </w:r>
+      <w:r>
+        <w:t>Den färdiga applikationen använder sig av ordlistorna för att hitta olämplig text och visade sig fungera ganska bra förutom vissa brister som till exempel att den inte kan filtrera bort text innehållande felstavade fula ord. Det kan behövas en manuell granskare som</w:t>
+      </w:r>
+      <w:r>
+        <w:t xml:space="preserve"> komplement till applikationen.</w:t>
+      </w:r>
+    </w:p>
+    <w:p>
+      <w:r>
+        <w:t xml:space="preserve">Bildgranskningen började vi utveckla genom att </w:t>
+      </w:r>
+      <w:r>
+        <w:t xml:space="preserve">testa </w:t>
+      </w:r>
+      <w:proofErr w:type="spellStart"/>
+      <w:r>
+        <w:t>Banbuilders</w:t>
+      </w:r>
+      <w:proofErr w:type="spellEnd"/>
+      <w:r>
+        <w:t xml:space="preserve"> in</w:t>
+      </w:r>
+      <w:r>
+        <w:t xml:space="preserve">byggda bildgranskning men den visade ha många brister, därför utvecklade vi vår </w:t>
+      </w:r>
+      <w:r>
+        <w:t>egen</w:t>
+      </w:r>
+      <w:r>
+        <w:t xml:space="preserve"> bildgranskning men även den hade brister och visade sig vara alltför missvisand</w:t>
+      </w:r>
+      <w:r>
+        <w:t xml:space="preserve">e för att användas i praktiken. </w:t>
+      </w:r>
+      <w:r>
+        <w:t>Att gransk</w:t>
+      </w:r>
+      <w:r>
+        <w:t>a bilder automatiskt är komplext</w:t>
+      </w:r>
+      <w:r>
+        <w:t>. Det är enkelt att lura systemet att acceptera olämpliga bilder genom att ändra färgskalan i bilden och den gav allt för många falsklarm.</w:t>
+      </w:r>
+    </w:p>
+    <w:p>
       <w:pPr>
         <w:pStyle w:val="Rubrik1ejinnehllsfrt"/>
         <w:rPr>
@@ -239,34 +370,627 @@
         <w:rPr>
           <w:lang w:val="en-GB"/>
         </w:rPr>
-        <w:t>A short summary</w:t>
+        <w:t xml:space="preserve">In this work, the </w:t>
       </w:r>
       <w:r>
         <w:rPr>
           <w:lang w:val="en-GB"/>
         </w:rPr>
-        <w:t xml:space="preserve"> in English </w:t>
+        <w:t>outcome</w:t>
       </w:r>
       <w:r>
         <w:rPr>
           <w:lang w:val="en-GB"/>
         </w:rPr>
-        <w:t xml:space="preserve">of the </w:t>
-      </w:r>
+        <w:t xml:space="preserve"> of letting a </w:t>
+      </w:r>
+      <w:proofErr w:type="gramStart"/>
       <w:r>
         <w:rPr>
           <w:lang w:val="en-GB"/>
         </w:rPr>
-        <w:t>report. Approximately ½ page. The reader should be able to quickly grasp the main content of the report.</w:t>
+        <w:t xml:space="preserve">computer system </w:t>
+      </w:r>
+      <w:r>
+        <w:rPr>
+          <w:lang w:val="en-GB"/>
+        </w:rPr>
+        <w:t>re</w:t>
+      </w:r>
+      <w:r>
+        <w:rPr>
+          <w:lang w:val="en-GB"/>
+        </w:rPr>
+        <w:t>view user</w:t>
+      </w:r>
+      <w:proofErr w:type="gramEnd"/>
+      <w:r>
+        <w:rPr>
+          <w:lang w:val="en-GB"/>
+        </w:rPr>
+        <w:t xml:space="preserve"> generated content before publishing on the Internet</w:t>
+      </w:r>
+      <w:r>
+        <w:rPr>
+          <w:lang w:val="en-GB"/>
+        </w:rPr>
+        <w:t xml:space="preserve"> is examined</w:t>
+      </w:r>
+      <w:r>
+        <w:rPr>
+          <w:lang w:val="en-GB"/>
+        </w:rPr>
+        <w:t xml:space="preserve">. The starting point for this work was to </w:t>
+      </w:r>
+      <w:proofErr w:type="spellStart"/>
+      <w:r>
+        <w:rPr>
+          <w:lang w:val="en-GB"/>
+        </w:rPr>
+        <w:t>effectivize</w:t>
+      </w:r>
+      <w:proofErr w:type="spellEnd"/>
+      <w:r>
+        <w:rPr>
+          <w:lang w:val="en-GB"/>
+        </w:rPr>
+        <w:t xml:space="preserve"> the ad</w:t>
+      </w:r>
+      <w:r>
+        <w:rPr>
+          <w:lang w:val="en-GB"/>
+        </w:rPr>
+        <w:t>vertisement</w:t>
+      </w:r>
+      <w:r>
+        <w:rPr>
+          <w:lang w:val="en-GB"/>
+        </w:rPr>
+        <w:t xml:space="preserve"> review of advertising pages such as </w:t>
+      </w:r>
+      <w:proofErr w:type="spellStart"/>
+      <w:r>
+        <w:rPr>
+          <w:lang w:val="en-GB"/>
+        </w:rPr>
+        <w:t>Blocket</w:t>
+      </w:r>
+      <w:proofErr w:type="spellEnd"/>
+      <w:r>
+        <w:rPr>
+          <w:lang w:val="en-GB"/>
+        </w:rPr>
+        <w:t>,</w:t>
+      </w:r>
+      <w:r>
+        <w:rPr>
+          <w:lang w:val="en-GB"/>
+        </w:rPr>
+        <w:t xml:space="preserve"> which</w:t>
+      </w:r>
+      <w:r>
+        <w:rPr>
+          <w:lang w:val="en-GB"/>
+        </w:rPr>
+        <w:t xml:space="preserve"> currently only review</w:t>
+      </w:r>
+      <w:r>
+        <w:rPr>
+          <w:lang w:val="en-GB"/>
+        </w:rPr>
+        <w:t>s</w:t>
+      </w:r>
+      <w:r>
+        <w:rPr>
+          <w:lang w:val="en-GB"/>
+        </w:rPr>
+        <w:t xml:space="preserve"> their ads manually. The reason for this is that the </w:t>
+      </w:r>
+      <w:proofErr w:type="spellStart"/>
+      <w:r>
+        <w:rPr>
+          <w:lang w:val="en-GB"/>
+        </w:rPr>
+        <w:t>Blocket</w:t>
+      </w:r>
+      <w:proofErr w:type="spellEnd"/>
+      <w:r>
+        <w:rPr>
+          <w:lang w:val="en-GB"/>
+        </w:rPr>
+        <w:t xml:space="preserve"> has opted out of</w:t>
+      </w:r>
+      <w:r>
+        <w:rPr>
+          <w:lang w:val="en-GB"/>
+        </w:rPr>
+        <w:t xml:space="preserve"> automatic inspection systems because</w:t>
+      </w:r>
+      <w:r>
+        <w:rPr>
+          <w:lang w:val="en-GB"/>
+        </w:rPr>
+        <w:t xml:space="preserve"> those that </w:t>
+      </w:r>
+      <w:r>
+        <w:rPr>
+          <w:lang w:val="en-GB"/>
+        </w:rPr>
+        <w:t xml:space="preserve">previously </w:t>
+      </w:r>
+      <w:proofErr w:type="gramStart"/>
+      <w:r>
+        <w:rPr>
+          <w:lang w:val="en-GB"/>
+        </w:rPr>
+        <w:t>have been tested</w:t>
+      </w:r>
+      <w:proofErr w:type="gramEnd"/>
+      <w:r>
+        <w:rPr>
+          <w:lang w:val="en-GB"/>
+        </w:rPr>
+        <w:t xml:space="preserve"> do</w:t>
+      </w:r>
+      <w:r>
+        <w:rPr>
+          <w:lang w:val="en-GB"/>
+        </w:rPr>
+        <w:t xml:space="preserve"> not meet their high standards. The aim of this work was to develop a web-based system that </w:t>
+      </w:r>
+      <w:r>
+        <w:rPr>
+          <w:lang w:val="en-GB"/>
+        </w:rPr>
+        <w:t>automatically</w:t>
+      </w:r>
+      <w:r>
+        <w:rPr>
+          <w:lang w:val="en-GB"/>
+        </w:rPr>
+        <w:t xml:space="preserve"> exa</w:t>
+      </w:r>
+      <w:r>
+        <w:rPr>
+          <w:lang w:val="en-GB"/>
+        </w:rPr>
+        <w:t>mines user-created text and images</w:t>
+      </w:r>
+      <w:r>
+        <w:rPr>
+          <w:lang w:val="en-GB"/>
+        </w:rPr>
+        <w:t>. The aim is to make the review process more efficient.</w:t>
       </w:r>
     </w:p>
     <w:p>
       <w:pPr>
         <w:rPr>
+          <w:lang w:val="en-GB"/>
+        </w:rPr>
+      </w:pPr>
+      <w:r>
+        <w:rPr>
+          <w:lang w:val="en-GB"/>
+        </w:rPr>
+        <w:t xml:space="preserve">We used techniques from various </w:t>
+      </w:r>
+      <w:r>
+        <w:rPr>
+          <w:lang w:val="en-GB"/>
+        </w:rPr>
+        <w:t>existing</w:t>
+      </w:r>
+      <w:r>
+        <w:rPr>
+          <w:lang w:val="en-GB"/>
+        </w:rPr>
+        <w:t xml:space="preserve"> systems to develop an application in </w:t>
+      </w:r>
+      <w:r>
+        <w:rPr>
+          <w:lang w:val="en-GB"/>
+        </w:rPr>
+        <w:t xml:space="preserve">the </w:t>
+      </w:r>
+      <w:r>
+        <w:rPr>
+          <w:lang w:val="en-GB"/>
+        </w:rPr>
+        <w:t>scripting language</w:t>
+      </w:r>
+      <w:r>
+        <w:rPr>
+          <w:lang w:val="en-GB"/>
+        </w:rPr>
+        <w:t xml:space="preserve"> called</w:t>
+      </w:r>
+      <w:r>
+        <w:rPr>
+          <w:lang w:val="en-GB"/>
+        </w:rPr>
+        <w:t xml:space="preserve"> PHP. We began by creating a website to test </w:t>
+      </w:r>
+      <w:proofErr w:type="spellStart"/>
+      <w:r>
+        <w:rPr>
+          <w:lang w:val="en-GB"/>
+        </w:rPr>
+        <w:t>Banbuilder</w:t>
+      </w:r>
+      <w:proofErr w:type="spellEnd"/>
+      <w:r>
+        <w:rPr>
+          <w:lang w:val="en-GB"/>
+        </w:rPr>
+        <w:t>, a differen</w:t>
+      </w:r>
+      <w:bookmarkStart w:id="0" w:name="_GoBack"/>
+      <w:bookmarkEnd w:id="0"/>
+      <w:r>
+        <w:rPr>
+          <w:lang w:val="en-GB"/>
+        </w:rPr>
+        <w:t>t</w:t>
+      </w:r>
+      <w:r>
+        <w:rPr>
+          <w:lang w:val="en-GB"/>
+        </w:rPr>
+        <w:t xml:space="preserve"> </w:t>
+      </w:r>
+      <w:r>
+        <w:rPr>
+          <w:lang w:val="en-GB"/>
+        </w:rPr>
+        <w:t>review</w:t>
+      </w:r>
+      <w:r>
+        <w:rPr>
+          <w:lang w:val="en-GB"/>
+        </w:rPr>
+        <w:t xml:space="preserve"> system, then </w:t>
+      </w:r>
+      <w:r>
+        <w:rPr>
+          <w:lang w:val="en-GB"/>
+        </w:rPr>
+        <w:t>we took</w:t>
+      </w:r>
+      <w:r>
+        <w:rPr>
+          <w:lang w:val="en-GB"/>
+        </w:rPr>
+        <w:t xml:space="preserve"> a piece of code containing regular expressions </w:t>
+      </w:r>
+      <w:r>
+        <w:rPr>
+          <w:lang w:val="en-GB"/>
+        </w:rPr>
+        <w:t>which identify</w:t>
+      </w:r>
+      <w:r>
+        <w:rPr>
+          <w:lang w:val="en-GB"/>
+        </w:rPr>
+        <w:t xml:space="preserve"> "</w:t>
+      </w:r>
+      <w:proofErr w:type="spellStart"/>
+      <w:r>
+        <w:rPr>
+          <w:lang w:val="en-GB"/>
+        </w:rPr>
+        <w:t>leetspeek</w:t>
+      </w:r>
+      <w:proofErr w:type="spellEnd"/>
+      <w:r>
+        <w:rPr>
+          <w:lang w:val="en-GB"/>
+        </w:rPr>
+        <w:t>" and put</w:t>
+      </w:r>
+      <w:r>
+        <w:rPr>
+          <w:lang w:val="en-GB"/>
+        </w:rPr>
+        <w:t xml:space="preserve"> it</w:t>
+      </w:r>
+      <w:r>
+        <w:rPr>
+          <w:lang w:val="en-GB"/>
+        </w:rPr>
+        <w:t xml:space="preserve"> in </w:t>
+      </w:r>
+      <w:proofErr w:type="gramStart"/>
+      <w:r>
+        <w:rPr>
+          <w:lang w:val="en-GB"/>
+        </w:rPr>
+        <w:t>th</w:t>
+      </w:r>
+      <w:r>
+        <w:rPr>
+          <w:lang w:val="en-GB"/>
+        </w:rPr>
+        <w:t xml:space="preserve">e </w:t>
+      </w:r>
+      <w:r>
+        <w:rPr>
+          <w:lang w:val="en-GB"/>
+        </w:rPr>
+        <w:t xml:space="preserve"> application</w:t>
+      </w:r>
+      <w:proofErr w:type="gramEnd"/>
+      <w:r>
+        <w:rPr>
+          <w:lang w:val="en-GB"/>
+        </w:rPr>
+        <w:t xml:space="preserve">. </w:t>
+      </w:r>
+      <w:r>
+        <w:rPr>
+          <w:lang w:val="en-GB"/>
+        </w:rPr>
+        <w:t>We</w:t>
+      </w:r>
+      <w:r>
+        <w:rPr>
+          <w:lang w:val="en-GB"/>
+        </w:rPr>
+        <w:t xml:space="preserve"> created a dictionary containing foul language and a dictionary that contains most of the Swedish words, a Swedish dictionary. The finished application uses dictionaries to find inappropriate text and proved to work quite well apart from some </w:t>
+      </w:r>
+      <w:r>
+        <w:rPr>
+          <w:lang w:val="en-GB"/>
+        </w:rPr>
+        <w:t>flaws</w:t>
+      </w:r>
+      <w:r>
+        <w:rPr>
+          <w:lang w:val="en-GB"/>
+        </w:rPr>
+        <w:t xml:space="preserve"> such</w:t>
+      </w:r>
+      <w:r>
+        <w:rPr>
+          <w:lang w:val="en-GB"/>
+        </w:rPr>
+        <w:t xml:space="preserve"> as</w:t>
+      </w:r>
+      <w:r>
+        <w:rPr>
+          <w:lang w:val="en-GB"/>
+        </w:rPr>
+        <w:t xml:space="preserve"> it </w:t>
+      </w:r>
+      <w:proofErr w:type="spellStart"/>
+      <w:proofErr w:type="gramStart"/>
+      <w:r>
+        <w:rPr>
+          <w:lang w:val="en-GB"/>
+        </w:rPr>
+        <w:t>can not</w:t>
+      </w:r>
+      <w:proofErr w:type="spellEnd"/>
+      <w:proofErr w:type="gramEnd"/>
+      <w:r>
+        <w:rPr>
+          <w:lang w:val="en-GB"/>
+        </w:rPr>
+        <w:t xml:space="preserve"> filter out text containing misspelled ugly word</w:t>
+      </w:r>
+      <w:r>
+        <w:rPr>
+          <w:lang w:val="en-GB"/>
+        </w:rPr>
+        <w:t>s</w:t>
+      </w:r>
+      <w:r>
+        <w:rPr>
+          <w:lang w:val="en-GB"/>
+        </w:rPr>
+        <w:t>. I</w:t>
+      </w:r>
+      <w:r>
+        <w:rPr>
+          <w:lang w:val="en-GB"/>
+        </w:rPr>
+        <w:t>t may require a manual reviewer</w:t>
+      </w:r>
+      <w:r>
+        <w:rPr>
+          <w:lang w:val="en-GB"/>
+        </w:rPr>
+        <w:t xml:space="preserve"> to supplement the application.</w:t>
+      </w:r>
+    </w:p>
+    <w:p>
+      <w:pPr>
+        <w:rPr>
           <w:rFonts w:asciiTheme="minorHAnsi" w:eastAsiaTheme="minorHAnsi" w:hAnsiTheme="minorHAnsi"/>
           <w:lang w:val="en-US"/>
         </w:rPr>
       </w:pPr>
+      <w:r>
+        <w:rPr>
+          <w:lang w:val="en-GB"/>
+        </w:rPr>
+        <w:t>We started</w:t>
+      </w:r>
+      <w:r>
+        <w:rPr>
+          <w:lang w:val="en-GB"/>
+        </w:rPr>
+        <w:t xml:space="preserve"> develop</w:t>
+      </w:r>
+      <w:r>
+        <w:rPr>
+          <w:lang w:val="en-GB"/>
+        </w:rPr>
+        <w:t>ing the picture</w:t>
+      </w:r>
+      <w:r>
+        <w:rPr>
+          <w:lang w:val="en-GB"/>
+        </w:rPr>
+        <w:t xml:space="preserve"> </w:t>
+      </w:r>
+      <w:r>
+        <w:rPr>
+          <w:lang w:val="en-GB"/>
+        </w:rPr>
+        <w:t xml:space="preserve">reviewing part of the application by testing the </w:t>
+      </w:r>
+      <w:r>
+        <w:rPr>
+          <w:lang w:val="en-GB"/>
+        </w:rPr>
+        <w:t>embedded image review</w:t>
+      </w:r>
+      <w:r>
+        <w:rPr>
+          <w:lang w:val="en-GB"/>
+        </w:rPr>
+        <w:t xml:space="preserve"> in </w:t>
+      </w:r>
+      <w:proofErr w:type="spellStart"/>
+      <w:r>
+        <w:rPr>
+          <w:lang w:val="en-GB"/>
+        </w:rPr>
+        <w:t>Banbuilder</w:t>
+      </w:r>
+      <w:proofErr w:type="spellEnd"/>
+      <w:r>
+        <w:rPr>
+          <w:lang w:val="en-GB"/>
+        </w:rPr>
+        <w:t xml:space="preserve"> but it </w:t>
+      </w:r>
+      <w:r>
+        <w:rPr>
+          <w:lang w:val="en-GB"/>
+        </w:rPr>
+        <w:t>had too</w:t>
+      </w:r>
+      <w:r>
+        <w:rPr>
+          <w:lang w:val="en-GB"/>
+        </w:rPr>
+        <w:t xml:space="preserve"> many </w:t>
+      </w:r>
+      <w:r>
+        <w:rPr>
+          <w:lang w:val="en-GB"/>
+        </w:rPr>
+        <w:t>deficiencies. W</w:t>
+      </w:r>
+      <w:r>
+        <w:rPr>
+          <w:lang w:val="en-GB"/>
+        </w:rPr>
+        <w:t>e developed our own image review</w:t>
+      </w:r>
+      <w:r>
+        <w:rPr>
+          <w:lang w:val="en-GB"/>
+        </w:rPr>
+        <w:t xml:space="preserve"> code</w:t>
+      </w:r>
+      <w:r>
+        <w:rPr>
+          <w:lang w:val="en-GB"/>
+        </w:rPr>
+        <w:t xml:space="preserve"> but </w:t>
+      </w:r>
+      <w:r>
+        <w:rPr>
+          <w:lang w:val="en-GB"/>
+        </w:rPr>
+        <w:t xml:space="preserve">it </w:t>
+      </w:r>
+      <w:r>
+        <w:rPr>
+          <w:lang w:val="en-GB"/>
+        </w:rPr>
+        <w:t xml:space="preserve">also had </w:t>
+      </w:r>
+      <w:r>
+        <w:rPr>
+          <w:lang w:val="en-GB"/>
+        </w:rPr>
+        <w:t>deficiencies</w:t>
+      </w:r>
+      <w:r>
+        <w:rPr>
+          <w:lang w:val="en-GB"/>
+        </w:rPr>
+        <w:t xml:space="preserve"> </w:t>
+      </w:r>
+      <w:r>
+        <w:rPr>
+          <w:lang w:val="en-GB"/>
+        </w:rPr>
+        <w:t xml:space="preserve">and </w:t>
+      </w:r>
+      <w:proofErr w:type="gramStart"/>
+      <w:r>
+        <w:rPr>
+          <w:lang w:val="en-GB"/>
+        </w:rPr>
+        <w:t>was found</w:t>
+      </w:r>
+      <w:proofErr w:type="gramEnd"/>
+      <w:r>
+        <w:rPr>
+          <w:lang w:val="en-GB"/>
+        </w:rPr>
+        <w:t xml:space="preserve"> to be too ina</w:t>
+      </w:r>
+      <w:r>
+        <w:rPr>
+          <w:lang w:val="en-GB"/>
+        </w:rPr>
+        <w:t xml:space="preserve">ccurate to be used in practice. </w:t>
+      </w:r>
+      <w:r>
+        <w:rPr>
+          <w:lang w:val="en-GB"/>
+        </w:rPr>
+        <w:t xml:space="preserve">It is easy to </w:t>
+      </w:r>
+      <w:r>
+        <w:rPr>
+          <w:lang w:val="en-GB"/>
+        </w:rPr>
+        <w:t>trick</w:t>
+      </w:r>
+      <w:r>
+        <w:rPr>
+          <w:lang w:val="en-GB"/>
+        </w:rPr>
+        <w:t xml:space="preserve"> the system to accept inappropriate images by changing the </w:t>
+      </w:r>
+      <w:proofErr w:type="spellStart"/>
+      <w:r>
+        <w:rPr>
+          <w:lang w:val="en-GB"/>
+        </w:rPr>
+        <w:t>color</w:t>
+      </w:r>
+      <w:proofErr w:type="spellEnd"/>
+      <w:r>
+        <w:rPr>
+          <w:lang w:val="en-GB"/>
+        </w:rPr>
+        <w:t xml:space="preserve"> scheme of the </w:t>
+      </w:r>
+      <w:r>
+        <w:rPr>
+          <w:lang w:val="en-GB"/>
+        </w:rPr>
+        <w:t>images.</w:t>
+      </w:r>
       <w:r>
         <w:rPr>
           <w:rFonts w:asciiTheme="minorHAnsi" w:eastAsiaTheme="minorHAnsi" w:hAnsiTheme="minorHAnsi"/>
@@ -1627,7 +2351,21 @@
         <w:rPr>
           <w:rFonts w:eastAsia="Times New Roman" w:cs="Times New Roman"/>
         </w:rPr>
-        <w:t>ll exempel Blocket och Facebook, samt om det går att automatisera den filtreringen med hjälp av mjukvara.</w:t>
+        <w:t xml:space="preserve">ll exempel Blocket och </w:t>
+      </w:r>
+      <w:proofErr w:type="spellStart"/>
+      <w:r>
+        <w:rPr>
+          <w:rFonts w:eastAsia="Times New Roman" w:cs="Times New Roman"/>
+        </w:rPr>
+        <w:t>Facebook</w:t>
+      </w:r>
+      <w:proofErr w:type="spellEnd"/>
+      <w:r>
+        <w:rPr>
+          <w:rFonts w:eastAsia="Times New Roman" w:cs="Times New Roman"/>
+        </w:rPr>
+        <w:t>, samt om det går att automatisera den filtreringen med hjälp av mjukvara.</w:t>
       </w:r>
       <w:commentRangeEnd w:id="2"/>
       <w:r>
@@ -1742,7 +2480,15 @@
     <w:p>
       <w:commentRangeStart w:id="8"/>
       <w:r>
-        <w:t>Syftet med det här arbetet är att utveckla en webbaserad applikation som förenklar och snabbar upp granskningen av användargenererat webbinnehåll i samband med både annonser och foruminlägg.</w:t>
+        <w:t xml:space="preserve">Syftet med det här arbetet är att utveckla en webbaserad applikation som förenklar och snabbar upp granskningen av </w:t>
+      </w:r>
+      <w:proofErr w:type="spellStart"/>
+      <w:r>
+        <w:t>användargenererat</w:t>
+      </w:r>
+      <w:proofErr w:type="spellEnd"/>
+      <w:r>
+        <w:t xml:space="preserve"> webbinnehåll i samband med både annonser och foruminlägg.</w:t>
       </w:r>
       <w:commentRangeEnd w:id="8"/>
       <w:r>
@@ -1817,7 +2563,21 @@
         <w:rPr>
           <w:color w:val="000000" w:themeColor="text1"/>
         </w:rPr>
-        <w:t>Blocket har särskilda regler för vad som får ligga i vilken kategori och andra annonsregler men vi bortser från dem och inriktar oss mot endast olämpligt användargenererat innehåll.</w:t>
+        <w:t xml:space="preserve">Blocket har särskilda regler för vad som får ligga i vilken kategori och andra annonsregler men vi bortser från dem och inriktar oss mot endast olämpligt </w:t>
+      </w:r>
+      <w:proofErr w:type="spellStart"/>
+      <w:r>
+        <w:rPr>
+          <w:color w:val="000000" w:themeColor="text1"/>
+        </w:rPr>
+        <w:t>användargenererat</w:t>
+      </w:r>
+      <w:proofErr w:type="spellEnd"/>
+      <w:r>
+        <w:rPr>
+          <w:color w:val="000000" w:themeColor="text1"/>
+        </w:rPr>
+        <w:t xml:space="preserve"> innehåll.</w:t>
       </w:r>
       <w:commentRangeEnd w:id="12"/>
       <w:r>
@@ -1854,8 +2614,8 @@
       </w:r>
       <w:bookmarkEnd w:id="13"/>
     </w:p>
+    <w:commentRangeStart w:id="14"/>
     <w:p>
-      <w:commentRangeStart w:id="14"/>
       <w:r>
         <w:rPr>
           <w:noProof/>
@@ -1915,14 +2675,27 @@
                             <w:r>
                               <w:t xml:space="preserve">Figur </w:t>
                             </w:r>
-                            <w:fldSimple w:instr=" SEQ Figur \* ARABIC ">
-                              <w:r>
-                                <w:rPr>
-                                  <w:noProof/>
-                                </w:rPr>
-                                <w:t>1</w:t>
-                              </w:r>
-                            </w:fldSimple>
+                            <w:r>
+                              <w:fldChar w:fldCharType="begin"/>
+                            </w:r>
+                            <w:r>
+                              <w:instrText xml:space="preserve"> SEQ Figur \* ARABIC </w:instrText>
+                            </w:r>
+                            <w:r>
+                              <w:fldChar w:fldCharType="separate"/>
+                            </w:r>
+                            <w:r>
+                              <w:rPr>
+                                <w:noProof/>
+                              </w:rPr>
+                              <w:t>1</w:t>
+                            </w:r>
+                            <w:r>
+                              <w:rPr>
+                                <w:noProof/>
+                              </w:rPr>
+                              <w:fldChar w:fldCharType="end"/>
+                            </w:r>
                             <w:r>
                               <w:t xml:space="preserve"> Förklarande bild som visar skillnaden mellan hög- och lågnivåspråk</w:t>
                             </w:r>
@@ -2189,7 +2962,15 @@
         <w:t xml:space="preserve"> system. Vi väljer det för att det </w:t>
       </w:r>
       <w:r>
-        <w:t>är just det språket som används tillsammans med webbplatser som till exempel Blocket och Facebook. Språket har många fördelar i och med att det körs tillsammans med webbplatsen och det blir på så vis smidigare att utveckla i det.</w:t>
+        <w:t xml:space="preserve">är just det språket som används tillsammans med webbplatser som till exempel Blocket och </w:t>
+      </w:r>
+      <w:proofErr w:type="spellStart"/>
+      <w:r>
+        <w:t>Facebook</w:t>
+      </w:r>
+      <w:proofErr w:type="spellEnd"/>
+      <w:r>
+        <w:t>. Språket har många fördelar i och med att det körs tillsammans med webbplatsen och det blir på så vis smidigare att utveckla i det.</w:t>
       </w:r>
       <w:commentRangeEnd w:id="15"/>
       <w:r>
@@ -2203,13 +2984,37 @@
       </w:r>
       <w:commentRangeStart w:id="16"/>
       <w:r>
-        <w:t>Tjänsten Webpurify erbjuder svordomsfilter, bild- och videomoderering. Den som vill använda tjänsten kan välja mellan PHP och ASP.NET, beroende på vilken plattform som webb</w:t>
+        <w:t xml:space="preserve">Tjänsten </w:t>
+      </w:r>
+      <w:proofErr w:type="spellStart"/>
+      <w:r>
+        <w:t>Webpurify</w:t>
+      </w:r>
+      <w:proofErr w:type="spellEnd"/>
+      <w:r>
+        <w:t xml:space="preserve"> erbjuder svordomsfilter, bild- och videomoderering. Den som vill använda tjänsten kan välja mellan PHP och ASP</w:t>
+      </w:r>
+      <w:proofErr w:type="gramStart"/>
+      <w:r>
+        <w:t>.NET</w:t>
+      </w:r>
+      <w:proofErr w:type="gramEnd"/>
+      <w:r>
+        <w:t>, beroende på vilken plattform som webb</w:t>
       </w:r>
       <w:r>
         <w:t>administratören</w:t>
       </w:r>
       <w:r>
-        <w:t xml:space="preserve"> har valt att bygga sin webbsajt på. Webpurify erbjuder filtrering på 15 olika språk. En svart respektive vit lista gör det möjligt för administratören att själv välja vilka ord som ska filtreras</w:t>
+        <w:t xml:space="preserve"> har valt att bygga sin webbsajt på. </w:t>
+      </w:r>
+      <w:proofErr w:type="spellStart"/>
+      <w:r>
+        <w:t>Webpurify</w:t>
+      </w:r>
+      <w:proofErr w:type="spellEnd"/>
+      <w:r>
+        <w:t xml:space="preserve"> erbjuder filtrering på 15 olika språk. En svart respektive vit lista gör det möjligt för administratören att själv välja vilka ord som ska filtreras</w:t>
       </w:r>
       <w:r>
         <w:t xml:space="preserve"> bort och vilka som ska behållas</w:t>
@@ -2294,7 +3099,23 @@
         <w:t>ända oss av öppen källkod, det vill säga programkod som är f</w:t>
       </w:r>
       <w:r>
-        <w:t xml:space="preserve">ri att använda av vem som helst. Det finns trådar i forum som till exempel Stack Overflow där användare har diskuterat olika typer av filter. På dessa sidor ligger exempelkod som går att använda som grund i egna projekt. Vi kommer att utgå från PHP-kod, men vi har också kunskaper inom andra programmeringsspråk. Dessa kunskaper kan vi använda för att läsa kod skriven i till exempel ASP.NET och </w:t>
+        <w:t xml:space="preserve">ri att använda av vem som helst. Det finns trådar i forum som till exempel Stack </w:t>
+      </w:r>
+      <w:proofErr w:type="spellStart"/>
+      <w:r>
+        <w:t>Overflow</w:t>
+      </w:r>
+      <w:proofErr w:type="spellEnd"/>
+      <w:r>
+        <w:t xml:space="preserve"> där användare har diskuterat olika typer av filter. På dessa sidor ligger exempelkod som går att använda som grund i egna projekt. Vi kommer att utgå från PHP-kod, men vi har också kunskaper inom andra programmeringsspråk. Dessa kunskaper kan vi använda för att läsa kod skriven i till exempel ASP</w:t>
+      </w:r>
+      <w:proofErr w:type="gramStart"/>
+      <w:r>
+        <w:t>.NET</w:t>
+      </w:r>
+      <w:proofErr w:type="gramEnd"/>
+      <w:r>
+        <w:t xml:space="preserve"> och </w:t>
       </w:r>
       <w:r>
         <w:t>finna</w:t>
@@ -2513,17 +3334,35 @@
                             <w:r>
                               <w:t xml:space="preserve">Figur </w:t>
                             </w:r>
-                            <w:fldSimple w:instr=" SEQ Figur \* ARABIC ">
-                              <w:r>
-                                <w:rPr>
-                                  <w:noProof/>
-                                </w:rPr>
-                                <w:t>2</w:t>
-                              </w:r>
-                            </w:fldSimple>
                             <w:r>
-                              <w:t xml:space="preserve"> Visar resultatet av filtrering med hjälp av Banbuilder</w:t>
+                              <w:fldChar w:fldCharType="begin"/>
                             </w:r>
+                            <w:r>
+                              <w:instrText xml:space="preserve"> SEQ Figur \* ARABIC </w:instrText>
+                            </w:r>
+                            <w:r>
+                              <w:fldChar w:fldCharType="separate"/>
+                            </w:r>
+                            <w:r>
+                              <w:rPr>
+                                <w:noProof/>
+                              </w:rPr>
+                              <w:t>2</w:t>
+                            </w:r>
+                            <w:r>
+                              <w:rPr>
+                                <w:noProof/>
+                              </w:rPr>
+                              <w:fldChar w:fldCharType="end"/>
+                            </w:r>
+                            <w:r>
+                              <w:t xml:space="preserve"> Visar resultatet av filtrering med hjälp av </w:t>
+                            </w:r>
+                            <w:proofErr w:type="spellStart"/>
+                            <w:r>
+                              <w:t>Banbuilder</w:t>
+                            </w:r>
+                            <w:proofErr w:type="spellEnd"/>
                           </w:p>
                         </w:txbxContent>
                       </wps:txbx>
@@ -2579,8 +3418,8 @@
       </w:r>
       <w:bookmarkEnd w:id="20"/>
     </w:p>
+    <w:commentRangeStart w:id="21"/>
     <w:p>
-      <w:commentRangeStart w:id="21"/>
       <w:r>
         <w:rPr>
           <w:noProof/>
@@ -2633,16 +3472,37 @@
                             <w:r>
                               <w:t xml:space="preserve">Figur </w:t>
                             </w:r>
-                            <w:fldSimple w:instr=" SEQ Figur \* ARABIC ">
-                              <w:r>
-                                <w:rPr>
-                                  <w:noProof/>
-                                </w:rPr>
-                                <w:t>3</w:t>
-                              </w:r>
-                            </w:fldSimple>
                             <w:r>
-                              <w:t xml:space="preserve"> Resultatet av en Banbuilderfiltrering av </w:t>
+                              <w:fldChar w:fldCharType="begin"/>
+                            </w:r>
+                            <w:r>
+                              <w:instrText xml:space="preserve"> SEQ Figur \* ARABIC </w:instrText>
+                            </w:r>
+                            <w:r>
+                              <w:fldChar w:fldCharType="separate"/>
+                            </w:r>
+                            <w:r>
+                              <w:rPr>
+                                <w:noProof/>
+                              </w:rPr>
+                              <w:t>3</w:t>
+                            </w:r>
+                            <w:r>
+                              <w:rPr>
+                                <w:noProof/>
+                              </w:rPr>
+                              <w:fldChar w:fldCharType="end"/>
+                            </w:r>
+                            <w:r>
+                              <w:t xml:space="preserve"> Resultatet av en </w:t>
+                            </w:r>
+                            <w:proofErr w:type="spellStart"/>
+                            <w:r>
+                              <w:t>Banbuilderfiltrering</w:t>
+                            </w:r>
+                            <w:proofErr w:type="spellEnd"/>
+                            <w:r>
+                              <w:t xml:space="preserve"> av </w:t>
                             </w:r>
                             <w:r>
                               <w:t>olämpligt</w:t>
@@ -2809,7 +3669,23 @@
         <w:t>bsida</w:t>
       </w:r>
       <w:r>
-        <w:t xml:space="preserve"> som innehåller en textruta för inmatning av text, som sedan ska granskas. I arbetets tidiga stadium byggde vi in Banbuilder för granskning av den inmatade texten. Vi upptäckte att Banbuilder delvis hanterade </w:t>
+        <w:t xml:space="preserve"> som innehåller en textruta för inmatning av text, som sedan ska granskas. I arbetets tidiga stadium byggde vi in </w:t>
+      </w:r>
+      <w:proofErr w:type="spellStart"/>
+      <w:r>
+        <w:t>Banbuilder</w:t>
+      </w:r>
+      <w:proofErr w:type="spellEnd"/>
+      <w:r>
+        <w:t xml:space="preserve"> för granskning av den inmatade texten. Vi upptäckte att </w:t>
+      </w:r>
+      <w:proofErr w:type="spellStart"/>
+      <w:r>
+        <w:t>Banbuilder</w:t>
+      </w:r>
+      <w:proofErr w:type="spellEnd"/>
+      <w:r>
+        <w:t xml:space="preserve"> delvis hanterade </w:t>
       </w:r>
       <w:r>
         <w:t xml:space="preserve">bokstäver som, </w:t>
@@ -2830,11 +3706,16 @@
     </w:p>
     <w:p>
       <w:commentRangeStart w:id="22"/>
+      <w:proofErr w:type="spellStart"/>
       <w:r>
         <w:t>B</w:t>
       </w:r>
       <w:r>
-        <w:t>anbuilders filtrering</w:t>
+        <w:t>anbuilders</w:t>
+      </w:r>
+      <w:proofErr w:type="spellEnd"/>
+      <w:r>
+        <w:t xml:space="preserve"> filtrering</w:t>
       </w:r>
       <w:r>
         <w:t xml:space="preserve"> använd</w:t>
@@ -2843,7 +3724,15 @@
         <w:t xml:space="preserve">er sig av reguljära uttryck för att hitta ord med utbytta bokstäver. </w:t>
       </w:r>
       <w:r>
-        <w:t>Detta gör det möjligt att i viss utsträckning hantera Leetspeek (där man bland annat byter ut en del bokstäver mot siffror eller andra tecken som har grafiska likheter</w:t>
+        <w:t xml:space="preserve">Detta gör det möjligt att i viss utsträckning hantera </w:t>
+      </w:r>
+      <w:proofErr w:type="spellStart"/>
+      <w:r>
+        <w:t>Leetspeek</w:t>
+      </w:r>
+      <w:proofErr w:type="spellEnd"/>
+      <w:r>
+        <w:t xml:space="preserve"> (där man bland annat byter ut en del bokstäver mot siffror eller andra tecken som har grafiska likheter</w:t>
       </w:r>
       <w:r>
         <w:t xml:space="preserve"> med det utbytta tecknet</w:t>
@@ -2858,7 +3747,15 @@
         <w:t>hitta uttryck som upprepas 0 eller flera gånger. Denna f</w:t>
       </w:r>
       <w:r>
-        <w:t xml:space="preserve">unktion finns inte i Banbuilder. </w:t>
+        <w:t xml:space="preserve">unktion finns inte i </w:t>
+      </w:r>
+      <w:proofErr w:type="spellStart"/>
+      <w:r>
+        <w:t>Banbuilder</w:t>
+      </w:r>
+      <w:proofErr w:type="spellEnd"/>
+      <w:r>
+        <w:t xml:space="preserve">. </w:t>
       </w:r>
       <w:commentRangeEnd w:id="22"/>
       <w:r>
@@ -2874,7 +3771,15 @@
         <w:t xml:space="preserve">Efter närmare undersökning av systemet konstaterade vi att det är extra </w:t>
       </w:r>
       <w:r>
-        <w:t xml:space="preserve">omständigt att ändra om Banbuilder för att få det att passa vårt arbete. Det finns flera </w:t>
+        <w:t xml:space="preserve">omständigt att ändra om </w:t>
+      </w:r>
+      <w:proofErr w:type="spellStart"/>
+      <w:r>
+        <w:t>Banbuilder</w:t>
+      </w:r>
+      <w:proofErr w:type="spellEnd"/>
+      <w:r>
+        <w:t xml:space="preserve"> för att få det att passa vårt arbete. Det finns flera </w:t>
       </w:r>
       <w:r>
         <w:t>anledningar</w:t>
@@ -2889,7 +3794,15 @@
         <w:t>. Dessutom är man tvungen att, på varje dator som används som webbserver för denna sida, installera extra funktioner. Exakt hur detta skulle ske, och implementeras i koden, var så pass komplicer</w:t>
       </w:r>
       <w:r>
-        <w:t xml:space="preserve">at att vi valde bort Banbuilder och istället skapade ett eget system. </w:t>
+        <w:t xml:space="preserve">at att vi valde bort </w:t>
+      </w:r>
+      <w:proofErr w:type="spellStart"/>
+      <w:r>
+        <w:t>Banbuilder</w:t>
+      </w:r>
+      <w:proofErr w:type="spellEnd"/>
+      <w:r>
+        <w:t xml:space="preserve"> och istället skapade ett eget system. </w:t>
       </w:r>
       <w:commentRangeEnd w:id="23"/>
       <w:r>
@@ -3038,14 +3951,27 @@
                             <w:r>
                               <w:t xml:space="preserve">Figur </w:t>
                             </w:r>
-                            <w:fldSimple w:instr=" SEQ Figur \* ARABIC ">
-                              <w:r>
-                                <w:rPr>
-                                  <w:noProof/>
-                                </w:rPr>
-                                <w:t>4</w:t>
-                              </w:r>
-                            </w:fldSimple>
+                            <w:r>
+                              <w:fldChar w:fldCharType="begin"/>
+                            </w:r>
+                            <w:r>
+                              <w:instrText xml:space="preserve"> SEQ Figur \* ARABIC </w:instrText>
+                            </w:r>
+                            <w:r>
+                              <w:fldChar w:fldCharType="separate"/>
+                            </w:r>
+                            <w:r>
+                              <w:rPr>
+                                <w:noProof/>
+                              </w:rPr>
+                              <w:t>4</w:t>
+                            </w:r>
+                            <w:r>
+                              <w:rPr>
+                                <w:noProof/>
+                              </w:rPr>
+                              <w:fldChar w:fldCharType="end"/>
+                            </w:r>
                             <w:r>
                               <w:t>: Mamma mu sågar</w:t>
                             </w:r>
@@ -3097,7 +4023,15 @@
         </mc:AlternateContent>
       </w:r>
       <w:r>
-        <w:t xml:space="preserve">Utöver textgranskningen har vi testat bildgranskning med utgångspunkt i Banbuilders bildgranskning. Även denna granskning byggdes in på en webbsida. </w:t>
+        <w:t xml:space="preserve">Utöver textgranskningen har vi testat bildgranskning med utgångspunkt i </w:t>
+      </w:r>
+      <w:proofErr w:type="spellStart"/>
+      <w:r>
+        <w:t>Banbuilders</w:t>
+      </w:r>
+      <w:proofErr w:type="spellEnd"/>
+      <w:r>
+        <w:t xml:space="preserve"> bildgranskning. Även denna granskning byggdes in på en webbsida. </w:t>
       </w:r>
       <w:r>
         <w:t>Denna granskning gör genom att jämföra färgerna i bilden med spektrum för hudfärger.</w:t>
@@ -3121,14 +4055,75 @@
         <w:t xml:space="preserve"> så gav den svaren ”</w:t>
       </w:r>
       <w:r>
-        <w:t xml:space="preserve"> This image is most likely porn.</w:t>
+        <w:t xml:space="preserve"> </w:t>
+      </w:r>
+      <w:proofErr w:type="spellStart"/>
+      <w:r>
+        <w:t>This</w:t>
+      </w:r>
+      <w:proofErr w:type="spellEnd"/>
+      <w:r>
+        <w:t xml:space="preserve"> image is </w:t>
+      </w:r>
+      <w:proofErr w:type="spellStart"/>
+      <w:r>
+        <w:t>most</w:t>
+      </w:r>
+      <w:proofErr w:type="spellEnd"/>
+      <w:r>
+        <w:t xml:space="preserve"> </w:t>
+      </w:r>
+      <w:proofErr w:type="spellStart"/>
+      <w:r>
+        <w:t>likely</w:t>
+      </w:r>
+      <w:proofErr w:type="spellEnd"/>
+      <w:r>
+        <w:t xml:space="preserve"> </w:t>
+      </w:r>
+      <w:proofErr w:type="spellStart"/>
+      <w:r>
+        <w:t>porn</w:t>
+      </w:r>
+      <w:proofErr w:type="spellEnd"/>
+      <w:r>
+        <w:t>.</w:t>
       </w:r>
       <w:r>
         <w:t>” och ”</w:t>
       </w:r>
       <w:r>
-        <w:t xml:space="preserve"> This image is most likely not porn</w:t>
-      </w:r>
+        <w:t xml:space="preserve"> </w:t>
+      </w:r>
+      <w:proofErr w:type="spellStart"/>
+      <w:r>
+        <w:t>This</w:t>
+      </w:r>
+      <w:proofErr w:type="spellEnd"/>
+      <w:r>
+        <w:t xml:space="preserve"> image is </w:t>
+      </w:r>
+      <w:proofErr w:type="spellStart"/>
+      <w:r>
+        <w:t>most</w:t>
+      </w:r>
+      <w:proofErr w:type="spellEnd"/>
+      <w:r>
+        <w:t xml:space="preserve"> </w:t>
+      </w:r>
+      <w:proofErr w:type="spellStart"/>
+      <w:r>
+        <w:t>likely</w:t>
+      </w:r>
+      <w:proofErr w:type="spellEnd"/>
+      <w:r>
+        <w:t xml:space="preserve"> not </w:t>
+      </w:r>
+      <w:proofErr w:type="spellStart"/>
+      <w:r>
+        <w:t>porn</w:t>
+      </w:r>
+      <w:proofErr w:type="spellEnd"/>
       <w:r>
         <w:t>."</w:t>
       </w:r>
@@ -3543,9 +4538,11 @@
             </w:r>
           </w:p>
           <w:p>
+            <w:proofErr w:type="spellStart"/>
             <w:r>
               <w:t>window</w:t>
             </w:r>
+            <w:proofErr w:type="spellEnd"/>
           </w:p>
         </w:tc>
         <w:tc>
@@ -4505,7 +5502,31 @@
     <w:p>
       <w:commentRangeStart w:id="28"/>
       <w:r>
-        <w:t>Resultatet blev en applikation som är baserad på både egna idéer och idéer från Banbuilder. Koden är helt egenutvecklad med undantaget att vi tog ett stycke programkod från Banbuilder, den koden byter ut ”leetspeak”-tecken mot motsvarigheten i det svenska alfabetet</w:t>
+        <w:t xml:space="preserve">Resultatet blev en applikation som är baserad på både egna idéer och idéer från </w:t>
+      </w:r>
+      <w:proofErr w:type="spellStart"/>
+      <w:r>
+        <w:t>Banbuilder</w:t>
+      </w:r>
+      <w:proofErr w:type="spellEnd"/>
+      <w:r>
+        <w:t xml:space="preserve">. Koden är helt egenutvecklad med undantaget att vi tog ett stycke programkod från </w:t>
+      </w:r>
+      <w:proofErr w:type="spellStart"/>
+      <w:r>
+        <w:t>Banbuilder</w:t>
+      </w:r>
+      <w:proofErr w:type="spellEnd"/>
+      <w:r>
+        <w:t>, den koden byter ut ”</w:t>
+      </w:r>
+      <w:proofErr w:type="spellStart"/>
+      <w:r>
+        <w:t>leetspeak</w:t>
+      </w:r>
+      <w:proofErr w:type="spellEnd"/>
+      <w:r>
+        <w:t>”-tecken mot motsvarigheten i det svenska alfabetet</w:t>
       </w:r>
       <w:r>
         <w:t xml:space="preserve">. </w:t>
@@ -4755,7 +5776,55 @@
           </w:tcPr>
           <w:p>
             <w:r>
-              <w:t xml:space="preserve">”Två personer som inte känner varandra så väl står och pratar på en fest och kommer in på yrken och sysselsättningar. ”Jaså, jobbar du med undertextning?” utbrister den ena. ”Vet du vad jag såg en gång? Att man hade översatt ’we have a lot of marines to feed’ med ’vi har många mariner att mata’. Är det inte pinsamt när det blir så fel?” Jo. Det man kan göra är att se till att förutsättningarna för dem som översätter och textar är så pass bra att risken för att fel ska uppstå är så liten som möjligt, samt ta ansvar för produktionen från början till slut. Det gör vi. Svenskt Medietext startades 2006 med ett klart och tydligt syfte: att se undertextare som en kvalificerad yrkesgrupp och översättning och textning som ett hantverk. Det innebär att vi sedan starten har prioriterat bra villkor och avtalsenliga löner för våra översättare och undertextare och tycker att kollektivavtal är en självklarhet. Vi låter alla översättningar granskas av en redaktör som tillsammans med </w:t>
+              <w:t>”Två personer som inte känner varandra så väl står och pratar på en fest och kommer in på yrken och sysselsättningar. ”Jaså, jobbar du med undertextning?” utbrister den ena. ”Vet du vad jag såg en gång? Att man hade översatt ’</w:t>
+            </w:r>
+            <w:proofErr w:type="spellStart"/>
+            <w:r>
+              <w:t>we</w:t>
+            </w:r>
+            <w:proofErr w:type="spellEnd"/>
+            <w:r>
+              <w:t xml:space="preserve"> </w:t>
+            </w:r>
+            <w:proofErr w:type="spellStart"/>
+            <w:r>
+              <w:t>have</w:t>
+            </w:r>
+            <w:proofErr w:type="spellEnd"/>
+            <w:r>
+              <w:t xml:space="preserve"> a </w:t>
+            </w:r>
+            <w:proofErr w:type="spellStart"/>
+            <w:r>
+              <w:t>lot</w:t>
+            </w:r>
+            <w:proofErr w:type="spellEnd"/>
+            <w:r>
+              <w:t xml:space="preserve"> </w:t>
+            </w:r>
+            <w:proofErr w:type="spellStart"/>
+            <w:r>
+              <w:t>of</w:t>
+            </w:r>
+            <w:proofErr w:type="spellEnd"/>
+            <w:r>
+              <w:t xml:space="preserve"> marines </w:t>
+            </w:r>
+            <w:proofErr w:type="spellStart"/>
+            <w:r>
+              <w:t>to</w:t>
+            </w:r>
+            <w:proofErr w:type="spellEnd"/>
+            <w:r>
+              <w:t xml:space="preserve"> </w:t>
+            </w:r>
+            <w:proofErr w:type="spellStart"/>
+            <w:r>
+              <w:t>feed</w:t>
+            </w:r>
+            <w:proofErr w:type="spellEnd"/>
+            <w:r>
+              <w:t xml:space="preserve">’ med ’vi har många mariner att mata’. Är det inte pinsamt när det blir så fel?” Jo. Det man kan göra är att se till att förutsättningarna för dem som översätter och textar är så pass bra att risken för att fel ska uppstå är så liten som möjligt, samt ta ansvar för produktionen från början till slut. Det gör vi. Svenskt Medietext startades 2006 med ett klart och tydligt syfte: att se undertextare som en kvalificerad yrkesgrupp och översättning och textning som ett hantverk. Det innebär att vi sedan starten har prioriterat bra villkor och avtalsenliga löner för våra översättare och undertextare och tycker att kollektivavtal är en självklarhet. Vi låter alla översättningar granskas av en redaktör som tillsammans med </w:t>
             </w:r>
             <w:r>
               <w:lastRenderedPageBreak/>
@@ -4934,7 +6003,15 @@
               <w:t>”</w:t>
             </w:r>
             <w:r>
-              <w:t>För i helvete, vilket jävla fanskap kom på detta?”</w:t>
+              <w:t xml:space="preserve">För i helvete, vilket </w:t>
+            </w:r>
+            <w:proofErr w:type="gramStart"/>
+            <w:r>
+              <w:t>jävla</w:t>
+            </w:r>
+            <w:proofErr w:type="gramEnd"/>
+            <w:r>
+              <w:t xml:space="preserve"> fanskap kom på detta?”</w:t>
             </w:r>
           </w:p>
         </w:tc>
@@ -5015,8 +6092,13 @@
             <w:r>
               <w:t>”</w:t>
             </w:r>
-            <w:r>
-              <w:t>Jääävlar vad trevligt vi hade det. ”</w:t>
+            <w:proofErr w:type="spellStart"/>
+            <w:r>
+              <w:t>Jääävlar</w:t>
+            </w:r>
+            <w:proofErr w:type="spellEnd"/>
+            <w:r>
+              <w:t xml:space="preserve"> vad trevligt vi hade det. ”</w:t>
             </w:r>
           </w:p>
           <w:p/>
@@ -5213,13 +6295,29 @@
     <w:p>
       <w:commentRangeStart w:id="36"/>
       <w:r>
-        <w:t>Porgrammet saknar möjligheten att tolka ord där bokstäver upprepas fler gånger i ett ord för att lura systemet. Den klarar inte heller av felstavningar. Däremot är det möjligt för den att tolka ”leetspeek”,</w:t>
+        <w:t>Porgrammet saknar möjligheten att tolka ord där bokstäver upprepas fler gånger i ett ord för att lura systemet. Den klarar inte heller av felstavningar. Däremot är det möjligt för den att tolka ”</w:t>
+      </w:r>
+      <w:proofErr w:type="spellStart"/>
+      <w:r>
+        <w:t>leetspeek</w:t>
+      </w:r>
+      <w:proofErr w:type="spellEnd"/>
+      <w:r>
+        <w:t>”,</w:t>
       </w:r>
       <w:r>
         <w:t xml:space="preserve"> </w:t>
       </w:r>
       <w:r>
-        <w:t xml:space="preserve">i en viss utsträckning. Det förutsätter en inte för komplex ”leetspeek”-text och att de </w:t>
+        <w:t>i en viss utsträckning. Det förutsätter en inte för komplex ”</w:t>
+      </w:r>
+      <w:proofErr w:type="spellStart"/>
+      <w:r>
+        <w:t>leetspeek</w:t>
+      </w:r>
+      <w:proofErr w:type="spellEnd"/>
+      <w:r>
+        <w:t xml:space="preserve">”-text och att de </w:t>
       </w:r>
       <w:r>
         <w:t>utbytta tecknen följer de fördefinierade reguljära uttryck-strängarna.</w:t>
@@ -5417,16 +6515,12 @@
                 <w:pStyle w:val="Litteraturfrteckning"/>
                 <w:rPr>
                   <w:noProof/>
-                  <w:lang w:val="en-US"/>
                 </w:rPr>
               </w:pPr>
               <w:r>
                 <w:fldChar w:fldCharType="begin"/>
               </w:r>
               <w:r>
-                <w:rPr>
-                  <w:lang w:val="en-US"/>
-                </w:rPr>
                 <w:instrText>BIBLIOGRAPHY</w:instrText>
               </w:r>
               <w:r>
@@ -5435,7 +6529,6 @@
               <w:r>
                 <w:rPr>
                   <w:noProof/>
-                  <w:lang w:val="en-US"/>
                 </w:rPr>
                 <w:t xml:space="preserve">"Snipe", 2016-04-06. </w:t>
               </w:r>
@@ -5444,21 +6537,18 @@
                   <w:i/>
                   <w:iCs/>
                   <w:noProof/>
-                  <w:lang w:val="en-US"/>
                 </w:rPr>
                 <w:t xml:space="preserve">Github. </w:t>
               </w:r>
               <w:r>
                 <w:rPr>
                   <w:noProof/>
-                  <w:lang w:val="en-US"/>
                 </w:rPr>
                 <w:t xml:space="preserve">[Online] </w:t>
               </w:r>
               <w:r>
                 <w:rPr>
                   <w:noProof/>
-                  <w:lang w:val="en-US"/>
                 </w:rPr>
                 <w:br/>
                 <w:t xml:space="preserve">Available at: </w:t>
@@ -5467,7 +6557,6 @@
                 <w:rPr>
                   <w:noProof/>
                   <w:u w:val="single"/>
-                  <w:lang w:val="en-US"/>
                 </w:rPr>
                 <w:t>https://github.com/snipe/banbuilder</w:t>
               </w:r>
@@ -5680,7 +6769,15 @@
         <w:annotationRef/>
       </w:r>
       <w:r>
-        <w:t>I det här arbetet undersöks de tekniska möjligheterna för automatiskt system att granska användargenererat innehåll</w:t>
+        <w:t xml:space="preserve">I det här arbetet undersöks de tekniska möjligheterna för automatiskt system att granska </w:t>
+      </w:r>
+      <w:proofErr w:type="spellStart"/>
+      <w:r>
+        <w:t>användargenererat</w:t>
+      </w:r>
+      <w:proofErr w:type="spellEnd"/>
+      <w:r>
+        <w:t xml:space="preserve"> innehåll</w:t>
       </w:r>
     </w:p>
   </w:comment>
@@ -5728,7 +6825,15 @@
         <w:annotationRef/>
       </w:r>
       <w:r>
-        <w:t>Utveckla en webbaserad applikation som snabbar upp granskningen av användargenererat innehåll</w:t>
+        <w:t xml:space="preserve">Utveckla en webbaserad applikation som snabbar upp granskningen av </w:t>
+      </w:r>
+      <w:proofErr w:type="spellStart"/>
+      <w:r>
+        <w:t>användargenererat</w:t>
+      </w:r>
+      <w:proofErr w:type="spellEnd"/>
+      <w:r>
+        <w:t xml:space="preserve"> innehåll</w:t>
       </w:r>
     </w:p>
   </w:comment>
@@ -5856,8 +6961,13 @@
         <w:annotationRef/>
       </w:r>
       <w:r>
-        <w:t>Skapa en webbsida för att testa, Banbuilder</w:t>
-      </w:r>
+        <w:t xml:space="preserve">Skapa en webbsida för att testa, </w:t>
+      </w:r>
+      <w:proofErr w:type="spellStart"/>
+      <w:r>
+        <w:t>Banbuilder</w:t>
+      </w:r>
+      <w:proofErr w:type="spellEnd"/>
     </w:p>
   </w:comment>
   <w:comment w:id="22" w:author="Måns Sandberg" w:date="2016-04-17T10:17:00Z" w:initials="MS">
@@ -5919,8 +7029,13 @@
         </w:rPr>
         <w:annotationRef/>
       </w:r>
-      <w:r>
-        <w:t>Banbuilders bildgranskning</w:t>
+      <w:proofErr w:type="spellStart"/>
+      <w:r>
+        <w:t>Banbuilders</w:t>
+      </w:r>
+      <w:proofErr w:type="spellEnd"/>
+      <w:r>
+        <w:t xml:space="preserve"> bildgranskning</w:t>
       </w:r>
     </w:p>
   </w:comment>
@@ -5942,8 +7057,13 @@
         <w:t>Idéer</w:t>
       </w:r>
       <w:r>
-        <w:t xml:space="preserve"> från Banbuilder</w:t>
-      </w:r>
+        <w:t xml:space="preserve"> från </w:t>
+      </w:r>
+      <w:proofErr w:type="spellStart"/>
+      <w:r>
+        <w:t>Banbuilder</w:t>
+      </w:r>
+      <w:proofErr w:type="spellEnd"/>
     </w:p>
   </w:comment>
   <w:comment w:id="29" w:author="Måns Sandberg" w:date="2016-04-19T11:15:00Z" w:initials="MS">
@@ -6095,7 +7215,15 @@
         <w:annotationRef/>
       </w:r>
       <w:r>
-        <w:t>Det är möjligt att filtrera användargenererat innehåll. Texter kräver lite arbete före och bilder är jättesvårt och inte alls träffsäkert</w:t>
+        <w:t xml:space="preserve">Det är möjligt att filtrera </w:t>
+      </w:r>
+      <w:proofErr w:type="spellStart"/>
+      <w:r>
+        <w:t>användargenererat</w:t>
+      </w:r>
+      <w:proofErr w:type="spellEnd"/>
+      <w:r>
+        <w:t xml:space="preserve"> innehåll. Texter kräver lite arbete före och bilder är jättesvårt och inte alls träffsäkert</w:t>
       </w:r>
     </w:p>
   </w:comment>
@@ -10044,7 +11172,7 @@
 </file>
 
 <file path=customXml/itemProps1.xml><?xml version="1.0" encoding="utf-8"?>
-<ds:datastoreItem xmlns:ds="http://schemas.openxmlformats.org/officeDocument/2006/customXml" ds:itemID="{91961701-462A-4F55-A440-A6282C5AF153}">
+<ds:datastoreItem xmlns:ds="http://schemas.openxmlformats.org/officeDocument/2006/customXml" ds:itemID="{64A1904F-695F-49B6-9254-22152E3457C8}">
   <ds:schemaRefs>
     <ds:schemaRef ds:uri="http://schemas.openxmlformats.org/officeDocument/2006/bibliography"/>
   </ds:schemaRefs>

</xml_diff>